<commit_message>
Polished draft and sent to Justin
</commit_message>
<xml_diff>
--- a/draft/revisions/bagel-draft-alex.docx
+++ b/draft/revisions/bagel-draft-alex.docx
@@ -276,7 +276,7 @@
         <w:t>for</w:t>
       </w:r>
       <w:r>
-        <w:t xml:space="preserve"> which a large panel of enzymes has been produced, purified, and kinetic constants determined. Here we directly address this issue by constructing a dataset of over 100 mutant enzymes, each of which were produced, purified, and kinetic constants (i.e. </w:t>
+        <w:t xml:space="preserve"> which a large panel of enzymes has been produced, purified, and kinetic constants determined. Here we address this issue by constructing a dataset of over 100 mutant enzymes, each of which were produced, purified, and kinetic constants (i.e. </w:t>
       </w:r>
       <w:r>
         <w:rPr>
@@ -303,19 +303,7 @@
         <w:t>M</w:t>
       </w:r>
       <w:r>
-        <w:t xml:space="preserve">) measured. We illustrate the importance of this type of data set for the potential future improvement of computational enzyme redesign algorithms by constructing molecular models for each mutant and using machine learning algorithms to elucidate which calculated structural features are correlated with the measured functional parameters. The </w:t>
-      </w:r>
-      <w:r>
-        <w:t>dataset and analyses carried</w:t>
-      </w:r>
-      <w:r>
-        <w:t xml:space="preserve"> out in this study not only provide novel insight into how this enzyme functions, </w:t>
-      </w:r>
-      <w:r>
-        <w:t>but provides a clear path forward</w:t>
-      </w:r>
-      <w:r>
-        <w:t xml:space="preserve"> for the improvement of computational enzyme redesign algorithms.</w:t>
+        <w:t>) measured. We illustrate the importance of this type of data for the improvement of computational enzyme redesign algorithms by constructing molecular models for each mutant and using machine learning algorithms to elucidate which calculated structural features are correlated with the measured functional parameters. The dataset and analyses carried out in this study not only provide novel insight into how this enzyme functions, but provides a clear path forward for the improvement of computational enzyme redesign algorithms.</w:t>
       </w:r>
     </w:p>
     <w:p>
@@ -338,6 +326,7 @@
         <w:rPr>
           <w:rFonts w:ascii="Lucida Sans Unicode" w:hAnsi="Lucida Sans Unicode" w:cs="Lucida Sans Unicode"/>
         </w:rPr>
+        <w:lastRenderedPageBreak/>
         <w:t>▩</w:t>
       </w:r>
       <w:r>
@@ -355,9 +344,6 @@
         </w:rPr>
       </w:pPr>
       <w:r>
-        <w:rPr>
-          <w:noProof/>
-        </w:rPr>
         <mc:AlternateContent>
           <mc:Choice Requires="wps">
             <w:drawing>
@@ -686,7 +672,7 @@
                                     <pic:cNvPicPr/>
                                   </pic:nvPicPr>
                                   <pic:blipFill>
-                                    <a:blip r:embed="rId11">
+                                    <a:blip r:embed="rId12">
                                       <a:extLst>
                                         <a:ext uri="{28A0092B-C50C-407E-A947-70E740481C1C}">
                                           <a14:useLocalDpi xmlns:a14="http://schemas.microsoft.com/office/drawing/2010/main" val="0"/>
@@ -934,6 +920,9 @@
         <w:t xml:space="preserve">s </w:t>
       </w:r>
       <w:r>
+        <w:t xml:space="preserve">tested </w:t>
+      </w:r>
+      <w:r>
         <w:t>have the</w:t>
       </w:r>
       <w:r>
@@ -972,14 +961,10 @@
         <w:t xml:space="preserve">sequence and function. Large quantitative </w:t>
       </w:r>
       <w:r>
-        <w:rPr>
-          <w:rPrChange w:id="4" w:author="Alex" w:date="2015-04-11T12:46:00Z">
-            <w:rPr>
-              <w:b/>
-            </w:rPr>
-          </w:rPrChange>
-        </w:rPr>
-        <w:t>data sets</w:t>
+        <w:t>data</w:t>
+      </w:r>
+      <w:r>
+        <w:t>sets</w:t>
       </w:r>
       <w:r>
         <w:t xml:space="preserve"> exist for both protein–</w:t>
@@ -994,7 +979,13 @@
         <w:t xml:space="preserve"> </w:t>
       </w:r>
       <w:r>
-        <w:t xml:space="preserve">protein thermostability, and have played a critical role in evaluating and improving computational algorithms to accurately model and design </w:t>
+        <w:t xml:space="preserve">protein thermostability, and have played a </w:t>
+      </w:r>
+      <w:r>
+        <w:t>key</w:t>
+      </w:r>
+      <w:r>
+        <w:t xml:space="preserve"> role in evaluating and improving computational algorithms to accurately model and design </w:t>
       </w:r>
       <w:r>
         <w:t>protein–protein interactions and thermostable proteins</w:t>
@@ -1003,10 +994,10 @@
         <w:t>.</w:t>
       </w:r>
       <w:r>
-        <w:t xml:space="preserve"> []</w:t>
-      </w:r>
-      <w:r>
-        <w:t xml:space="preserve"> However, there is no equivalent dataset of sequenced, purified, and kinetically characterized enzyme mutants. </w:t>
+        <w:t xml:space="preserve"> </w:t>
+      </w:r>
+      <w:r>
+        <w:t xml:space="preserve">However, there is no equivalent dataset of sequenced, purified, and kinetically characterized enzyme mutants. </w:t>
       </w:r>
       <w:r>
         <w:t>While many large m</w:t>
@@ -1027,7 +1018,44 @@
         <w:t xml:space="preserve"> Michaelis-Menten constants</w:t>
       </w:r>
       <w:r>
+        <w:t xml:space="preserve"> for each mutant</w:t>
+      </w:r>
+      <w:r>
         <w:t xml:space="preserve">. </w:t>
+      </w:r>
+      <w:r>
+        <w:t xml:space="preserve">Due to the lack of quantitative sequence-function datasets for enzymes, </w:t>
+      </w:r>
+      <w:r>
+        <w:t>many</w:t>
+      </w:r>
+      <w:r>
+        <w:t xml:space="preserve"> efforts to </w:t>
+      </w:r>
+      <w:r>
+        <w:t>develop</w:t>
+      </w:r>
+      <w:r>
+        <w:t xml:space="preserve"> and </w:t>
+      </w:r>
+      <w:r>
+        <w:t>evaluate</w:t>
+      </w:r>
+      <w:r>
+        <w:t xml:space="preserve"> modeling algorithms have focused around sequence recovery as opposed to recapitulation of experimentally characterized effects. </w:t>
+      </w:r>
+      <w:r>
+        <w:t>However, s</w:t>
+      </w:r>
+      <w:r>
+        <w:t xml:space="preserve">equence recovery is a non-ideal metric as there are many </w:t>
+      </w:r>
+      <w:r>
+        <w:lastRenderedPageBreak/>
+        <w:t>mutations that are likely</w:t>
+      </w:r>
+      <w:r>
+        <w:t xml:space="preserve"> neutral or possibly beneficial to function.</w:t>
       </w:r>
     </w:p>
     <w:p>
@@ -1035,34 +1063,14 @@
         <w:pStyle w:val="TAMainText"/>
       </w:pPr>
       <w:r>
-        <w:t xml:space="preserve">Due to the lack of quantitative sequence-function datasets for enzymes, </w:t>
-      </w:r>
-      <w:r>
-        <w:t>many</w:t>
-      </w:r>
-      <w:r>
-        <w:t xml:space="preserve"> efforts to evaluate and develop modeling algorithms have focused around sequence recovery as opposed to recapitulation of experimentally characterized effects. </w:t>
-      </w:r>
-      <w:r>
-        <w:t>However, s</w:t>
-      </w:r>
-      <w:r>
-        <w:t xml:space="preserve">equence recovery is a non-ideal metric as there are many </w:t>
-      </w:r>
-      <w:r>
-        <w:t>mutations that are likely</w:t>
-      </w:r>
-      <w:r>
-        <w:t xml:space="preserve"> neutral or possibly beneficial to function.</w:t>
-      </w:r>
-      <w:r>
-        <w:t xml:space="preserve"> </w:t>
-      </w:r>
-      <w:r>
         <w:t>We aimed to address this by determining kinetic constants for a large number (&gt;100) of enzyme mutants, enabling both the assessment and potential improvement of modeling algorith</w:t>
       </w:r>
       <w:r>
-        <w:t>ms to evaluate enzyme structure–</w:t>
+        <w:t xml:space="preserve">ms to </w:t>
+      </w:r>
+      <w:r>
+        <w:lastRenderedPageBreak/>
+        <w:t>evaluate enzyme structure–</w:t>
       </w:r>
       <w:r>
         <w:t xml:space="preserve">function relationships. </w:t>
@@ -1117,13 +1125,10 @@
       <w:r>
         <w:t xml:space="preserve"> from </w:t>
       </w:r>
-      <w:ins w:id="5" w:author="Alex" w:date="2015-04-11T12:53:00Z">
+      <w:ins w:id="4" w:author="Alex" w:date="2015-04-11T12:53:00Z">
         <w:r>
           <w:rPr>
             <w:i/>
-            <w:rPrChange w:id="6" w:author="Alex" w:date="2015-04-11T12:53:00Z">
-              <w:rPr/>
-            </w:rPrChange>
           </w:rPr>
           <w:t>Paenibacillus polymyxa</w:t>
         </w:r>
@@ -1131,11 +1136,6 @@
           <w:t xml:space="preserve"> </w:t>
         </w:r>
       </w:ins>
-      <w:del w:id="7" w:author="Alex" w:date="2015-04-11T12:53:00Z">
-        <w:r>
-          <w:delText xml:space="preserve"> </w:delText>
-        </w:r>
-      </w:del>
       <w:r>
         <w:t>(BglB)</w:t>
       </w:r>
@@ -1152,10 +1152,7 @@
         <w:t>as</w:t>
       </w:r>
       <w:r>
-        <w:t xml:space="preserve"> the penultimate step in cellular ligno-cellulose</w:t>
-      </w:r>
-      <w:r>
-        <w:t xml:space="preserve"> utilization. An X-ray crystal struc</w:t>
+        <w:t xml:space="preserve"> the penultimate step in cellular ligno-cellulose utilization. An X-ray crystal struc</w:t>
       </w:r>
       <w:r>
         <w:t>ture of BglB i</w:t>
@@ -1179,7 +1176,10 @@
         <w:t>,</w:t>
       </w:r>
       <w:r>
-        <w:t xml:space="preserve"> orients E353 for catalysis with a hydrogen bond. [Isorna]</w:t>
+        <w:t xml:space="preserve"> orients E353 for catal</w:t>
+      </w:r>
+      <w:r>
+        <w:t>ysis with a hydrogen bond.</w:t>
       </w:r>
       <w:r>
         <w:t xml:space="preserve"> The protein structure and reaction scheme are</w:t>
@@ -1202,13 +1202,10 @@
         <w:pStyle w:val="TAMainText"/>
       </w:pPr>
       <w:r>
-        <w:rPr>
-          <w:noProof/>
-        </w:rPr>
         <mc:AlternateContent>
           <mc:Choice Requires="wps">
             <w:drawing>
-              <wp:anchor distT="0" distB="0" distL="114300" distR="114300" simplePos="0" relativeHeight="251660288" behindDoc="0" locked="0" layoutInCell="1" allowOverlap="1" wp14:anchorId="2E9B8184" wp14:editId="49C51017">
+              <wp:anchor distT="0" distB="0" distL="114300" distR="114300" simplePos="0" relativeHeight="251660288" behindDoc="0" locked="0" layoutInCell="1" allowOverlap="1" wp14:anchorId="2E9B8184" wp14:editId="7AA315D3">
                 <wp:simplePos x="0" y="0"/>
                 <wp:positionH relativeFrom="margin">
                   <wp:align>right</wp:align>
@@ -1216,8 +1213,8 @@
                 <wp:positionV relativeFrom="margin">
                   <wp:align>bottom</wp:align>
                 </wp:positionV>
-                <wp:extent cx="3067050" cy="5198110"/>
-                <wp:effectExtent l="0" t="0" r="0" b="8890"/>
+                <wp:extent cx="3067050" cy="5152390"/>
+                <wp:effectExtent l="0" t="0" r="0" b="3810"/>
                 <wp:wrapSquare wrapText="bothSides"/>
                 <wp:docPr id="10" name="Text Box 10"/>
                 <wp:cNvGraphicFramePr/>
@@ -1228,7 +1225,7 @@
                       <wps:spPr>
                         <a:xfrm>
                           <a:off x="0" y="0"/>
-                          <a:ext cx="3067050" cy="5198446"/>
+                          <a:ext cx="3067050" cy="5152934"/>
                         </a:xfrm>
                         <a:prstGeom prst="rect">
                           <a:avLst/>
@@ -1279,7 +1276,7 @@
                                 <w:sz w:val="18"/>
                               </w:rPr>
                               <w:drawing>
-                                <wp:inline distT="0" distB="0" distL="0" distR="0" wp14:anchorId="7CB93130" wp14:editId="45B962B9">
+                                <wp:inline distT="0" distB="0" distL="0" distR="0" wp14:anchorId="7CB93130" wp14:editId="2B8A7628">
                                   <wp:extent cx="2799079" cy="3254744"/>
                                   <wp:effectExtent l="0" t="0" r="0" b="0"/>
                                   <wp:docPr id="3" name="Picture 3"/>
@@ -1294,7 +1291,7 @@
                                           <pic:cNvPicPr/>
                                         </pic:nvPicPr>
                                         <pic:blipFill>
-                                          <a:blip r:embed="rId12">
+                                          <a:blip r:embed="rId13">
                                             <a:extLst>
                                               <a:ext uri="{28A0092B-C50C-407E-A947-70E740481C1C}">
                                                 <a14:useLocalDpi xmlns:a14="http://schemas.microsoft.com/office/drawing/2010/main" val="0"/>
@@ -1861,7 +1858,11 @@
           </mc:Choice>
           <mc:Fallback>
             <w:pict>
-              <v:shape id="Text Box 10" o:spid="_x0000_s1027" type="#_x0000_t202" style="position:absolute;left:0;text-align:left;margin-left:190.3pt;margin-top:0;width:241.5pt;height:409.3pt;z-index:251660288;visibility:visible;mso-wrap-style:square;mso-width-percent:0;mso-height-percent:0;mso-wrap-distance-left:9pt;mso-wrap-distance-top:0;mso-wrap-distance-right:9pt;mso-wrap-distance-bottom:0;mso-position-horizontal:right;mso-position-horizontal-relative:margin;mso-position-vertical:bottom;mso-position-vertical-relative:margin;mso-width-percent:0;mso-height-percent:0;mso-width-relative:margin;mso-height-relative:margin;v-text-anchor:top" o:gfxdata="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" filled="f" stroked="f">
+              <v:shapetype id="_x0000_t202" coordsize="21600,21600" o:spt="202" path="m0,0l0,21600,21600,21600,21600,0xe">
+                <v:stroke joinstyle="miter"/>
+                <v:path gradientshapeok="t" o:connecttype="rect"/>
+              </v:shapetype>
+              <v:shape id="Text Box 10" o:spid="_x0000_s1027" type="#_x0000_t202" style="position:absolute;left:0;text-align:left;margin-left:190.3pt;margin-top:0;width:241.5pt;height:405.7pt;z-index:251660288;visibility:visible;mso-wrap-style:square;mso-width-percent:0;mso-height-percent:0;mso-wrap-distance-left:9pt;mso-wrap-distance-top:0;mso-wrap-distance-right:9pt;mso-wrap-distance-bottom:0;mso-position-horizontal:right;mso-position-horizontal-relative:margin;mso-position-vertical:bottom;mso-position-vertical-relative:margin;mso-width-percent:0;mso-height-percent:0;mso-width-relative:margin;mso-height-relative:margin;v-text-anchor:top" o:gfxdata="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" filled="f" stroked="f">
                 <v:textbox>
                   <w:txbxContent>
                     <w:p>
@@ -1883,7 +1884,7 @@
                           <w:sz w:val="18"/>
                         </w:rPr>
                         <w:drawing>
-                          <wp:inline distT="0" distB="0" distL="0" distR="0" wp14:anchorId="7CB93130" wp14:editId="45B962B9">
+                          <wp:inline distT="0" distB="0" distL="0" distR="0" wp14:anchorId="7CB93130" wp14:editId="2B8A7628">
                             <wp:extent cx="2799079" cy="3254744"/>
                             <wp:effectExtent l="0" t="0" r="0" b="0"/>
                             <wp:docPr id="3" name="Picture 3"/>
@@ -1898,7 +1899,7 @@
                                     <pic:cNvPicPr/>
                                   </pic:nvPicPr>
                                   <pic:blipFill>
-                                    <a:blip r:embed="rId12">
+                                    <a:blip r:embed="rId13">
                                       <a:extLst>
                                         <a:ext uri="{28A0092B-C50C-407E-A947-70E740481C1C}">
                                           <a14:useLocalDpi xmlns:a14="http://schemas.microsoft.com/office/drawing/2010/main" val="0"/>
@@ -2452,10 +2453,13 @@
         </mc:AlternateContent>
       </w:r>
       <w:r>
-        <w:t>Our results include</w:t>
-      </w:r>
-      <w:r>
-        <w:t xml:space="preserve"> a large data set of kinetic constants of 104 computationally designed variants of BglB, each of which was produced, purified, and kinetic constants (</w:t>
+        <w:t>Here, we report</w:t>
+      </w:r>
+      <w:r>
+        <w:t xml:space="preserve"> a large data</w:t>
+      </w:r>
+      <w:r>
+        <w:t>set of kinetic constants of 104 computationally designed variants of BglB, each of which was produced, purified, and kinetic constants (</w:t>
       </w:r>
       <w:r>
         <w:rPr>
@@ -2517,11 +2521,9 @@
       <w:r>
         <w:t>.</w:t>
       </w:r>
-    </w:p>
-    <w:p>
-      <w:pPr>
-        <w:pStyle w:val="TAMainText"/>
-      </w:pPr>
+      <w:r>
+        <w:t xml:space="preserve"> </w:t>
+      </w:r>
       <w:r>
         <w:t>The production of this dataset revealed</w:t>
       </w:r>
@@ -2592,19 +2594,19 @@
         <w:t xml:space="preserve"> </w:t>
       </w:r>
       <w:r>
-        <w:t xml:space="preserve">using molecular modeling. Finally, we illustrate how the use of machine learning </w:t>
+        <w:t xml:space="preserve">using molecular modeling. Finally, we illustrate how machine learning </w:t>
       </w:r>
       <w:r>
         <w:t>can be used to identify</w:t>
       </w:r>
       <w:r>
-        <w:t xml:space="preserve"> calculated structural features from the molecular models that significantly improve the predictive accuracy of the molecular modeling. These analyses provide a unique insight into the factors important for catalysis </w:t>
+        <w:t xml:space="preserve"> structural features from the molecular models that significantly improve the predictive accuracy of the molecular modeling. These analyses provide insight into the factors important for catalysis </w:t>
       </w:r>
       <w:r>
         <w:t>in BglB as well as a</w:t>
       </w:r>
       <w:r>
-        <w:t xml:space="preserve"> path forward to </w:t>
+        <w:t xml:space="preserve"> path forward </w:t>
       </w:r>
       <w:r>
         <w:t xml:space="preserve">for the </w:t>
@@ -2648,9 +2650,16 @@
     <w:p>
       <w:pPr>
         <w:pStyle w:val="TAMainText"/>
+        <w:ind w:firstLine="0"/>
       </w:pPr>
       <w:r>
-        <w:t xml:space="preserve">The crystal structure of recombinant BglB with the substrate analog 2-deoxy-2-fluoro-alpha-D-glucopyranose bound was used to identify the substrate binding pocket and the catalytic residues. To generate a molecular model which approximates the first proposed transition state for the hydrolysis </w:t>
+        <w:t>The crystal structure of recombinant BglB with the substrate analog 2-deoxy-2-fluoro-</w:t>
+      </w:r>
+      <w:r>
+        <w:t>alpha</w:t>
+      </w:r>
+      <w:r>
+        <w:t xml:space="preserve">-D-glucopyranose bound was used to identify the substrate binding pocket and the catalytic residues. To generate a molecular model which approximates the first proposed transition state for the hydrolysis </w:t>
       </w:r>
       <w:r>
         <w:t xml:space="preserve">of </w:t>
@@ -2710,7 +2719,10 @@
         <w:t>N</w:t>
       </w:r>
       <w:r>
-        <w:t>2-like mechanism [].</w:t>
+        <w:t>2-like mechanism</w:t>
+      </w:r>
+      <w:r>
+        <w:t>.</w:t>
       </w:r>
     </w:p>
     <w:p>
@@ -2754,13 +2766,7 @@
         <w:t>the program Foldit</w:t>
       </w:r>
       <w:r>
-        <w:t>, a graphical user interface to the Rosetta Molecular Modeling Suite</w:t>
-      </w:r>
-      <w:r>
-        <w:t xml:space="preserve"> []</w:t>
-      </w:r>
-      <w:r>
-        <w:t xml:space="preserve">. Mutations were </w:t>
+        <w:t xml:space="preserve">, a graphical user interface to the Rosetta Molecular Modeling Suite. Mutations were </w:t>
       </w:r>
       <w:r>
         <w:t xml:space="preserve">modeled and scored </w:t>
@@ -2784,7 +2790,11 @@
         <w:t>sy</w:t>
       </w:r>
       <w:r>
-        <w:t>stem by greater than 5 Rosetta energy u</w:t>
+        <w:t xml:space="preserve">stem by greater than 5 Rosetta energy </w:t>
+      </w:r>
+      <w:r>
+        <w:lastRenderedPageBreak/>
+        <w:t>u</w:t>
       </w:r>
       <w:r>
         <w:t>nits were chosen to synthesize and experimentally characterize. Figure 1</w:t>
@@ -2802,7 +2812,7 @@
         <w:t xml:space="preserve"> the protein where mutations were introduced, and a full list of mutations selected is listed in Supplemental Table 1. </w:t>
       </w:r>
       <w:r>
-        <w:t>Together, a</w:t>
+        <w:t>A</w:t>
       </w:r>
       <w:r>
         <w:t xml:space="preserve"> total of 69 positions</w:t>
@@ -2843,10 +2853,13 @@
         <w:t xml:space="preserve"> via Kunkel mutagenesis</w:t>
       </w:r>
       <w:r>
-        <w:t xml:space="preserve"> [] </w:t>
-      </w:r>
-      <w:r>
-        <w:t>using the Transcr</w:t>
+        <w:t xml:space="preserve"> </w:t>
+      </w:r>
+      <w:r>
+        <w:t>on</w:t>
+      </w:r>
+      <w:r>
+        <w:t xml:space="preserve"> the Transcr</w:t>
       </w:r>
       <w:r>
         <w:t>iptic cloud laboratory platform and</w:t>
@@ -2855,7 +2868,16 @@
         <w:t xml:space="preserve"> </w:t>
       </w:r>
       <w:r>
-        <w:t>sequence-verified m</w:t>
+        <w:t>sequence-verified</w:t>
+      </w:r>
+      <w:r>
+        <w:t>.</w:t>
+      </w:r>
+      <w:r>
+        <w:t xml:space="preserve"> </w:t>
+      </w:r>
+      <w:r>
+        <w:t>M</w:t>
       </w:r>
       <w:r>
         <w:t>utant plasmids</w:t>
@@ -2871,7 +2893,10 @@
         <w:t>E. coli</w:t>
       </w:r>
       <w:r>
-        <w:t xml:space="preserve"> BLR(DE3). After protein expression indu</w:t>
+        <w:t xml:space="preserve"> BLR(DE3), and a</w:t>
+      </w:r>
+      <w:r>
+        <w:t>fter protein expression indu</w:t>
       </w:r>
       <w:r>
         <w:t>c</w:t>
@@ -2901,7 +2926,13 @@
         <w:t>Absorbance</w:t>
       </w:r>
       <w:r>
-        <w:t xml:space="preserve"> at 280 nm was used to quantify protein yield and SDS-PAGE was used to evaluate purity. All proteins used in the study were greater than 80% pure.</w:t>
+        <w:t xml:space="preserve"> at 280 nm was used to quantify protein yield and SDS-PAGE was used to evaluate purity. All proteins used in </w:t>
+      </w:r>
+      <w:r>
+        <w:t>this</w:t>
+      </w:r>
+      <w:r>
+        <w:t xml:space="preserve"> study were greater than 80% pure.</w:t>
       </w:r>
     </w:p>
     <w:p>
@@ -2927,25 +2958,16 @@
         <w:t xml:space="preserve">Of the 104 mutants synthesized, 90 were found to be expressed and purified as soluble protein. </w:t>
       </w:r>
       <w:r>
-        <w:t>T</w:t>
-      </w:r>
-      <w:r>
-        <w:t>he distribution of yields for all 104</w:t>
-      </w:r>
-      <w:r>
-        <w:t xml:space="preserve"> mutants is</w:t>
-      </w:r>
-      <w:r>
-        <w:t xml:space="preserve"> illustrated</w:t>
-      </w:r>
-      <w:r>
-        <w:t xml:space="preserve"> in the </w:t>
+        <w:t xml:space="preserve">The distribution of yields for all 104 mutants is illustrated in </w:t>
       </w:r>
       <w:r>
         <w:t>Supplemental</w:t>
       </w:r>
       <w:r>
-        <w:t xml:space="preserve"> Materials</w:t>
+        <w:t xml:space="preserve"> </w:t>
+      </w:r>
+      <w:r>
+        <w:t>Figure X</w:t>
       </w:r>
       <w:r>
         <w:t xml:space="preserve">. Greater than </w:t>
@@ -2987,7 +3009,179 @@
         <w:ind w:left="0"/>
       </w:pPr>
       <w:r>
+        <w:lastRenderedPageBreak/>
         <w:t>Kinetic characterization of mutants</w:t>
+      </w:r>
+    </w:p>
+    <w:p>
+      <w:pPr>
+        <w:pStyle w:val="TAMainText"/>
+        <w:ind w:firstLine="0"/>
+      </w:pPr>
+      <w:r>
+        <w:t xml:space="preserve">Michaelis-Menten kinetic constants for each of the 104 mutants </w:t>
+      </w:r>
+      <w:r>
+        <w:t xml:space="preserve">were determined </w:t>
+      </w:r>
+      <w:r>
+        <w:t xml:space="preserve">using the colorimetric assay of </w:t>
+      </w:r>
+      <w:r>
+        <w:t>pNPG</w:t>
+      </w:r>
+      <w:r>
+        <w:t xml:space="preserve"> hydrolysis</w:t>
+      </w:r>
+      <w:r>
+        <w:t xml:space="preserve"> and are represented as a heatmap in </w:t>
+      </w:r>
+      <w:r>
+        <w:rPr>
+          <w:b/>
+        </w:rPr>
+        <w:t>Figure 2</w:t>
+      </w:r>
+      <w:r>
+        <w:t xml:space="preserve">. Ten biological replicates of the wild type enzyme had an average </w:t>
+      </w:r>
+      <w:r>
+        <w:rPr>
+          <w:i/>
+        </w:rPr>
+        <w:t>k</w:t>
+      </w:r>
+      <w:r>
+        <w:rPr>
+          <w:vertAlign w:val="subscript"/>
+        </w:rPr>
+        <w:t>cat</w:t>
+      </w:r>
+      <w:r>
+        <w:t xml:space="preserve"> of 88</w:t>
+      </w:r>
+      <w:r>
+        <w:t xml:space="preserve">0 ± 10 </w:t>
+      </w:r>
+      <w:r>
+        <w:t>min</w:t>
+      </w:r>
+      <w:r>
+        <w:rPr>
+          <w:vertAlign w:val="superscript"/>
+        </w:rPr>
+        <w:t>–1</w:t>
+      </w:r>
+      <w:r>
+        <w:t xml:space="preserve">, an average </w:t>
+      </w:r>
+      <w:r>
+        <w:t>K</w:t>
+      </w:r>
+      <w:r>
+        <w:rPr>
+          <w:vertAlign w:val="subscript"/>
+        </w:rPr>
+        <w:t>M</w:t>
+      </w:r>
+      <w:r>
+        <w:t xml:space="preserve"> of 5 ± 0.2 mM, and </w:t>
+      </w:r>
+      <w:r>
+        <w:rPr>
+          <w:i/>
+        </w:rPr>
+        <w:t>k</w:t>
+      </w:r>
+      <w:r>
+        <w:rPr>
+          <w:vertAlign w:val="subscript"/>
+        </w:rPr>
+        <w:t>cat</w:t>
+      </w:r>
+      <w:r>
+        <w:t>/K</w:t>
+      </w:r>
+      <w:r>
+        <w:rPr>
+          <w:vertAlign w:val="subscript"/>
+        </w:rPr>
+        <w:t>M</w:t>
+      </w:r>
+      <w:r>
+        <w:t xml:space="preserve"> </w:t>
+      </w:r>
+      <w:r>
+        <w:t xml:space="preserve">of 171,000 ± </w:t>
+      </w:r>
+      <w:r>
+        <w:t xml:space="preserve">8000 </w:t>
+      </w:r>
+      <w:r>
+        <w:t>M</w:t>
+      </w:r>
+      <w:r>
+        <w:rPr>
+          <w:vertAlign w:val="superscript"/>
+        </w:rPr>
+        <w:t>–1</w:t>
+      </w:r>
+      <w:r>
+        <w:t xml:space="preserve"> min</w:t>
+      </w:r>
+      <w:r>
+        <w:rPr>
+          <w:vertAlign w:val="superscript"/>
+        </w:rPr>
+        <w:t>–1</w:t>
+      </w:r>
+      <w:r>
+        <w:t xml:space="preserve">. </w:t>
+      </w:r>
+      <w:r>
+        <w:t>To determine kinetic constants, o</w:t>
+      </w:r>
+      <w:r>
+        <w:t>bserved rates at 8 substrate concentrations were fit to the Michaelis-Menten equation using SciPy.</w:t>
+      </w:r>
+      <w:r>
+        <w:t xml:space="preserve"> </w:t>
+      </w:r>
+      <w:r>
+        <w:t>E</w:t>
+      </w:r>
+      <w:r>
+        <w:t>xperimentally measured kinetic constants</w:t>
+      </w:r>
+      <w:r>
+        <w:t xml:space="preserve"> </w:t>
+      </w:r>
+      <w:r>
+        <w:t xml:space="preserve">for each mutant </w:t>
+      </w:r>
+      <w:r>
+        <w:t>and non</w:t>
+      </w:r>
+      <w:r>
+        <w:t>linear regression analyse</w:t>
+      </w:r>
+      <w:r>
+        <w:t xml:space="preserve">s </w:t>
+      </w:r>
+      <w:r>
+        <w:t xml:space="preserve">can be found in </w:t>
+      </w:r>
+      <w:r>
+        <w:t>Supplemental</w:t>
+      </w:r>
+      <w:r>
+        <w:t xml:space="preserve"> </w:t>
+      </w:r>
+      <w:r>
+        <w:t>Table X</w:t>
+      </w:r>
+      <w:r>
+        <w:t xml:space="preserve">. </w:t>
       </w:r>
     </w:p>
     <w:p>
@@ -2995,19 +3189,16 @@
         <w:pStyle w:val="TAMainText"/>
       </w:pPr>
       <w:r>
-        <w:t xml:space="preserve">Michaelis-Menten kinetic constants for each of the 104 mutants </w:t>
-      </w:r>
-      <w:r>
-        <w:t xml:space="preserve">were determined </w:t>
-      </w:r>
-      <w:r>
-        <w:t xml:space="preserve">using the colorimetric assay of </w:t>
-      </w:r>
-      <w:r>
-        <w:t>pNPG</w:t>
-      </w:r>
-      <w:r>
-        <w:t xml:space="preserve"> hydrolysis. Ten biological replicates of the wild type enzyme had an average </w:t>
+        <w:t>Based on the maximum concentration of enzyme used in our assays and colorimetric absorbance changes at the highest substrate concentration used</w:t>
+      </w:r>
+      <w:r>
+        <w:t>,</w:t>
+      </w:r>
+      <w:r>
+        <w:t xml:space="preserve"> we estimate our </w:t>
+      </w:r>
+      <w:r>
+        <w:t xml:space="preserve">limit of detection for </w:t>
       </w:r>
       <w:r>
         <w:rPr>
@@ -3022,25 +3213,7 @@
         <w:t>cat</w:t>
       </w:r>
       <w:r>
-        <w:t xml:space="preserve"> of 88</w:t>
-      </w:r>
-      <w:r>
-        <w:t xml:space="preserve">0 ± 10 </w:t>
-      </w:r>
-      <w:r>
-        <w:t>min</w:t>
-      </w:r>
-      <w:r>
-        <w:rPr>
-          <w:vertAlign w:val="superscript"/>
-        </w:rPr>
-        <w:t>–1</w:t>
-      </w:r>
-      <w:r>
-        <w:t xml:space="preserve">, an average </w:t>
-      </w:r>
-      <w:r>
-        <w:t>K</w:t>
+        <w:t>/K</w:t>
       </w:r>
       <w:r>
         <w:rPr>
@@ -3049,167 +3222,6 @@
         <w:t>M</w:t>
       </w:r>
       <w:r>
-        <w:t xml:space="preserve"> of 5 ± 0.2 mM, and </w:t>
-      </w:r>
-      <w:r>
-        <w:rPr>
-          <w:i/>
-        </w:rPr>
-        <w:t>k</w:t>
-      </w:r>
-      <w:r>
-        <w:rPr>
-          <w:vertAlign w:val="subscript"/>
-        </w:rPr>
-        <w:t>cat</w:t>
-      </w:r>
-      <w:r>
-        <w:t>/K</w:t>
-      </w:r>
-      <w:r>
-        <w:rPr>
-          <w:vertAlign w:val="subscript"/>
-        </w:rPr>
-        <w:t>M</w:t>
-      </w:r>
-      <w:r>
-        <w:t xml:space="preserve"> </w:t>
-      </w:r>
-      <w:r>
-        <w:t xml:space="preserve">of 171,000 ± </w:t>
-      </w:r>
-      <w:r>
-        <w:t xml:space="preserve">8000 </w:t>
-      </w:r>
-      <w:r>
-        <w:t>M</w:t>
-      </w:r>
-      <w:r>
-        <w:rPr>
-          <w:vertAlign w:val="superscript"/>
-        </w:rPr>
-        <w:t>–1</w:t>
-      </w:r>
-      <w:r>
-        <w:t xml:space="preserve"> </w:t>
-      </w:r>
-      <w:r>
-        <w:t>min</w:t>
-      </w:r>
-      <w:r>
-        <w:rPr>
-          <w:vertAlign w:val="superscript"/>
-        </w:rPr>
-        <w:t>–1</w:t>
-      </w:r>
-      <w:r>
-        <w:t>. Observed rates at 8 substrate concentrations were fit to the Michaelis-Menten equation using SciPy.</w:t>
-      </w:r>
-      <w:r>
-        <w:t xml:space="preserve"> </w:t>
-      </w:r>
-      <w:r>
-        <w:t xml:space="preserve">Kinetic constants for each mutant with the substrate </w:t>
-      </w:r>
-      <w:r>
-        <w:t>pNPG</w:t>
-      </w:r>
-      <w:r>
-        <w:t xml:space="preserve"> are represented as a heatmap </w:t>
-      </w:r>
-      <w:r>
-        <w:t xml:space="preserve">in </w:t>
-      </w:r>
-      <w:r>
-        <w:rPr>
-          <w:b/>
-        </w:rPr>
-        <w:t>Figure 2</w:t>
-      </w:r>
-      <w:r>
-        <w:t>.</w:t>
-      </w:r>
-      <w:r>
-        <w:t xml:space="preserve"> In addition, a </w:t>
-      </w:r>
-      <w:r>
-        <w:t xml:space="preserve">table </w:t>
-      </w:r>
-      <w:r>
-        <w:t>of</w:t>
-      </w:r>
-      <w:r>
-        <w:t xml:space="preserve"> experimentally measured kinetic constants</w:t>
-      </w:r>
-      <w:r>
-        <w:t xml:space="preserve"> and </w:t>
-      </w:r>
-      <w:r>
-        <w:t>non</w:t>
-      </w:r>
-      <w:r>
-        <w:t xml:space="preserve">linear regression analysis </w:t>
-      </w:r>
-      <w:r>
-        <w:t xml:space="preserve">is reported in </w:t>
-      </w:r>
-      <w:r>
-        <w:t xml:space="preserve">the </w:t>
-      </w:r>
-      <w:r>
-        <w:t>Supplemental</w:t>
-      </w:r>
-      <w:r>
-        <w:t xml:space="preserve"> </w:t>
-      </w:r>
-      <w:r>
-        <w:t>Material</w:t>
-      </w:r>
-      <w:r>
-        <w:t xml:space="preserve">. </w:t>
-      </w:r>
-    </w:p>
-    <w:p>
-      <w:pPr>
-        <w:pStyle w:val="TAMainText"/>
-      </w:pPr>
-      <w:r>
-        <w:t>Based on the maximum concentration of enzyme used in our assays and colorimetric absorbance changes at the highest substrate concentration used</w:t>
-      </w:r>
-      <w:r>
-        <w:t>,</w:t>
-      </w:r>
-      <w:r>
-        <w:t xml:space="preserve"> we estimate our assay</w:t>
-      </w:r>
-      <w:r>
-        <w:t>’</w:t>
-      </w:r>
-      <w:r>
-        <w:t xml:space="preserve">s limit of detection for </w:t>
-      </w:r>
-      <w:r>
-        <w:rPr>
-          <w:i/>
-        </w:rPr>
-        <w:t>k</w:t>
-      </w:r>
-      <w:r>
-        <w:rPr>
-          <w:vertAlign w:val="subscript"/>
-        </w:rPr>
-        <w:t>cat</w:t>
-      </w:r>
-      <w:r>
-        <w:t>/K</w:t>
-      </w:r>
-      <w:r>
-        <w:rPr>
-          <w:vertAlign w:val="subscript"/>
-        </w:rPr>
-        <w:t>M</w:t>
-      </w:r>
-      <w:r>
         <w:t xml:space="preserve"> to be 10 M</w:t>
       </w:r>
       <w:r>
@@ -3303,7 +3315,19 @@
         <w:t>I</w:t>
       </w:r>
       <w:r>
-        <w:t xml:space="preserve"> for these mutants is reported in the Supplemental Material). </w:t>
+        <w:t xml:space="preserve"> for </w:t>
+      </w:r>
+      <w:r>
+        <w:t>these mutants is reported in</w:t>
+      </w:r>
+      <w:r>
+        <w:t xml:space="preserve"> Supplemental </w:t>
+      </w:r>
+      <w:r>
+        <w:t>Table X</w:t>
+      </w:r>
+      <w:r>
+        <w:t xml:space="preserve">). </w:t>
       </w:r>
     </w:p>
     <w:p>
@@ -3311,9 +3335,7 @@
         <w:pStyle w:val="Heading2"/>
       </w:pPr>
       <w:r>
-        <w:rPr>
-          <w:noProof/>
-        </w:rPr>
+        <w:lastRenderedPageBreak/>
         <mc:AlternateContent>
           <mc:Choice Requires="wps">
             <w:drawing>
@@ -3393,7 +3415,7 @@
                                           <pic:cNvPicPr/>
                                         </pic:nvPicPr>
                                         <pic:blipFill>
-                                          <a:blip r:embed="rId13">
+                                          <a:blip r:embed="rId14">
                                             <a:extLst>
                                               <a:ext uri="{28A0092B-C50C-407E-A947-70E740481C1C}">
                                                 <a14:useLocalDpi xmlns:a14="http://schemas.microsoft.com/office/drawing/2010/main" val="0"/>
@@ -3540,7 +3562,7 @@
                                     <pic:cNvPicPr/>
                                   </pic:nvPicPr>
                                   <pic:blipFill>
-                                    <a:blip r:embed="rId13">
+                                    <a:blip r:embed="rId14">
                                       <a:extLst>
                                         <a:ext uri="{28A0092B-C50C-407E-A947-70E740481C1C}">
                                           <a14:useLocalDpi xmlns:a14="http://schemas.microsoft.com/office/drawing/2010/main" val="0"/>
@@ -3668,12 +3690,13 @@
     <w:p>
       <w:pPr>
         <w:pStyle w:val="TAMainText"/>
+        <w:ind w:firstLine="0"/>
       </w:pPr>
       <w:r>
         <w:t xml:space="preserve">In agreement with previous studies, our </w:t>
       </w:r>
       <w:r>
-        <w:t xml:space="preserve">results clearly demonstrate </w:t>
+        <w:t xml:space="preserve">results demonstrate </w:t>
       </w:r>
       <w:r>
         <w:t xml:space="preserve">important catalytic roles for E164, E353, and Y295. Mutating any of these residues to alanine results in a </w:t>
@@ -3685,13 +3708,10 @@
         <w:t xml:space="preserve"> than 85,000-fold reduction in catalytic efficiency. </w:t>
       </w:r>
       <w:r>
-        <w:t>However</w:t>
-      </w:r>
-      <w:r>
-        <w:t xml:space="preserve">, </w:t>
-      </w:r>
-      <w:r>
-        <w:t xml:space="preserve">the systematic alanine scan of every residue within 12 </w:t>
+        <w:t>T</w:t>
+      </w:r>
+      <w:r>
+        <w:t xml:space="preserve">he systematic alanine scan of every residue within 12 </w:t>
       </w:r>
       <w:r>
         <w:rPr>
@@ -3717,31 +3737,7 @@
         <w:pStyle w:val="TAMainText"/>
       </w:pPr>
       <w:r>
-        <w:t>One of the residues that had an unexpected effect on function was Q19. Based on a multiple sequence alignment of the Pfam database fo</w:t>
-      </w:r>
-      <w:r>
-        <w:t>r the BglB enzyme family</w:t>
-      </w:r>
-      <w:r>
-        <w:t xml:space="preserve"> comprising</w:t>
-      </w:r>
-      <w:r>
-        <w:t xml:space="preserve"> 1,554 no</w:t>
-      </w:r>
-      <w:r>
-        <w:t>n-redundant proteins, Q19</w:t>
-      </w:r>
-      <w:r>
-        <w:t xml:space="preserve"> is 95% conserved (Figure </w:t>
-      </w:r>
-      <w:r>
-        <w:t>4</w:t>
-      </w:r>
-      <w:r>
-        <w:t>B</w:t>
-      </w:r>
-      <w:r>
-        <w:t xml:space="preserve">). A structural analysis illustrates that both the nitrogen and oxygen of the amide </w:t>
+        <w:t xml:space="preserve">One of the residues that had an unexpected effect on function was Q19. A structural analysis illustrates that both the nitrogen and oxygen of the amide </w:t>
       </w:r>
       <w:r>
         <w:t xml:space="preserve">interact </w:t>
@@ -3753,37 +3749,58 @@
         <w:t>sugar hydroxyl groups</w:t>
       </w:r>
       <w:r>
-        <w:t xml:space="preserve"> </w:t>
+        <w:t xml:space="preserve"> (</w:t>
       </w:r>
       <w:r>
         <w:rPr>
           <w:b/>
         </w:rPr>
-        <w:t xml:space="preserve">(Figure </w:t>
+        <w:t xml:space="preserve">Figure </w:t>
       </w:r>
       <w:r>
         <w:rPr>
           <w:b/>
         </w:rPr>
-        <w:t>3</w:t>
+        <w:t>4A</w:t>
+      </w:r>
+      <w:r>
+        <w:t xml:space="preserve">). </w:t>
+      </w:r>
+      <w:r>
+        <w:t>Based on a multiple sequence alignment of the Pfam database for the BglB enzyme family comprising 1,554 non-redundant proteins, Q19 is 95% conserved (</w:t>
       </w:r>
       <w:r>
         <w:rPr>
           <w:b/>
         </w:rPr>
-        <w:t>)</w:t>
-      </w:r>
-      <w:r>
-        <w:t xml:space="preserve">. </w:t>
+        <w:t>Figure 4B</w:t>
+      </w:r>
+      <w:r>
+        <w:t xml:space="preserve">). </w:t>
       </w:r>
       <w:r>
         <w:t xml:space="preserve">While removing these interactions </w:t>
       </w:r>
       <w:r>
-        <w:t>may be</w:t>
-      </w:r>
-      <w:r>
-        <w:t xml:space="preserve"> predicted to decrease catalytic efficiency, it was unexpected to observe a 57,000-fold reduction. This single mutation is equivalent to removing </w:t>
+        <w:t>might</w:t>
+      </w:r>
+      <w:r>
+        <w:t xml:space="preserve"> be</w:t>
+      </w:r>
+      <w:r>
+        <w:t xml:space="preserve"> predicted to decrease catalytic efficiency, it was unexpected to observe a 57,000-fold reduction. Th</w:t>
+      </w:r>
+      <w:r>
+        <w:t>e</w:t>
+      </w:r>
+      <w:r>
+        <w:t xml:space="preserve"> mutation</w:t>
+      </w:r>
+      <w:r>
+        <w:t xml:space="preserve"> Q19A</w:t>
+      </w:r>
+      <w:r>
+        <w:t xml:space="preserve"> is equivalent to removing </w:t>
       </w:r>
       <w:r>
         <w:t xml:space="preserve">the established catalytic residue </w:t>
@@ -3810,19 +3827,22 @@
         <w:t>his mutant is predicted</w:t>
       </w:r>
       <w:r>
-        <w:t xml:space="preserve"> [Supp</w:t>
-      </w:r>
-      <w:r>
-        <w:t>.</w:t>
+        <w:t xml:space="preserve"> (S</w:t>
+      </w:r>
+      <w:r>
+        <w:t>upp</w:t>
+      </w:r>
+      <w:r>
+        <w:t>lemental</w:t>
       </w:r>
       <w:r>
         <w:t xml:space="preserve"> Figure X</w:t>
       </w:r>
       <w:r>
-        <w:t>]</w:t>
-      </w:r>
-      <w:r>
-        <w:t xml:space="preserve">. </w:t>
+        <w:t>).</w:t>
+      </w:r>
+      <w:r>
+        <w:t xml:space="preserve"> </w:t>
       </w:r>
     </w:p>
     <w:p>
@@ -3917,13 +3937,7 @@
         <w:rPr>
           <w:b/>
         </w:rPr>
-        <w:t>(Figure 3</w:t>
-      </w:r>
-      <w:r>
-        <w:rPr>
-          <w:b/>
-        </w:rPr>
-        <w:t>)</w:t>
+        <w:t>(Figure 3)</w:t>
       </w:r>
       <w:r>
         <w:t xml:space="preserve">. </w:t>
@@ -3944,13 +3958,19 @@
         <w:t>closer to the active site (</w:t>
       </w:r>
       <w:r>
-        <w:t xml:space="preserve">Supp </w:t>
+        <w:t>Supp</w:t>
+      </w:r>
+      <w:r>
+        <w:t>lemental</w:t>
+      </w:r>
+      <w:r>
+        <w:t xml:space="preserve"> </w:t>
       </w:r>
       <w:r>
         <w:t>Fig</w:t>
       </w:r>
       <w:r>
-        <w:t>ure XXX), resulting</w:t>
+        <w:t>ure X), resulting</w:t>
       </w:r>
       <w:r>
         <w:t xml:space="preserve"> in a significant change </w:t>
@@ -4001,9 +4021,22 @@
     <w:p>
       <w:pPr>
         <w:pStyle w:val="TAMainText"/>
+        <w:ind w:firstLine="0"/>
       </w:pPr>
       <w:r>
-        <w:t xml:space="preserve">Molecular models were generated for each of the 104 BglB mutants in order to evaluate the Rosetta Molecular Modeling Suite’s ability to evaluate the functional effects of mutations on BglB kinetic properties. For each mutant, the modeled </w:t>
+        <w:t>In order to evaluate the Rosetta Molecular Modeling Suite’s ability to evaluate the functional effects of mutations on BglB kinetic properties</w:t>
+      </w:r>
+      <w:r>
+        <w:t>,</w:t>
+      </w:r>
+      <w:r>
+        <w:t xml:space="preserve"> </w:t>
+      </w:r>
+      <w:r>
+        <w:t>m</w:t>
+      </w:r>
+      <w:r>
+        <w:t xml:space="preserve">olecular models were generated for each of the 104 BglB mutants. For each mutant, the modeled </w:t>
       </w:r>
       <w:r>
         <w:t>pNPG</w:t>
@@ -4027,7 +4060,13 @@
         <w:t xml:space="preserve">ional constraint optimization and </w:t>
       </w:r>
       <w:r>
-        <w:t xml:space="preserve">side chain repacking. The command line and an example set of input files for wild type BglB </w:t>
+        <w:t xml:space="preserve">side chain repacking. </w:t>
+      </w:r>
+      <w:r>
+        <w:t>An</w:t>
+      </w:r>
+      <w:r>
+        <w:t xml:space="preserve"> example set of input files for wild type BglB </w:t>
       </w:r>
       <w:r>
         <w:t xml:space="preserve">are provided in </w:t>
@@ -4047,9 +4086,7 @@
         <w:pStyle w:val="TAMainText"/>
       </w:pPr>
       <w:r>
-        <w:rPr>
-          <w:noProof/>
-        </w:rPr>
+        <w:lastRenderedPageBreak/>
         <mc:AlternateContent>
           <mc:Choice Requires="wps">
             <w:drawing>
@@ -4143,35 +4180,7 @@
                               <w:rPr>
                                 <w:b w:val="0"/>
                               </w:rPr>
-                              <w:t xml:space="preserve">ten out of hundred models were selected based on the lowest total system energy. Fifty-nine structural features were calculated for the selected models and the most informative features were selected based on a constrained regularization technique (elastic net with bagging; see Methods). The table contains </w:t>
-                            </w:r>
-                            <w:ins w:id="8" w:author="王晓康" w:date="2015-04-09T21:09:00Z">
-                              <w:r>
-                                <w:rPr>
-                                  <w:b w:val="0"/>
-                                </w:rPr>
-                                <w:t>the top</w:t>
-                              </w:r>
-                            </w:ins>
-                            <w:r>
-                              <w:rPr>
-                                <w:b w:val="0"/>
-                              </w:rPr>
-                              <w:t xml:space="preserve"> </w:t>
-                            </w:r>
-                            <w:del w:id="9" w:author="王晓康" w:date="2015-04-09T21:09:00Z">
-                              <w:r>
-                                <w:rPr>
-                                  <w:b w:val="0"/>
-                                </w:rPr>
-                                <w:delText xml:space="preserve">all </w:delText>
-                              </w:r>
-                            </w:del>
-                            <w:r>
-                              <w:rPr>
-                                <w:b w:val="0"/>
-                              </w:rPr>
-                              <w:t xml:space="preserve">features that have been assigned non-zero </w:t>
+                              <w:t xml:space="preserve">10 out of 100 models were selected based on the lowest total system energy. Fifty-nine structural features were calculated for the selected models and the most informative features were selected based on a constrained regularization technique (elastic net with bagging; see Methods). The table contains features that have been assigned non-zero </w:t>
                             </w:r>
                             <w:r>
                               <w:rPr>
@@ -4245,14 +4254,12 @@
                               </w:rPr>
                               <w:t xml:space="preserve">). The relative contribution of each feature in determining the kinetic constant is given as a normalized weight (columns 1-3). Column 4 provides a description of each feature, and columns 5 and 6 show the range of observed values in the training dataset. The full feature table is available in Supplemental Table </w:t>
                             </w:r>
-                            <w:ins w:id="10" w:author="王晓康" w:date="2015-04-11T09:43:00Z">
-                              <w:r>
-                                <w:rPr>
-                                  <w:b w:val="0"/>
-                                </w:rPr>
-                                <w:t>2</w:t>
-                              </w:r>
-                            </w:ins>
+                            <w:r>
+                              <w:rPr>
+                                <w:b w:val="0"/>
+                              </w:rPr>
+                              <w:t>X</w:t>
+                            </w:r>
                             <w:r>
                               <w:rPr>
                                 <w:b w:val="0"/>
@@ -5434,7 +5441,7 @@
                                     </w:rPr>
                                   </w:pPr>
                                   <w:r>
-                                    <w:t>Overall packing metric of the system</w:t>
+                                    <w:t>Overall packing of the system</w:t>
                                   </w:r>
                                 </w:p>
                               </w:tc>
@@ -6775,7 +6782,7 @@
           </mc:Choice>
           <mc:Fallback>
             <w:pict>
-              <v:shape id="Text Box 23" o:spid="_x0000_s1029" type="#_x0000_t202" style="position:absolute;left:0;text-align:left;margin-left:450.05pt;margin-top:0;width:501.25pt;height:336.6pt;z-index:251664384;visibility:visible;mso-wrap-style:square;mso-width-percent:0;mso-height-percent:0;mso-wrap-distance-left:9pt;mso-wrap-distance-top:0;mso-wrap-distance-right:9pt;mso-wrap-distance-bottom:0;mso-position-horizontal:right;mso-position-horizontal-relative:margin;mso-position-vertical:bottom;mso-position-vertical-relative:margin;mso-width-percent:0;mso-height-percent:0;mso-width-relative:margin;mso-height-relative:margin;v-text-anchor:top" o:gfxdata="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" filled="f" stroked="f">
+              <v:shape id="Text Box 23" o:spid="_x0000_s1029" type="#_x0000_t202" style="position:absolute;left:0;text-align:left;margin-left:450.05pt;margin-top:0;width:501.25pt;height:336.6pt;z-index:251664384;visibility:visible;mso-wrap-style:square;mso-width-percent:0;mso-height-percent:0;mso-wrap-distance-left:9pt;mso-wrap-distance-top:0;mso-wrap-distance-right:9pt;mso-wrap-distance-bottom:0;mso-position-horizontal:right;mso-position-horizontal-relative:margin;mso-position-vertical:bottom;mso-position-vertical-relative:margin;mso-width-percent:0;mso-height-percent:0;mso-width-relative:margin;mso-height-relative:margin;v-text-anchor:top" o:gfxdata="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" filled="f" stroked="f">
                 <v:textbox inset="0">
                   <w:txbxContent>
                     <w:p>
@@ -6816,35 +6823,7 @@
                         <w:rPr>
                           <w:b w:val="0"/>
                         </w:rPr>
-                        <w:t xml:space="preserve">ten out of hundred models were selected based on the lowest total system energy. Fifty-nine structural features were calculated for the selected models and the most informative features were selected based on a constrained regularization technique (elastic net with bagging; see Methods). The table contains </w:t>
-                      </w:r>
-                      <w:ins w:id="11" w:author="王晓康" w:date="2015-04-09T21:09:00Z">
-                        <w:r>
-                          <w:rPr>
-                            <w:b w:val="0"/>
-                          </w:rPr>
-                          <w:t>the top</w:t>
-                        </w:r>
-                      </w:ins>
-                      <w:r>
-                        <w:rPr>
-                          <w:b w:val="0"/>
-                        </w:rPr>
-                        <w:t xml:space="preserve"> </w:t>
-                      </w:r>
-                      <w:del w:id="12" w:author="王晓康" w:date="2015-04-09T21:09:00Z">
-                        <w:r>
-                          <w:rPr>
-                            <w:b w:val="0"/>
-                          </w:rPr>
-                          <w:delText xml:space="preserve">all </w:delText>
-                        </w:r>
-                      </w:del>
-                      <w:r>
-                        <w:rPr>
-                          <w:b w:val="0"/>
-                        </w:rPr>
-                        <w:t xml:space="preserve">features that have been assigned non-zero </w:t>
+                        <w:t xml:space="preserve">10 out of 100 models were selected based on the lowest total system energy. Fifty-nine structural features were calculated for the selected models and the most informative features were selected based on a constrained regularization technique (elastic net with bagging; see Methods). The table contains features that have been assigned non-zero </w:t>
                       </w:r>
                       <w:r>
                         <w:rPr>
@@ -6918,14 +6897,12 @@
                         </w:rPr>
                         <w:t xml:space="preserve">). The relative contribution of each feature in determining the kinetic constant is given as a normalized weight (columns 1-3). Column 4 provides a description of each feature, and columns 5 and 6 show the range of observed values in the training dataset. The full feature table is available in Supplemental Table </w:t>
                       </w:r>
-                      <w:ins w:id="13" w:author="王晓康" w:date="2015-04-11T09:43:00Z">
-                        <w:r>
-                          <w:rPr>
-                            <w:b w:val="0"/>
-                          </w:rPr>
-                          <w:t>2</w:t>
-                        </w:r>
-                      </w:ins>
+                      <w:r>
+                        <w:rPr>
+                          <w:b w:val="0"/>
+                        </w:rPr>
+                        <w:t>X</w:t>
+                      </w:r>
                       <w:r>
                         <w:rPr>
                           <w:b w:val="0"/>
@@ -8107,7 +8084,7 @@
                               </w:rPr>
                             </w:pPr>
                             <w:r>
-                              <w:t>Overall packing metric of the system</w:t>
+                              <w:t>Overall packing of the system</w:t>
                             </w:r>
                           </w:p>
                         </w:tc>
@@ -9441,59 +9418,47 @@
         <w:t xml:space="preserve">, 100 models </w:t>
       </w:r>
       <w:r>
-        <w:t xml:space="preserve">were generated the lowest 10 in overall system energy were </w:t>
+        <w:t>were generated</w:t>
+      </w:r>
+      <w:r>
+        <w:t xml:space="preserve"> </w:t>
+      </w:r>
+      <w:r>
+        <w:t xml:space="preserve">as described above </w:t>
+      </w:r>
+      <w:r>
+        <w:t>and</w:t>
+      </w:r>
+      <w:r>
+        <w:t xml:space="preserve"> the lowest 10 in overall system energy were </w:t>
       </w:r>
       <w:r>
         <w:t>selected for subsequent structural analysis</w:t>
       </w:r>
       <w:r>
-        <w:t>.</w:t>
-      </w:r>
-      <w:del w:id="14" w:author="Alex" w:date="2015-04-11T12:55:00Z">
-        <w:r>
-          <w:delText xml:space="preserve"> </w:delText>
-        </w:r>
-      </w:del>
+        <w:t xml:space="preserve">. </w:t>
+      </w:r>
+      <w:r>
+        <w:t xml:space="preserve">A value for </w:t>
+      </w:r>
+      <w:r>
+        <w:t xml:space="preserve">59 </w:t>
+      </w:r>
+      <w:r>
+        <w:t xml:space="preserve">potentially informative </w:t>
+      </w:r>
+      <w:r>
+        <w:t>features</w:t>
+      </w:r>
       <w:r>
         <w:t xml:space="preserve"> </w:t>
       </w:r>
       <w:r>
-        <w:t xml:space="preserve">From </w:t>
-      </w:r>
-      <w:r>
-        <w:t xml:space="preserve">this analysis, </w:t>
-      </w:r>
-      <w:r>
-        <w:t>a</w:t>
-      </w:r>
-      <w:r>
-        <w:t xml:space="preserve"> set of </w:t>
-      </w:r>
-      <w:r>
-        <w:t xml:space="preserve">59 </w:t>
-      </w:r>
-      <w:r>
-        <w:t xml:space="preserve">potentially informative </w:t>
-      </w:r>
-      <w:r>
-        <w:t>features</w:t>
-      </w:r>
-      <w:r>
-        <w:t xml:space="preserve"> </w:t>
-      </w:r>
-      <w:r>
-        <w:t xml:space="preserve">was identified and </w:t>
-      </w:r>
-      <w:r>
-        <w:t>a</w:t>
-      </w:r>
-      <w:r>
-        <w:t xml:space="preserve"> value </w:t>
+        <w:t xml:space="preserve">was </w:t>
       </w:r>
       <w:r>
         <w:rPr>
           <w:rFonts w:ascii="Lucida Sans Unicode" w:hAnsi="Lucida Sans Unicode" w:cs="Lucida Sans Unicode"/>
-          <w:noProof/>
         </w:rPr>
         <mc:AlternateContent>
           <mc:Choice Requires="wps">
@@ -9554,7 +9519,7 @@
                             <w:pPr>
                               <w:pStyle w:val="VAFigureCaption"/>
                             </w:pPr>
-                            <w:ins w:id="15" w:author="MO" w:date="2015-04-09T17:46:00Z">
+                            <w:ins w:id="5" w:author="MO" w:date="2015-04-09T17:46:00Z">
                               <w:r>
                                 <w:rPr>
                                   <w:noProof/>
@@ -9575,7 +9540,7 @@
                                             <pic:cNvPicPr/>
                                           </pic:nvPicPr>
                                           <pic:blipFill>
-                                            <a:blip r:embed="rId14"/>
+                                            <a:blip r:embed="rId15"/>
                                             <a:stretch>
                                               <a:fillRect/>
                                             </a:stretch>
@@ -9736,7 +9701,7 @@
                               <w:rPr>
                                 <w:b w:val="0"/>
                               </w:rPr>
-                              <w:t xml:space="preserve">axis. The standard deviation was calculated based on the prediction by 1,000 times stratified cross validation for each mutant. All values are normalized relative to wild type BglB and are in log scale. Inset: histograms display the distribution of experimentally-determined values in the data set (90, 80 and 80 samples for </w:t>
+                              <w:t xml:space="preserve">axis. The standard deviation was calculated based on the prediction by 1000-fold stratified cross validation for each mutant. All values are normalized relative to wild type BglB and are in log scale. Inset: histograms display the distribution of experimentally-determined values in the data set (90, 80 and 80 samples for </w:t>
                             </w:r>
                             <w:r>
                               <w:rPr>
@@ -9827,14 +9792,14 @@
           </mc:Choice>
           <mc:Fallback>
             <w:pict>
-              <v:shape id="Text Box 20" o:spid="_x0000_s1030" type="#_x0000_t202" style="position:absolute;left:0;text-align:left;margin-left:-5.1pt;margin-top:0;width:512.9pt;height:238.4pt;z-index:251662336;visibility:visible;mso-wrap-style:square;mso-width-percent:0;mso-height-percent:0;mso-wrap-distance-left:9pt;mso-wrap-distance-top:0;mso-wrap-distance-right:9pt;mso-wrap-distance-bottom:0;mso-position-horizontal:absolute;mso-position-horizontal-relative:margin;mso-position-vertical:top;mso-position-vertical-relative:margin;mso-width-percent:0;mso-height-percent:0;mso-width-relative:margin;mso-height-relative:margin;v-text-anchor:top" o:gfxdata="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" filled="f" stroked="f">
+              <v:shape id="Text Box 20" o:spid="_x0000_s1030" type="#_x0000_t202" style="position:absolute;left:0;text-align:left;margin-left:-5.1pt;margin-top:0;width:512.9pt;height:238.4pt;z-index:251662336;visibility:visible;mso-wrap-style:square;mso-width-percent:0;mso-height-percent:0;mso-wrap-distance-left:9pt;mso-wrap-distance-top:0;mso-wrap-distance-right:9pt;mso-wrap-distance-bottom:0;mso-position-horizontal:absolute;mso-position-horizontal-relative:margin;mso-position-vertical:top;mso-position-vertical-relative:margin;mso-width-percent:0;mso-height-percent:0;mso-width-relative:margin;mso-height-relative:margin;v-text-anchor:top" o:gfxdata="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" filled="f" stroked="f">
                 <v:textbox>
                   <w:txbxContent>
                     <w:p>
                       <w:pPr>
                         <w:pStyle w:val="VAFigureCaption"/>
                       </w:pPr>
-                      <w:ins w:id="16" w:author="MO" w:date="2015-04-09T17:46:00Z">
+                      <w:ins w:id="6" w:author="MO" w:date="2015-04-09T17:46:00Z">
                         <w:r>
                           <w:rPr>
                             <w:noProof/>
@@ -9855,7 +9820,7 @@
                                       <pic:cNvPicPr/>
                                     </pic:nvPicPr>
                                     <pic:blipFill>
-                                      <a:blip r:embed="rId14"/>
+                                      <a:blip r:embed="rId15"/>
                                       <a:stretch>
                                         <a:fillRect/>
                                       </a:stretch>
@@ -10016,7 +9981,7 @@
                         <w:rPr>
                           <w:b w:val="0"/>
                         </w:rPr>
-                        <w:t xml:space="preserve">axis. The standard deviation was calculated based on the prediction by 1,000 times stratified cross validation for each mutant. All values are normalized relative to wild type BglB and are in log scale. Inset: histograms display the distribution of experimentally-determined values in the data set (90, 80 and 80 samples for </w:t>
+                        <w:t xml:space="preserve">axis. The standard deviation was calculated based on the prediction by 1000-fold stratified cross validation for each mutant. All values are normalized relative to wild type BglB and are in log scale. Inset: histograms display the distribution of experimentally-determined values in the data set (90, 80 and 80 samples for </w:t>
                       </w:r>
                       <w:r>
                         <w:rPr>
@@ -10094,7 +10059,10 @@
         </mc:AlternateContent>
       </w:r>
       <w:r>
-        <w:t>calculated for each mutant</w:t>
+        <w:t xml:space="preserve">calculated for each </w:t>
+      </w:r>
+      <w:r>
+        <w:t>model</w:t>
       </w:r>
       <w:r>
         <w:t>.</w:t>
@@ -10103,38 +10071,49 @@
         <w:t xml:space="preserve"> </w:t>
       </w:r>
       <w:r>
-        <w:t>Strutural features selected include</w:t>
-      </w:r>
-      <w:r>
-        <w:t xml:space="preserve"> predicted interface energy, number of hydrogen bonds to the ligand, and change in solvent accessible surface area upon </w:t>
-      </w:r>
-      <w:r>
-        <w:t xml:space="preserve">ligand binding. A complete list of all features and their correlation to the experimentally measured constants </w:t>
-      </w:r>
-      <w:r>
-        <w:t xml:space="preserve">is given in Supplemental </w:t>
-      </w:r>
-      <w:ins w:id="17" w:author="王晓康" w:date="2015-04-11T09:43:00Z">
-        <w:r>
-          <w:t>Table 1</w:t>
-        </w:r>
-      </w:ins>
-      <w:del w:id="18" w:author="王晓康" w:date="2015-04-11T09:43:00Z">
-        <w:r>
-          <w:delText>X</w:delText>
-        </w:r>
-      </w:del>
-      <w:r>
-        <w:t>.</w:t>
-      </w:r>
-      <w:r>
-        <w:t xml:space="preserve"> </w:t>
-      </w:r>
-      <w:r>
-        <w:t xml:space="preserve"> </w:t>
+        <w:t>Strutural features</w:t>
+      </w:r>
+      <w:r>
+        <w:t xml:space="preserve"> include</w:t>
+      </w:r>
+      <w:r>
+        <w:t>d</w:t>
+      </w:r>
+      <w:r>
+        <w:t xml:space="preserve"> predicted interface energy, number of hydrogen bonds </w:t>
+      </w:r>
+      <w:r>
+        <w:t xml:space="preserve">between protein and </w:t>
+      </w:r>
+      <w:r>
+        <w:t xml:space="preserve">ligand, and change in solvent accessible surface area upon </w:t>
+      </w:r>
+      <w:r>
+        <w:t xml:space="preserve">ligand binding. </w:t>
+      </w:r>
+      <w:r>
+        <w:t>C</w:t>
+      </w:r>
+      <w:r>
+        <w:t xml:space="preserve">orrelation </w:t>
+      </w:r>
+      <w:r>
+        <w:t>of</w:t>
+      </w:r>
+      <w:r>
+        <w:t xml:space="preserve"> the calculated structural features </w:t>
+      </w:r>
+      <w:r>
+        <w:t>to</w:t>
+      </w:r>
+      <w:r>
+        <w:t xml:space="preserve"> each kinetic constant was assessed using the Pearson Correlation Coefficient and Spearman Rank Correlation. </w:t>
       </w:r>
       <w:r>
         <w:t xml:space="preserve">For </w:t>
+      </w:r>
+      <w:r>
+        <w:t xml:space="preserve">both </w:t>
       </w:r>
       <w:r>
         <w:rPr>
@@ -10149,6 +10128,21 @@
         <w:t>cat</w:t>
       </w:r>
       <w:r>
+        <w:t xml:space="preserve"> and </w:t>
+      </w:r>
+      <w:r>
+        <w:rPr>
+          <w:i/>
+        </w:rPr>
+        <w:t>k</w:t>
+      </w:r>
+      <w:r>
+        <w:rPr>
+          <w:vertAlign w:val="subscript"/>
+        </w:rPr>
+        <w:t>cat</w:t>
+      </w:r>
+      <w:r>
         <w:t>/K</w:t>
       </w:r>
       <w:r>
@@ -10158,37 +10152,40 @@
         <w:t>M</w:t>
       </w:r>
       <w:r>
-        <w:t xml:space="preserve"> and </w:t>
-      </w:r>
-      <w:r>
-        <w:rPr>
-          <w:i/>
-        </w:rPr>
-        <w:t>k</w:t>
-      </w:r>
-      <w:r>
-        <w:rPr>
-          <w:vertAlign w:val="subscript"/>
-        </w:rPr>
-        <w:t>cat</w:t>
-      </w:r>
-      <w:r>
         <w:t>,</w:t>
       </w:r>
       <w:r>
         <w:t xml:space="preserve"> t</w:t>
       </w:r>
       <w:r>
-        <w:t xml:space="preserve">he highest correlation observed </w:t>
+        <w:t xml:space="preserve">he </w:t>
+      </w:r>
+      <w:r>
+        <w:t xml:space="preserve">strongest </w:t>
+      </w:r>
+      <w:r>
+        <w:t xml:space="preserve">correlation observed </w:t>
       </w:r>
       <w:r>
         <w:t>is</w:t>
       </w:r>
       <w:r>
-        <w:t xml:space="preserve"> to the total number of non-local contacts (i.e. res</w:t>
-      </w:r>
-      <w:r>
-        <w:t>idues separated by more than 8 sequence positions that interact)</w:t>
+        <w:t xml:space="preserve"> to the total num</w:t>
+      </w:r>
+      <w:r>
+        <w:t xml:space="preserve">ber of non-local contacts (count of </w:t>
+      </w:r>
+      <w:r>
+        <w:t>res</w:t>
+      </w:r>
+      <w:r>
+        <w:t>idues separated by more than 8 sequence positions that interact</w:t>
+      </w:r>
+      <w:r>
+        <w:t xml:space="preserve"> with each other</w:t>
+      </w:r>
+      <w:r>
+        <w:t>)</w:t>
       </w:r>
       <w:r>
         <w:t>, with</w:t>
@@ -10220,11 +10217,6 @@
       <w:r>
         <w:t>;</w:t>
       </w:r>
-      <w:del w:id="19" w:author="ilias tagkopoulos" w:date="2015-04-11T10:51:00Z">
-        <w:r>
-          <w:delText>.</w:delText>
-        </w:r>
-      </w:del>
       <w:r>
         <w:t xml:space="preserve"> Wilcoxon test) </w:t>
       </w:r>
@@ -10243,7 +10235,7 @@
       <w:r>
         <w:t>0.00</w:t>
       </w:r>
-      <w:ins w:id="20" w:author="MO" w:date="2015-04-09T18:00:00Z">
+      <w:ins w:id="7" w:author="MO" w:date="2015-04-09T18:00:00Z">
         <w:r>
           <w:rPr>
             <w:lang w:eastAsia="zh-CN"/>
@@ -10251,16 +10243,11 @@
           <w:t>4</w:t>
         </w:r>
       </w:ins>
-      <w:ins w:id="21" w:author="ilias tagkopoulos" w:date="2015-04-11T10:51:00Z">
+      <w:ins w:id="8" w:author="ilias tagkopoulos" w:date="2015-04-11T10:51:00Z">
         <w:r>
           <w:t>;</w:t>
         </w:r>
       </w:ins>
-      <w:del w:id="22" w:author="ilias tagkopoulos" w:date="2015-04-11T10:51:00Z">
-        <w:r>
-          <w:delText>.</w:delText>
-        </w:r>
-      </w:del>
       <w:r>
         <w:t xml:space="preserve"> Wilcoxon test)</w:t>
       </w:r>
@@ -10283,7 +10270,10 @@
         <w:t>M</w:t>
       </w:r>
       <w:r>
-        <w:t xml:space="preserve"> the </w:t>
+        <w:t xml:space="preserve">, </w:t>
+      </w:r>
+      <w:r>
+        <w:t xml:space="preserve">the </w:t>
       </w:r>
       <w:r>
         <w:t>highest</w:t>
@@ -10303,7 +10293,7 @@
         </w:rPr>
         <w:t>0.000</w:t>
       </w:r>
-      <w:ins w:id="23" w:author="MO" w:date="2015-04-09T18:01:00Z">
+      <w:ins w:id="9" w:author="MO" w:date="2015-04-09T18:01:00Z">
         <w:r>
           <w:t>5</w:t>
         </w:r>
@@ -10311,16 +10301,17 @@
       <w:r>
         <w:t>;</w:t>
       </w:r>
-      <w:del w:id="24" w:author="ilias tagkopoulos" w:date="2015-04-11T10:57:00Z">
-        <w:r>
-          <w:delText>.</w:delText>
-        </w:r>
-      </w:del>
       <w:r>
         <w:t xml:space="preserve"> Wilcoxon test) </w:t>
       </w:r>
       <w:r>
-        <w:t xml:space="preserve">to the total number of hydrogen bonds within each BglB model. </w:t>
+        <w:t>to the total</w:t>
+      </w:r>
+      <w:r>
+        <w:t xml:space="preserve"> number of hydrogen bonds in</w:t>
+      </w:r>
+      <w:r>
+        <w:t xml:space="preserve"> each BglB model. </w:t>
       </w:r>
       <w:r>
         <w:t>The Spearman Rank Correlation (SRC) follow</w:t>
@@ -10331,7 +10322,7 @@
       <w:r>
         <w:t xml:space="preserve"> similar trends to those for PCC for all three predicted constants (</w:t>
       </w:r>
-      <w:ins w:id="25" w:author="MO" w:date="2015-04-09T18:14:00Z">
+      <w:ins w:id="10" w:author="MO" w:date="2015-04-09T18:14:00Z">
         <w:r>
           <w:t>0.55</w:t>
         </w:r>
@@ -10339,12 +10330,12 @@
       <w:r>
         <w:t>,</w:t>
       </w:r>
-      <w:ins w:id="26" w:author="MO" w:date="2015-04-09T18:25:00Z">
+      <w:ins w:id="11" w:author="MO" w:date="2015-04-09T18:25:00Z">
         <w:r>
           <w:t xml:space="preserve"> </w:t>
         </w:r>
       </w:ins>
-      <w:ins w:id="27" w:author="MO" w:date="2015-04-09T18:14:00Z">
+      <w:ins w:id="12" w:author="MO" w:date="2015-04-09T18:14:00Z">
         <w:r>
           <w:t>0.42</w:t>
         </w:r>
@@ -10352,7 +10343,7 @@
       <w:r>
         <w:t xml:space="preserve"> and </w:t>
       </w:r>
-      <w:ins w:id="28" w:author="MO" w:date="2015-04-09T18:14:00Z">
+      <w:ins w:id="13" w:author="MO" w:date="2015-04-09T18:14:00Z">
         <w:r>
           <w:t>0.38</w:t>
         </w:r>
@@ -10382,7 +10373,7 @@
         <w:t>M</w:t>
       </w:r>
       <w:r>
-        <w:t xml:space="preserve"> , </w:t>
+        <w:t xml:space="preserve">, </w:t>
       </w:r>
       <w:r>
         <w:rPr>
@@ -10430,13 +10421,10 @@
         <w:t xml:space="preserve">upplemental </w:t>
       </w:r>
       <w:r>
-        <w:t>Materials</w:t>
-      </w:r>
-      <w:r>
-        <w:t>.</w:t>
-      </w:r>
-      <w:r>
-        <w:t xml:space="preserve"> </w:t>
+        <w:t>Table X</w:t>
+      </w:r>
+      <w:r>
+        <w:t xml:space="preserve">. </w:t>
       </w:r>
     </w:p>
     <w:p>
@@ -10444,53 +10432,83 @@
         <w:pStyle w:val="TAMainText"/>
       </w:pPr>
       <w:r>
-        <w:t xml:space="preserve">Since no single feature was correlated with the observed kinetic constants, </w:t>
-      </w:r>
-      <w:r>
-        <w:t xml:space="preserve">we used all 59 features together with a </w:t>
-      </w:r>
-      <w:r>
-        <w:t>regularized linear model to predict the kinetic constants based on</w:t>
-      </w:r>
-      <w:r>
-        <w:t xml:space="preserve"> the most informative</w:t>
+        <w:lastRenderedPageBreak/>
+        <w:t xml:space="preserve">Since no single structural feature predicted </w:t>
+      </w:r>
+      <w:r>
+        <w:rPr>
+          <w:i/>
+        </w:rPr>
+        <w:t>k</w:t>
+      </w:r>
+      <w:r>
+        <w:rPr>
+          <w:vertAlign w:val="subscript"/>
+        </w:rPr>
+        <w:t>cat</w:t>
+      </w:r>
+      <w:r>
+        <w:t>, K</w:t>
+      </w:r>
+      <w:r>
+        <w:rPr>
+          <w:vertAlign w:val="subscript"/>
+        </w:rPr>
+        <w:t>M</w:t>
+      </w:r>
+      <w:r>
+        <w:t xml:space="preserve">, or </w:t>
+      </w:r>
+      <w:r>
+        <w:rPr>
+          <w:i/>
+        </w:rPr>
+        <w:t>k</w:t>
+      </w:r>
+      <w:r>
+        <w:rPr>
+          <w:vertAlign w:val="subscript"/>
+        </w:rPr>
+        <w:t>cat</w:t>
+      </w:r>
+      <w:r>
+        <w:t>/K</w:t>
+      </w:r>
+      <w:r>
+        <w:rPr>
+          <w:vertAlign w:val="subscript"/>
+        </w:rPr>
+        <w:t>M</w:t>
+      </w:r>
+      <w:r>
+        <w:t xml:space="preserve"> with a PCC of greater than 0.7, machine learning was used to </w:t>
+      </w:r>
+      <w:r>
+        <w:t xml:space="preserve">identify a subset of </w:t>
+      </w:r>
+      <w:r>
+        <w:t xml:space="preserve">calculated </w:t>
+      </w:r>
+      <w:r>
+        <w:t xml:space="preserve">features correlated to observed kinetic constants. </w:t>
+      </w:r>
+      <w:r>
+        <w:t>E</w:t>
+      </w:r>
+      <w:r>
+        <w:t>lastic n</w:t>
+      </w:r>
+      <w:r>
+        <w:t>et</w:t>
       </w:r>
       <w:r>
         <w:t xml:space="preserve"> </w:t>
       </w:r>
       <w:r>
-        <w:t xml:space="preserve">feature </w:t>
-      </w:r>
-      <w:r>
-        <w:t xml:space="preserve">subsets. </w:t>
-      </w:r>
-      <w:r>
-        <w:t>For this task, we used elastic n</w:t>
-      </w:r>
-      <w:r>
-        <w:t>et</w:t>
-      </w:r>
-      <w:r>
-        <w:t xml:space="preserve"> </w:t>
-      </w:r>
-      <w:r>
         <w:t>regularization</w:t>
       </w:r>
-      <w:commentRangeStart w:id="29"/>
-      <w:r>
-        <w:t xml:space="preserve">, </w:t>
-      </w:r>
-      <w:commentRangeEnd w:id="29"/>
-      <w:r>
-        <w:rPr>
-          <w:rStyle w:val="CommentReference"/>
-          <w:rFonts w:ascii="Times" w:hAnsi="Times"/>
-          <w:kern w:val="0"/>
-        </w:rPr>
-        <w:commentReference w:id="29"/>
-      </w:r>
-      <w:r>
-        <w:t>a constraint regression technique that</w:t>
+      <w:r>
+        <w:t>, a constraint regression technique that</w:t>
       </w:r>
       <w:r>
         <w:t xml:space="preserve"> uses both l</w:t>
@@ -10520,10 +10538,19 @@
         <w:t>Supplemental</w:t>
       </w:r>
       <w:r>
-        <w:t xml:space="preserve"> Materials).</w:t>
-      </w:r>
-      <w:r>
-        <w:t xml:space="preserve"> [1]</w:t>
+        <w:t xml:space="preserve"> Materials)</w:t>
+      </w:r>
+      <w:r>
+        <w:t xml:space="preserve"> was used to identify 8–10 structural features and a</w:t>
+      </w:r>
+      <w:r>
+        <w:t xml:space="preserve"> regularized linear model </w:t>
+      </w:r>
+      <w:r>
+        <w:t>that predicted each</w:t>
+      </w:r>
+      <w:r>
+        <w:t xml:space="preserve"> kinetic constant.</w:t>
       </w:r>
       <w:r>
         <w:t xml:space="preserve"> To</w:t>
@@ -10535,7 +10562,10 @@
         <w:t>of</w:t>
       </w:r>
       <w:r>
-        <w:t xml:space="preserve"> 1,000 elastic net models, each trained on a different subset of the data (see Methods). T</w:t>
+        <w:t xml:space="preserve"> 1</w:t>
+      </w:r>
+      <w:r>
+        <w:t>000 elastic net models, each trained on a different subset of the data (see Methods). T</w:t>
       </w:r>
       <w:r>
         <w:t xml:space="preserve">he final prediction </w:t>
@@ -10549,7 +10579,7 @@
       <w:r>
         <w:t>In the case</w:t>
       </w:r>
-      <w:ins w:id="30" w:author="王晓康" w:date="2015-04-11T09:44:00Z">
+      <w:ins w:id="14" w:author="王晓康" w:date="2015-04-11T09:44:00Z">
         <w:r>
           <w:t xml:space="preserve"> of</w:t>
         </w:r>
@@ -10557,7 +10587,7 @@
       <w:r>
         <w:t xml:space="preserve"> </w:t>
       </w:r>
-      <w:ins w:id="31" w:author="王晓康" w:date="2015-04-11T09:44:00Z">
+      <w:ins w:id="15" w:author="王晓康" w:date="2015-04-11T09:44:00Z">
         <w:r>
           <w:rPr>
             <w:i/>
@@ -10584,27 +10614,22 @@
         </w:r>
       </w:ins>
       <w:r>
-        <w:t xml:space="preserve">the </w:t>
-      </w:r>
-      <w:del w:id="32" w:author="王晓康" w:date="2015-04-11T09:44:00Z">
-        <w:r>
-          <w:delText xml:space="preserve">of kcat/KM , </w:delText>
-        </w:r>
-      </w:del>
-      <w:r>
-        <w:t>PCC is 0.77 versus</w:t>
-      </w:r>
-      <w:r>
-        <w:t xml:space="preserve"> 0.65 </w:t>
-      </w:r>
-      <w:r>
-        <w:t>for e</w:t>
-      </w:r>
-      <w:r>
-        <w:t>nsemble</w:t>
-      </w:r>
-      <w:r>
-        <w:t xml:space="preserve"> and X.XX for</w:t>
+        <w:t>the PCC</w:t>
+      </w:r>
+      <w:r>
+        <w:t xml:space="preserve"> increased to</w:t>
+      </w:r>
+      <w:r>
+        <w:t xml:space="preserve"> 0.77 </w:t>
+      </w:r>
+      <w:r>
+        <w:t>from</w:t>
+      </w:r>
+      <w:r>
+        <w:t xml:space="preserve"> 0.65</w:t>
+      </w:r>
+      <w:r>
+        <w:t xml:space="preserve"> for</w:t>
       </w:r>
       <w:r>
         <w:t xml:space="preserve"> </w:t>
@@ -10624,7 +10649,7 @@
       <w:r>
         <w:t xml:space="preserve">or </w:t>
       </w:r>
-      <w:ins w:id="33" w:author="王晓康" w:date="2015-04-11T09:45:00Z">
+      <w:ins w:id="16" w:author="王晓康" w:date="2015-04-11T09:45:00Z">
         <w:r>
           <w:rPr>
             <w:i/>
@@ -10638,13 +10663,26 @@
           <w:t>cat</w:t>
         </w:r>
       </w:ins>
-      <w:del w:id="34" w:author="王晓康" w:date="2015-04-11T09:45:00Z">
-        <w:r>
-          <w:delText>kcat</w:delText>
-        </w:r>
-      </w:del>
-      <w:r>
-        <w:t xml:space="preserve"> and K</w:t>
+      <w:r>
+        <w:t xml:space="preserve">, the </w:t>
+      </w:r>
+      <w:r>
+        <w:t xml:space="preserve">PCC </w:t>
+      </w:r>
+      <w:r>
+        <w:t>increased to</w:t>
+      </w:r>
+      <w:r>
+        <w:t xml:space="preserve"> 0.60 </w:t>
+      </w:r>
+      <w:r>
+        <w:t>from</w:t>
+      </w:r>
+      <w:r>
+        <w:t xml:space="preserve"> 0.48</w:t>
+      </w:r>
+      <w:r>
+        <w:t>, and for K</w:t>
       </w:r>
       <w:r>
         <w:rPr>
@@ -10653,25 +10691,19 @@
         <w:t>M</w:t>
       </w:r>
       <w:r>
-        <w:t>, PCC is 0.60 versus 0.48</w:t>
-      </w:r>
-      <w:r>
-        <w:t xml:space="preserve"> and 0.71 v</w:t>
-      </w:r>
-      <w:r>
-        <w:t>ersus</w:t>
-      </w:r>
-      <w:r>
-        <w:t xml:space="preserve"> 0.56</w:t>
-      </w:r>
-      <w:r>
-        <w:t>, respectively</w:t>
+        <w:t xml:space="preserve"> to </w:t>
+      </w:r>
+      <w:r>
+        <w:t xml:space="preserve">0.71 </w:t>
+      </w:r>
+      <w:r>
+        <w:t xml:space="preserve">from </w:t>
+      </w:r>
+      <w:r>
+        <w:t>0.56</w:t>
       </w:r>
       <w:r>
         <w:t>.</w:t>
-      </w:r>
-      <w:r>
-        <w:t xml:space="preserve"> As shown in</w:t>
       </w:r>
       <w:r>
         <w:t xml:space="preserve"> </w:t>
@@ -10683,120 +10715,99 @@
         <w:t>Figure 4</w:t>
       </w:r>
       <w:r>
-        <w:t xml:space="preserve">, the </w:t>
+        <w:t xml:space="preserve"> illustrates the strong correlation between </w:t>
       </w:r>
       <w:r>
         <w:t xml:space="preserve">machine learning </w:t>
       </w:r>
       <w:r>
-        <w:t>predictions have a strong correlation with</w:t>
-      </w:r>
-      <w:r>
-        <w:t xml:space="preserve"> experimentally-measured values. Variability</w:t>
-      </w:r>
-      <w:r>
-        <w:t xml:space="preserve"> differs for each constant but is consistent across all samples</w:t>
-      </w:r>
-      <w:r>
-        <w:t xml:space="preserve">, with the </w:t>
-      </w:r>
-      <w:r>
-        <w:t xml:space="preserve">the </w:t>
-      </w:r>
-      <w:ins w:id="35" w:author="王晓康" w:date="2015-04-11T09:37:00Z">
-        <w:r>
-          <w:t>absolute mean±</w:t>
-        </w:r>
-      </w:ins>
-      <w:r>
-        <w:t>average std for all samples</w:t>
+        <w:t xml:space="preserve">predictions </w:t>
+      </w:r>
+      <w:r>
+        <w:t>and</w:t>
+      </w:r>
+      <w:r>
+        <w:t xml:space="preserve"> experimentally-measured values. </w:t>
+      </w:r>
+    </w:p>
+    <w:p>
+      <w:pPr>
+        <w:pStyle w:val="Heading2"/>
+      </w:pPr>
+      <w:r>
+        <w:t>Machine learning prediction of kinetic constants</w:t>
+      </w:r>
+    </w:p>
+    <w:p>
+      <w:pPr>
+        <w:pStyle w:val="TAMainText"/>
+        <w:ind w:firstLine="0"/>
+      </w:pPr>
+      <w:r>
+        <w:t>The Michaelis-Menten constant K</w:t>
+      </w:r>
+      <w:r>
+        <w:rPr>
+          <w:vertAlign w:val="subscript"/>
+        </w:rPr>
+        <w:t>M</w:t>
+      </w:r>
+      <w:r>
+        <w:t xml:space="preserve">, which </w:t>
+      </w:r>
+      <w:r>
+        <w:t>describes the substrate concentration required for the enzyme to reach ha</w:t>
+      </w:r>
+      <w:r>
+        <w:t>lf its maximum catalytic rate</w:t>
+      </w:r>
+      <w:r>
+        <w:t xml:space="preserve"> and thus </w:t>
+      </w:r>
+      <w:r>
+        <w:t xml:space="preserve">is a measure </w:t>
+      </w:r>
+      <w:r>
+        <w:t xml:space="preserve">of </w:t>
+      </w:r>
+      <w:r>
+        <w:t xml:space="preserve">the enzyme-substrate </w:t>
+      </w:r>
+      <w:r>
+        <w:t>dissociation constant</w:t>
+      </w:r>
+      <w:r>
+        <w:t xml:space="preserve">, </w:t>
+      </w:r>
+      <w:r>
+        <w:t>was found to be</w:t>
+      </w:r>
+      <w:r>
+        <w:t xml:space="preserve"> predicted by</w:t>
       </w:r>
       <w:r>
         <w:t xml:space="preserve"> </w:t>
       </w:r>
-      <w:ins w:id="36" w:author="王晓康" w:date="2015-04-11T09:35:00Z">
-        <w:r>
-          <w:t>1.47</w:t>
-        </w:r>
-      </w:ins>
-      <w:r>
-        <w:t xml:space="preserve"> </w:t>
-      </w:r>
-      <w:ins w:id="37" w:author="王晓康" w:date="2015-04-11T09:36:00Z">
-        <w:r>
-          <w:t>±</w:t>
-        </w:r>
-      </w:ins>
-      <w:r>
-        <w:t xml:space="preserve"> </w:t>
-      </w:r>
-      <w:ins w:id="38" w:author="王晓康" w:date="2015-04-11T09:35:00Z">
-        <w:r>
-          <w:t>0.38</w:t>
-        </w:r>
-      </w:ins>
-      <w:r>
-        <w:t xml:space="preserve">, </w:t>
-      </w:r>
-      <w:ins w:id="39" w:author="王晓康" w:date="2015-04-11T09:32:00Z">
-        <w:r>
-          <w:t>0.75</w:t>
-        </w:r>
-      </w:ins>
-      <w:r>
-        <w:t xml:space="preserve"> </w:t>
-      </w:r>
-      <w:ins w:id="40" w:author="王晓康" w:date="2015-04-11T09:36:00Z">
-        <w:r>
-          <w:t>±</w:t>
-        </w:r>
-      </w:ins>
-      <w:r>
-        <w:t xml:space="preserve"> </w:t>
-      </w:r>
-      <w:ins w:id="41" w:author="王晓康" w:date="2015-04-11T09:32:00Z">
-        <w:r>
-          <w:t>0.19</w:t>
-        </w:r>
-      </w:ins>
-      <w:r>
-        <w:t>, and</w:t>
-      </w:r>
-      <w:r>
-        <w:t xml:space="preserve"> </w:t>
-      </w:r>
-      <w:ins w:id="42" w:author="王晓康" w:date="2015-04-11T09:34:00Z">
-        <w:r>
-          <w:t>0.16</w:t>
-        </w:r>
-      </w:ins>
-      <w:r>
-        <w:t xml:space="preserve"> </w:t>
-      </w:r>
-      <w:ins w:id="43" w:author="王晓康" w:date="2015-04-11T09:36:00Z">
-        <w:r>
-          <w:t>±</w:t>
-        </w:r>
-      </w:ins>
-      <w:r>
-        <w:t xml:space="preserve"> </w:t>
-      </w:r>
-      <w:ins w:id="44" w:author="王晓康" w:date="2015-04-11T09:36:00Z">
-        <w:r>
-          <w:t>0</w:t>
-        </w:r>
-      </w:ins>
-      <w:r>
-        <w:t>.05</w:t>
-      </w:r>
-      <w:r>
-        <w:t xml:space="preserve"> </w:t>
-      </w:r>
-      <w:r>
-        <w:t>for</w:t>
-      </w:r>
-      <w:r>
-        <w:t xml:space="preserve"> </w:t>
+      <w:r>
+        <w:t xml:space="preserve">Rosetta </w:t>
+      </w:r>
+      <w:r>
+        <w:t xml:space="preserve">packing statistics, which </w:t>
+      </w:r>
+      <w:r>
+        <w:t xml:space="preserve">quantify </w:t>
+      </w:r>
+      <w:r>
+        <w:t xml:space="preserve">shape complementarity between the enzyme and </w:t>
+      </w:r>
+      <w:r>
+        <w:t>proposed transition state model</w:t>
+      </w:r>
+      <w:r>
+        <w:t xml:space="preserve">. </w:t>
+      </w:r>
+      <w:r>
+        <w:t xml:space="preserve">For the kinetic constant </w:t>
       </w:r>
       <w:r>
         <w:rPr>
@@ -10811,6 +10822,45 @@
         <w:t>cat</w:t>
       </w:r>
       <w:r>
+        <w:t xml:space="preserve">, the enzyme’s catalytic rate, </w:t>
+      </w:r>
+      <w:r>
+        <w:t xml:space="preserve">the features selected </w:t>
+      </w:r>
+      <w:r>
+        <w:t xml:space="preserve">as statistically significant predictors </w:t>
+      </w:r>
+      <w:r>
+        <w:t>include</w:t>
+      </w:r>
+      <w:r>
+        <w:t xml:space="preserve"> </w:t>
+      </w:r>
+      <w:r>
+        <w:t>a</w:t>
+      </w:r>
+      <w:r>
+        <w:t xml:space="preserve"> count of polar contacts in the system, the change in solvent-accessible surface area on binding, and packing statistics</w:t>
+      </w:r>
+      <w:r>
+        <w:t xml:space="preserve">. </w:t>
+      </w:r>
+      <w:r>
+        <w:t xml:space="preserve">For overall catalytic efficiency, </w:t>
+      </w:r>
+      <w:r>
+        <w:rPr>
+          <w:i/>
+        </w:rPr>
+        <w:t>k</w:t>
+      </w:r>
+      <w:r>
+        <w:rPr>
+          <w:vertAlign w:val="subscript"/>
+        </w:rPr>
+        <w:t>cat</w:t>
+      </w:r>
+      <w:r>
         <w:t>/K</w:t>
       </w:r>
       <w:r>
@@ -10820,7 +10870,37 @@
         <w:t>M</w:t>
       </w:r>
       <w:r>
-        <w:t xml:space="preserve"> , </w:t>
+        <w:t xml:space="preserve">, features selected </w:t>
+      </w:r>
+      <w:r>
+        <w:t>include</w:t>
+      </w:r>
+      <w:r>
+        <w:t xml:space="preserve"> </w:t>
+      </w:r>
+      <w:r>
+        <w:t>calculated</w:t>
+      </w:r>
+      <w:r>
+        <w:t xml:space="preserve"> </w:t>
+      </w:r>
+      <w:r>
+        <w:t xml:space="preserve">hydrogen bonding </w:t>
+      </w:r>
+      <w:r>
+        <w:t>energy between BglB and pNPG</w:t>
+      </w:r>
+      <w:r>
+        <w:t xml:space="preserve"> as well as the number of hydrogen bonds to pNPG. </w:t>
+      </w:r>
+      <w:r>
+        <w:t>It is interesti</w:t>
+      </w:r>
+      <w:r>
+        <w:t>ng to note that</w:t>
+      </w:r>
+      <w:r>
+        <w:t xml:space="preserve"> </w:t>
       </w:r>
       <w:r>
         <w:rPr>
@@ -10835,7 +10915,7 @@
         <w:t>cat</w:t>
       </w:r>
       <w:r>
-        <w:t xml:space="preserve"> and K</w:t>
+        <w:t>/K</w:t>
       </w:r>
       <w:r>
         <w:rPr>
@@ -10844,238 +10924,75 @@
         <w:t>M</w:t>
       </w:r>
       <w:r>
-        <w:t xml:space="preserve"> respectively.</w:t>
-      </w:r>
-    </w:p>
-    <w:p>
-      <w:pPr>
-        <w:pStyle w:val="TAMainText"/>
-      </w:pPr>
-      <w:r>
-        <w:t xml:space="preserve">Each kinetic constant is predicted by 8–10 structural features calculated by the Rosetta Molecular Modeling Suite </w:t>
-      </w:r>
-      <w:r>
-        <w:t>(</w:t>
-      </w:r>
-      <w:r>
-        <w:rPr>
-          <w:b/>
-        </w:rPr>
-        <w:t>Table 1</w:t>
-      </w:r>
-      <w:r>
-        <w:t>)</w:t>
-      </w:r>
-      <w:r>
-        <w:t>. The Michaelis-Menten constant K</w:t>
-      </w:r>
-      <w:r>
-        <w:rPr>
-          <w:vertAlign w:val="subscript"/>
-        </w:rPr>
-        <w:t>M</w:t>
-      </w:r>
-      <w:r>
-        <w:t>, which is a measure of how tightly the enzyme-substrate complex</w:t>
-      </w:r>
-      <w:r>
-        <w:t xml:space="preserve"> binds, is predicted by </w:t>
-      </w:r>
-      <w:r>
-        <w:t xml:space="preserve">Rosetta packing statistics, which </w:t>
-      </w:r>
-      <w:r>
-        <w:t xml:space="preserve">quantify the </w:t>
-      </w:r>
-      <w:r>
-        <w:t xml:space="preserve">area of empty space between atoms in a given region. </w:t>
-      </w:r>
-      <w:r>
-        <w:t>T</w:t>
-      </w:r>
-      <w:commentRangeStart w:id="45"/>
-      <w:r>
-        <w:t xml:space="preserve">he </w:t>
-      </w:r>
-      <w:r>
-        <w:t xml:space="preserve">set of </w:t>
-      </w:r>
-      <w:r>
-        <w:t>feature</w:t>
-      </w:r>
-      <w:r>
-        <w:t>s</w:t>
+        <w:t xml:space="preserve"> is predicted by lower energy</w:t>
+      </w:r>
+      <w:r>
+        <w:t xml:space="preserve"> of hydrogen bonding</w:t>
+      </w:r>
+      <w:r>
+        <w:t xml:space="preserve"> to pNPG </w:t>
+      </w:r>
+      <w:r>
+        <w:t>and higher</w:t>
+      </w:r>
+      <w:r>
+        <w:t xml:space="preserve"> energies of </w:t>
+      </w:r>
+      <w:r>
+        <w:t xml:space="preserve">hydrogen bonding to </w:t>
+      </w:r>
+      <w:r>
+        <w:t>Y295</w:t>
+      </w:r>
+      <w:r>
+        <w:t>.</w:t>
       </w:r>
       <w:r>
         <w:t xml:space="preserve"> </w:t>
       </w:r>
       <w:r>
-        <w:t xml:space="preserve">identified </w:t>
-      </w:r>
-      <w:r>
-        <w:t>that</w:t>
-      </w:r>
-      <w:r>
-        <w:t xml:space="preserve"> corre</w:t>
-      </w:r>
-      <w:r>
-        <w:t>late</w:t>
-      </w:r>
-      <w:r>
-        <w:t xml:space="preserve"> to </w:t>
-      </w:r>
-      <w:r>
-        <w:rPr>
-          <w:i/>
-        </w:rPr>
-        <w:t>k</w:t>
-      </w:r>
-      <w:r>
-        <w:rPr>
-          <w:vertAlign w:val="subscript"/>
-        </w:rPr>
-        <w:t>cat</w:t>
-      </w:r>
-      <w:r>
-        <w:t xml:space="preserve"> and </w:t>
-      </w:r>
-      <w:r>
-        <w:rPr>
-          <w:i/>
-        </w:rPr>
-        <w:t>k</w:t>
-      </w:r>
-      <w:r>
-        <w:rPr>
-          <w:vertAlign w:val="subscript"/>
-        </w:rPr>
-        <w:t>cat</w:t>
-      </w:r>
-      <w:r>
-        <w:t>/K</w:t>
-      </w:r>
-      <w:r>
-        <w:rPr>
-          <w:vertAlign w:val="subscript"/>
-        </w:rPr>
-        <w:t>M</w:t>
+        <w:t xml:space="preserve">Features correlated to all three kinetic constants were </w:t>
+      </w:r>
+      <w:r>
+        <w:t xml:space="preserve">found to be </w:t>
+      </w:r>
+      <w:r>
+        <w:t>total system metrics</w:t>
+      </w:r>
+      <w:r>
+        <w:t xml:space="preserve">, while features correlated to only one kinetic constant were metrics </w:t>
+      </w:r>
+      <w:r>
+        <w:t>capturing a particular aspect</w:t>
+      </w:r>
+      <w:r>
+        <w:t xml:space="preserve"> (</w:t>
+      </w:r>
+      <w:r>
+        <w:t>e</w:t>
+      </w:r>
+      <w:r>
+        <w:t>.</w:t>
+      </w:r>
+      <w:r>
+        <w:t>g</w:t>
+      </w:r>
+      <w:bookmarkStart w:id="17" w:name="_GoBack"/>
+      <w:bookmarkEnd w:id="17"/>
+      <w:r>
+        <w:t>. packing or hydrogen bond energy)</w:t>
       </w:r>
       <w:r>
         <w:t xml:space="preserve"> </w:t>
       </w:r>
       <w:r>
-        <w:t>include</w:t>
-      </w:r>
-      <w:r>
-        <w:t xml:space="preserve"> </w:t>
-      </w:r>
-      <w:r>
-        <w:t>calculated</w:t>
-      </w:r>
-      <w:r>
-        <w:t xml:space="preserve"> </w:t>
-      </w:r>
-      <w:r>
-        <w:t xml:space="preserve">hydrogen bonding </w:t>
-      </w:r>
-      <w:r>
-        <w:t>energy between BglB and pNPG</w:t>
-      </w:r>
-      <w:r>
-        <w:t xml:space="preserve"> as well as the number of hydrogen bonds to pNPG. </w:t>
-      </w:r>
-      <w:r>
-        <w:t>Overall, m</w:t>
-      </w:r>
-      <w:r>
-        <w:t xml:space="preserve">etrics correlated to </w:t>
-      </w:r>
-      <w:r>
-        <w:rPr>
-          <w:i/>
-        </w:rPr>
-        <w:t>k</w:t>
-      </w:r>
-      <w:r>
-        <w:rPr>
-          <w:vertAlign w:val="subscript"/>
-        </w:rPr>
-        <w:t>cat</w:t>
-      </w:r>
-      <w:r>
-        <w:t xml:space="preserve"> were found to be co-correlated with </w:t>
-      </w:r>
-      <w:r>
-        <w:t>k</w:t>
-      </w:r>
-      <w:r>
-        <w:rPr>
-          <w:vertAlign w:val="subscript"/>
-        </w:rPr>
-        <w:t>cat</w:t>
-      </w:r>
-      <w:r>
-        <w:t>/K</w:t>
-      </w:r>
-      <w:r>
-        <w:rPr>
-          <w:vertAlign w:val="subscript"/>
-        </w:rPr>
-        <w:t>M</w:t>
-      </w:r>
-      <w:r>
-        <w:t xml:space="preserve">, and </w:t>
-      </w:r>
-      <w:r>
-        <w:t>are mostly measures of hydrogen bonding</w:t>
-      </w:r>
-      <w:r>
-        <w:t xml:space="preserve">. </w:t>
-      </w:r>
-      <w:r>
-        <w:t>S</w:t>
-      </w:r>
-      <w:r>
-        <w:t>tructural features correlated to K</w:t>
-      </w:r>
-      <w:r>
-        <w:rPr>
-          <w:vertAlign w:val="subscript"/>
-        </w:rPr>
-        <w:t>M</w:t>
-      </w:r>
-      <w:r>
-        <w:t xml:space="preserve"> are predominantly packing statistics</w:t>
-      </w:r>
-      <w:r>
-        <w:t>.</w:t>
-      </w:r>
-      <w:r>
-        <w:t xml:space="preserve"> </w:t>
-      </w:r>
-      <w:commentRangeEnd w:id="45"/>
-      <w:r>
-        <w:rPr>
-          <w:rStyle w:val="CommentReference"/>
-          <w:rFonts w:ascii="Times" w:hAnsi="Times"/>
-          <w:kern w:val="0"/>
-        </w:rPr>
-        <w:commentReference w:id="45"/>
-      </w:r>
-      <w:r>
-        <w:t xml:space="preserve">It is interesting to note that while no specific feature is strongly correlated to any kinetic constant, the </w:t>
-      </w:r>
-      <w:r>
-        <w:t xml:space="preserve">set of </w:t>
-      </w:r>
-      <w:r>
-        <w:t xml:space="preserve">features selected by machine learning </w:t>
-      </w:r>
-      <w:r>
-        <w:t xml:space="preserve">that predict constant </w:t>
-      </w:r>
-      <w:r>
-        <w:t xml:space="preserve">make sense from a physical perspective. </w:t>
+        <w:t xml:space="preserve">of one </w:t>
+      </w:r>
+      <w:r>
+        <w:t>residue in</w:t>
+      </w:r>
+      <w:r>
+        <w:t xml:space="preserve"> the enzyme active site. </w:t>
       </w:r>
     </w:p>
     <w:p>
@@ -11099,6 +11016,7 @@
     <w:p>
       <w:pPr>
         <w:pStyle w:val="TAMainText"/>
+        <w:ind w:firstLine="0"/>
       </w:pPr>
       <w:r>
         <w:t xml:space="preserve">The Rosetta Molecular Modeling Suite has been successfully used to </w:t>
@@ -11113,16 +11031,34 @@
         <w:t>wide range of enzyme functions</w:t>
       </w:r>
       <w:r>
-        <w:t>. However, there has been a limited ability to benchmark its predictive ability for enzyme reengineering due to the lack of a large, kinetically quantitative, and uniformly collected dataset on the effects of mutations on kinetic parameters. Here</w:t>
+        <w:t>. However, there has been a limited ability to benchmark its predictive ability for enzyme reengineering due to the lack of a large, kinetica</w:t>
+      </w:r>
+      <w:r>
+        <w:t>lly quantitative, and uniformly-</w:t>
+      </w:r>
+      <w:r>
+        <w:t xml:space="preserve">collected dataset </w:t>
+      </w:r>
+      <w:r>
+        <w:t>of</w:t>
+      </w:r>
+      <w:r>
+        <w:t xml:space="preserve"> the effects of mutations on kinetic parameters. Here</w:t>
       </w:r>
       <w:r>
         <w:t>,</w:t>
       </w:r>
       <w:r>
-        <w:t xml:space="preserve"> we construct the first large d</w:t>
-      </w:r>
-      <w:r>
-        <w:t xml:space="preserve">ataset of its kind for enzymes and report </w:t>
+        <w:t xml:space="preserve"> we construct the first </w:t>
+      </w:r>
+      <w:r>
+        <w:t xml:space="preserve">such </w:t>
+      </w:r>
+      <w:r>
+        <w:t>d</w:t>
+      </w:r>
+      <w:r>
+        <w:t xml:space="preserve">ataset and report </w:t>
       </w:r>
       <w:r>
         <w:t>stati</w:t>
@@ -11160,10 +11096,7 @@
         <w:t xml:space="preserve"> quantitative contribution towards catalysis</w:t>
       </w:r>
       <w:r>
-        <w:t xml:space="preserve"> of </w:t>
-      </w:r>
-      <w:r>
-        <w:t>each amino acid in the active site</w:t>
+        <w:t xml:space="preserve"> of each amino acid in the active site</w:t>
       </w:r>
       <w:r>
         <w:t xml:space="preserve">. This systematic analysis revealed that several amino acids within the active site which are not directly involved in the reaction chemistry are as important to catalysis as the three residues which are directly involved in the chemistry. </w:t>
@@ -11205,13 +11138,7 @@
         <w:t xml:space="preserve"> in a greater than </w:t>
       </w:r>
       <w:r>
-        <w:t>100</w:t>
-      </w:r>
-      <w:r>
-        <w:t xml:space="preserve">-fold </w:t>
-      </w:r>
-      <w:r>
-        <w:t>decrease in activity when m</w:t>
+        <w:t>100-fold decrease in activity when m</w:t>
       </w:r>
       <w:r>
         <w:t>utated to alanine (Supp</w:t>
@@ -11223,10 +11150,7 @@
         <w:t xml:space="preserve"> Table X</w:t>
       </w:r>
       <w:r>
-        <w:t>). This</w:t>
-      </w:r>
-      <w:r>
-        <w:t xml:space="preserve"> supports the widely held assumption that </w:t>
+        <w:t xml:space="preserve">). This supports the widely held assumption that </w:t>
       </w:r>
       <w:r>
         <w:t>highly conserved residues within an enzyme active site are functionally important</w:t>
@@ -11238,10 +11162,10 @@
         <w:t>H</w:t>
       </w:r>
       <w:r>
-        <w:t>owever, within 12 Å</w:t>
-      </w:r>
-      <w:r>
-        <w:t xml:space="preserve"> of the active site only </w:t>
+        <w:t>owever,</w:t>
+      </w:r>
+      <w:r>
+        <w:t xml:space="preserve"> only </w:t>
       </w:r>
       <w:r>
         <w:t>11</w:t>
@@ -11256,10 +11180,19 @@
         <w:t xml:space="preserve"> resi</w:t>
       </w:r>
       <w:r>
-        <w:t xml:space="preserve">dues are </w:t>
-      </w:r>
-      <w:r>
-        <w:t xml:space="preserve">greater than 80% conserved. </w:t>
+        <w:t xml:space="preserve">dues </w:t>
+      </w:r>
+      <w:r>
+        <w:t xml:space="preserve">within 12 Å of the active site </w:t>
+      </w:r>
+      <w:r>
+        <w:t xml:space="preserve">are </w:t>
+      </w:r>
+      <w:r>
+        <w:t>&gt;</w:t>
+      </w:r>
+      <w:r>
+        <w:t xml:space="preserve">80% conserved. </w:t>
       </w:r>
       <w:r>
         <w:t xml:space="preserve">When mutating each </w:t>
@@ -11301,10 +11234,37 @@
         <w:t>ffect catalytic efficiency.</w:t>
       </w:r>
       <w:r>
-        <w:t xml:space="preserve"> Based on this data there does not appear to be a strong correlation between the observed functional effect for mutations to residues conserved at less than 85% within the BglB active site.</w:t>
-      </w:r>
-      <w:r>
-        <w:t xml:space="preserve"> In addition, the mutation</w:t>
+        <w:t xml:space="preserve"> Based on th</w:t>
+      </w:r>
+      <w:r>
+        <w:t>e</w:t>
+      </w:r>
+      <w:r>
+        <w:t>s</w:t>
+      </w:r>
+      <w:r>
+        <w:t>e</w:t>
+      </w:r>
+      <w:r>
+        <w:t xml:space="preserve"> </w:t>
+      </w:r>
+      <w:r>
+        <w:t>findings,</w:t>
+      </w:r>
+      <w:r>
+        <w:t xml:space="preserve"> there does not appear to be a strong correlation between the observed functional effect for mutations to residues conserved at less than 85% within the BglB active site</w:t>
+      </w:r>
+      <w:r>
+        <w:t>, further supporting the importance of conserved residues.</w:t>
+      </w:r>
+      <w:r>
+        <w:t xml:space="preserve"> </w:t>
+      </w:r>
+      <w:r>
+        <w:t>However</w:t>
+      </w:r>
+      <w:r>
+        <w:t>, the mutation</w:t>
       </w:r>
       <w:r>
         <w:t xml:space="preserve"> R240A, </w:t>
@@ -11381,22 +11341,34 @@
         <w:t xml:space="preserve"> identified structural features correlated with function. </w:t>
       </w:r>
       <w:r>
-        <w:t>It is interesting to note that the calculated interface energy was not found to be predictive of any kinetic parameter, and was not a feature identified in machine learn</w:t>
+        <w:t xml:space="preserve">It is interesting to note that the calculated interface energy was not found to be predictive of any kinetic parameter, and was not a feature identified </w:t>
+      </w:r>
+      <w:r>
+        <w:t>by</w:t>
+      </w:r>
+      <w:r>
+        <w:t xml:space="preserve"> machine learn</w:t>
       </w:r>
       <w:r>
         <w:t xml:space="preserve">ing as predictive of function. </w:t>
       </w:r>
       <w:r>
-        <w:t>T</w:t>
-      </w:r>
-      <w:r>
-        <w:t>his has significant implications for future design strategies</w:t>
-      </w:r>
-      <w:r>
-        <w:t xml:space="preserve"> since </w:t>
-      </w:r>
-      <w:r>
-        <w:t>the calculated interface energy is one of the most common metrics used to for evaluating designs in the Rosetta Molecular Modeling Suite</w:t>
+        <w:t xml:space="preserve">This has significant implications for future design strategies since </w:t>
+      </w:r>
+      <w:r>
+        <w:t xml:space="preserve">the interface energy is one of the most common metrics used to </w:t>
+      </w:r>
+      <w:r>
+        <w:t>evaluate</w:t>
+      </w:r>
+      <w:r>
+        <w:t xml:space="preserve"> </w:t>
+      </w:r>
+      <w:r>
+        <w:t xml:space="preserve">enzyme </w:t>
+      </w:r>
+      <w:r>
+        <w:t>designs</w:t>
       </w:r>
       <w:r>
         <w:t>.</w:t>
@@ -11408,7 +11380,13 @@
         <w:t xml:space="preserve">It </w:t>
       </w:r>
       <w:r>
-        <w:t xml:space="preserve"> may be pertinent to develop training datasets, such as we have done here for BglB, in order to identify the appropriate metrics used for selecting designed mutants to functionally characterize</w:t>
+        <w:t xml:space="preserve">may be pertinent to develop training datasets, such as we have done here for BglB, in order to identify the appropriate metrics </w:t>
+      </w:r>
+      <w:r>
+        <w:t>to be used</w:t>
+      </w:r>
+      <w:r>
+        <w:t xml:space="preserve"> for selecting designed mutants to functionally characterize</w:t>
       </w:r>
       <w:r>
         <w:t xml:space="preserve"> in other enzyme system</w:t>
@@ -11416,8 +11394,6 @@
       <w:r>
         <w:t>s</w:t>
       </w:r>
-      <w:bookmarkStart w:id="46" w:name="_GoBack"/>
-      <w:bookmarkEnd w:id="46"/>
       <w:r>
         <w:t xml:space="preserve">. </w:t>
       </w:r>
@@ -11433,10 +11409,22 @@
         <w:t>data</w:t>
       </w:r>
       <w:r>
-        <w:t>set generated here enabled the development of a predictive mod</w:t>
-      </w:r>
-      <w:r>
-        <w:t>eling algorithm, it is unclear i</w:t>
+        <w:t>set generated here enabled the development of a</w:t>
+      </w:r>
+      <w:r>
+        <w:t xml:space="preserve"> machine </w:t>
+      </w:r>
+      <w:r>
+        <w:t>learning</w:t>
+      </w:r>
+      <w:r>
+        <w:t>–</w:t>
+      </w:r>
+      <w:r>
+        <w:t>based scoring function</w:t>
+      </w:r>
+      <w:r>
+        <w:t>, it is unclear i</w:t>
       </w:r>
       <w:r>
         <w:t xml:space="preserve">f the features </w:t>
@@ -11472,16 +11460,16 @@
         <w:t xml:space="preserve"> needed to determine if</w:t>
       </w:r>
       <w:r>
-        <w:t xml:space="preserve"> our results and the resultant machine learning based scoring function is applicable to every family 1 glycoside hydrolase, or even to other classes of hydrolase. Further work is needed to </w:t>
-      </w:r>
-      <w:r>
-        <w:t xml:space="preserve">integrate the </w:t>
-      </w:r>
-      <w:r>
-        <w:t>use</w:t>
-      </w:r>
-      <w:r>
-        <w:t xml:space="preserve"> of these </w:t>
+        <w:t xml:space="preserve"> our results and</w:t>
+      </w:r>
+      <w:r>
+        <w:t xml:space="preserve"> the resultant machine learning–</w:t>
+      </w:r>
+      <w:r>
+        <w:t xml:space="preserve">based scoring function is applicable to every family 1 glycoside hydrolase, or even to other classes of hydrolase. Further work is needed to </w:t>
+      </w:r>
+      <w:r>
+        <w:t xml:space="preserve">integrate these </w:t>
       </w:r>
       <w:r>
         <w:t xml:space="preserve">large data sets </w:t>
@@ -11537,6 +11525,7 @@
     <w:p>
       <w:pPr>
         <w:pStyle w:val="TAMainText"/>
+        <w:ind w:firstLine="0"/>
       </w:pPr>
       <w:r>
         <w:t>In this work, over 100 computationally-designed mutants of a family 1 glucosidase were produced, purified, and kinetically characterized. This dataset revealed new insights into structure-function relationship</w:t>
@@ -11554,13 +11543,7 @@
         <w:t xml:space="preserve"> BglB. </w:t>
       </w:r>
       <w:r>
-        <w:t>M</w:t>
-      </w:r>
-      <w:r>
-        <w:t xml:space="preserve">achine learning protocols identified structural features closely correlated to kinetic properties. </w:t>
-      </w:r>
-      <w:r>
-        <w:t>The development of this large data set</w:t>
+        <w:t>Machine learning protocols identified structural features closely correlated to kinetic properties. The development of this large data set</w:t>
       </w:r>
       <w:r>
         <w:t xml:space="preserve"> allowed a statistically significant assessment of the Rosetta Molecular Modeling</w:t>
@@ -11624,9 +11607,22 @@
     <w:p>
       <w:pPr>
         <w:pStyle w:val="TAMainText"/>
+        <w:ind w:firstLine="0"/>
       </w:pPr>
       <w:r>
-        <w:t>The crystal structure of recombinant BglB with the substrate analog 2-deoxy-2-fluoro-alpha-D-glucopyranose bound was used to identify the substrate binding pocket and the catalytic residues. Functional constraints were used to define catalytic distances, angles, and dihedrals among 4-nitrophenyl-ß-D-glucoside, E164, E353, and Y295. The structure was then loaded into Foldit, a graphical user interface to Rosetta. Point mutations to the protein were modeled and scored and those with reasonable energies (less than 5 Rosetta energy units higher than the native structure) were chosen.</w:t>
+        <w:t xml:space="preserve">The crystal structure of recombinant BglB with the substrate analog 2-deoxy-2-fluoro-alpha-D-glucopyranose bound was used to identify the substrate binding pocket and the catalytic residues. Functional constraints were used to define catalytic distances, angles, and dihedrals among 4-nitrophenyl-ß-D-glucoside, E164, </w:t>
+      </w:r>
+      <w:r>
+        <w:lastRenderedPageBreak/>
+        <w:t>E353, and Y295. The structure was then loaded into Foldit, a graphical user interface to Rosetta. Point mutations to the protein were modeled and scored and those with reasonable energies (less than 5 Rosetta energy units higher than the native structure) were chosen.</w:t>
+      </w:r>
+    </w:p>
+    <w:p>
+      <w:pPr>
+        <w:pStyle w:val="Heading2"/>
+      </w:pPr>
+      <w:r>
+        <w:t>Mutagenesis, expression, and purification</w:t>
       </w:r>
     </w:p>
     <w:p>
@@ -11634,10 +11630,67 @@
         <w:pStyle w:val="TAMainText"/>
       </w:pPr>
       <w:r>
-        <w:t>Molecular models of each mutant enzyme were made using the Rosetta Molecular Modeling Suite by Monte Carlo optim</w:t>
-      </w:r>
-      <w:r>
-        <w:t xml:space="preserve">ization of total system energy. </w:t>
+        <w:t xml:space="preserve">The BglB gene was </w:t>
+      </w:r>
+      <w:r>
+        <w:t>codon-</w:t>
+      </w:r>
+      <w:r>
+        <w:t xml:space="preserve">optimized for </w:t>
+      </w:r>
+      <w:r>
+        <w:rPr>
+          <w:i/>
+        </w:rPr>
+        <w:t>E. coli</w:t>
+      </w:r>
+      <w:r>
+        <w:t xml:space="preserve">, </w:t>
+      </w:r>
+      <w:r>
+        <w:t xml:space="preserve">synthesized as a DNA String </w:t>
+      </w:r>
+      <w:r>
+        <w:t>by Life Technologies</w:t>
+      </w:r>
+      <w:r>
+        <w:t>, and</w:t>
+      </w:r>
+      <w:r>
+        <w:rPr>
+          <w:i/>
+        </w:rPr>
+        <w:t xml:space="preserve"> </w:t>
+      </w:r>
+      <w:r>
+        <w:t>cloned into a pET29b+ vector using Gibson assembly. Site-directed mutagenesis performed according to the method developed by Kunkel was used to generate mutations to BglB</w:t>
+      </w:r>
+      <w:r>
+        <w:t xml:space="preserve"> </w:t>
+      </w:r>
+      <w:r>
+        <w:t>via</w:t>
+      </w:r>
+      <w:r>
+        <w:t xml:space="preserve"> the Transcriptic c</w:t>
+      </w:r>
+      <w:r>
+        <w:t xml:space="preserve">loud </w:t>
+      </w:r>
+      <w:r>
+        <w:t>laboratory p</w:t>
+      </w:r>
+      <w:r>
+        <w:t>latform. V</w:t>
+      </w:r>
+      <w:r>
+        <w:t>ariants were expressed and purified via immobilized metal ion affinity chromatography</w:t>
+      </w:r>
+      <w:r>
+        <w:t xml:space="preserve"> and assessed using 4-20% gradient SDS-PAGE Bolt Gels from Life Technologies</w:t>
+      </w:r>
+      <w:r>
+        <w:t>.</w:t>
       </w:r>
     </w:p>
     <w:p>
@@ -11645,75 +11698,94 @@
         <w:pStyle w:val="Heading2"/>
       </w:pPr>
       <w:r>
-        <w:t>Mutagenesis, expression, and purification</w:t>
+        <w:t>Kinetic characterization</w:t>
       </w:r>
     </w:p>
     <w:p>
       <w:pPr>
         <w:pStyle w:val="TAMainText"/>
+        <w:ind w:firstLine="0"/>
       </w:pPr>
       <w:r>
-        <w:t xml:space="preserve">The BglB gene was </w:t>
-      </w:r>
-      <w:r>
-        <w:t>codon-</w:t>
-      </w:r>
-      <w:r>
-        <w:t xml:space="preserve">optimized for </w:t>
+        <w:t xml:space="preserve">The activity of the computationally designed enzyme variants was measured by </w:t>
+      </w:r>
+      <w:r>
+        <w:t xml:space="preserve">monitoring the production of </w:t>
+      </w:r>
+      <w:r>
+        <w:t>4-nitropheno</w:t>
+      </w:r>
+      <w:r>
+        <w:t>l</w:t>
+      </w:r>
+      <w:r>
+        <w:t xml:space="preserve">. Mutant proteins </w:t>
+      </w:r>
+      <w:r>
+        <w:t xml:space="preserve">ranging in concentration from </w:t>
+      </w:r>
+      <w:r>
+        <w:t>0.1 to 1.7 mg/mL</w:t>
+      </w:r>
+      <w:r>
+        <w:t xml:space="preserve"> </w:t>
+      </w:r>
+      <w:r>
+        <w:t xml:space="preserve">were aliquotted in triplicate in 25 µL volumes and 75 µL of </w:t>
       </w:r>
       <w:r>
         <w:rPr>
           <w:i/>
         </w:rPr>
-        <w:t>E. coli</w:t>
-      </w:r>
-      <w:r>
-        <w:t xml:space="preserve">, </w:t>
-      </w:r>
-      <w:r>
-        <w:t xml:space="preserve">synthesized as a DNA String </w:t>
-      </w:r>
-      <w:r>
-        <w:t>by Life Technologies</w:t>
-      </w:r>
-      <w:r>
-        <w:t>, and</w:t>
-      </w:r>
-      <w:r>
-        <w:rPr>
-          <w:i/>
-        </w:rPr>
+        <w:t>p</w:t>
+      </w:r>
+      <w:r>
+        <w:t>-nitrophenyl-ß-D-glucoside (100 mM, 25 mM, 6.25 mM, 1.6 mM, 0.4 mM, 0.1 mM, or 0.02 mM) in enzyme storage buffer was added. Absorbance</w:t>
+      </w:r>
+      <w:r>
+        <w:t xml:space="preserve"> at 420 nm</w:t>
+      </w:r>
+      <w:r>
+        <w:t xml:space="preserve"> was measured every minute for 30-60 min and the rate of product production in M/min was calculat</w:t>
+      </w:r>
+      <w:r>
+        <w:t>ed using a standard curve (see Supplemental M</w:t>
+      </w:r>
+      <w:r>
+        <w:t xml:space="preserve">aterials). </w:t>
+      </w:r>
+      <w:r>
+        <w:t>A total of</w:t>
+      </w:r>
+      <w:r>
+        <w:t xml:space="preserve"> 2944 observed rates f</w:t>
+      </w:r>
+      <w:r>
+        <w:t>or 119</w:t>
+      </w:r>
+      <w:r>
+        <w:t xml:space="preserve"> individual proteins </w:t>
+      </w:r>
+      <w:r>
+        <w:t xml:space="preserve">(including </w:t>
+      </w:r>
+      <w:r>
+        <w:t xml:space="preserve">biological </w:t>
+      </w:r>
+      <w:r>
+        <w:t xml:space="preserve">replicates) </w:t>
+      </w:r>
+      <w:r>
+        <w:t>were fit to the Michaelis-Menten equation us</w:t>
+      </w:r>
+      <w:r>
+        <w:t xml:space="preserve">ing </w:t>
+      </w:r>
+      <w:r>
+        <w:t>SciPy.</w:t>
+      </w:r>
+      <w:r>
         <w:t xml:space="preserve"> </w:t>
-      </w:r>
-      <w:r>
-        <w:t>cloned into a pET29b+ vector using Gibson assembly. Site-directed mutagenesis performed according to the method developed by Kunkel was used to generate mutations to BglB</w:t>
-      </w:r>
-      <w:r>
-        <w:t xml:space="preserve"> </w:t>
-      </w:r>
-      <w:r>
-        <w:t>via</w:t>
-      </w:r>
-      <w:r>
-        <w:t xml:space="preserve"> the Transcriptic c</w:t>
-      </w:r>
-      <w:r>
-        <w:t xml:space="preserve">loud </w:t>
-      </w:r>
-      <w:r>
-        <w:t>laboratory p</w:t>
-      </w:r>
-      <w:r>
-        <w:t>latform. V</w:t>
-      </w:r>
-      <w:r>
-        <w:t>ariants were expressed and purified via immobilized metal ion affinity chromatography</w:t>
-      </w:r>
-      <w:r>
-        <w:t xml:space="preserve"> and assessed using 4-20% gradient SDS-PAGE Bolt Gels from Life Technologies</w:t>
-      </w:r>
-      <w:r>
-        <w:t>.</w:t>
       </w:r>
     </w:p>
     <w:p>
@@ -11721,239 +11793,115 @@
         <w:pStyle w:val="Heading2"/>
       </w:pPr>
       <w:r>
-        <w:t>Kinetic characterization</w:t>
+        <w:t>Predictive modeling</w:t>
       </w:r>
     </w:p>
     <w:p>
       <w:pPr>
         <w:pStyle w:val="TAMainText"/>
+        <w:ind w:firstLine="0"/>
       </w:pPr>
       <w:r>
-        <w:t xml:space="preserve">The activity of the computationally designed enzyme variants was measured by </w:t>
-      </w:r>
-      <w:r>
-        <w:t xml:space="preserve">monitoring the production of </w:t>
-      </w:r>
-      <w:r>
-        <w:t>4-nitropheno</w:t>
-      </w:r>
-      <w:r>
-        <w:t>l</w:t>
-      </w:r>
-      <w:r>
-        <w:t xml:space="preserve">. Mutant proteins </w:t>
-      </w:r>
-      <w:r>
-        <w:t xml:space="preserve">ranging in concentration from </w:t>
-      </w:r>
-      <w:r>
-        <w:t>0.1 to 1.7 mg/mL</w:t>
+        <w:t xml:space="preserve">One hundred molecular models of each mutant enzyme were made using the Rosetta Molecular Modeling Suite by Monte Carlo optimization of total system energy and the lowest 10 selected for feature generation. </w:t>
+      </w:r>
+      <w:r>
+        <w:t xml:space="preserve">Elastic net </w:t>
+      </w:r>
+      <w:r>
+        <w:t>regularization was used to select</w:t>
+      </w:r>
+      <w:r>
+        <w:t xml:space="preserve"> the most informative </w:t>
+      </w:r>
+      <w:r>
+        <w:t>features</w:t>
+      </w:r>
+      <w:r>
+        <w:t>.</w:t>
       </w:r>
       <w:r>
         <w:t xml:space="preserve"> </w:t>
       </w:r>
       <w:r>
-        <w:t xml:space="preserve">were aliquotted in triplicate in 25 µL volumes and 75 µL of </w:t>
-      </w:r>
-      <w:r>
-        <w:rPr>
-          <w:i/>
-        </w:rPr>
-        <w:t>p</w:t>
-      </w:r>
-      <w:r>
-        <w:t>-nitrophenyl-ß-D-glucoside (100 mM, 25 mM, 6.25 mM, 1.6 mM, 0.4 mM, 0.1 mM, or 0.02 mM) in enzyme storage buffer was added. Absorbance</w:t>
-      </w:r>
-      <w:r>
-        <w:t xml:space="preserve"> at 420 nm</w:t>
-      </w:r>
-      <w:r>
-        <w:t xml:space="preserve"> was measured every minute for 30-60 min and the rate of product production in M/min was calculat</w:t>
-      </w:r>
-      <w:r>
-        <w:t>ed using a standard curve (see Supplemental M</w:t>
-      </w:r>
-      <w:r>
-        <w:t xml:space="preserve">aterials). </w:t>
-      </w:r>
-      <w:r>
-        <w:t>A total of</w:t>
-      </w:r>
-      <w:r>
-        <w:t xml:space="preserve"> 2944 observed rates f</w:t>
-      </w:r>
-      <w:r>
-        <w:t>or 119</w:t>
-      </w:r>
-      <w:r>
-        <w:t xml:space="preserve"> individual proteins </w:t>
-      </w:r>
-      <w:r>
-        <w:t xml:space="preserve">(including </w:t>
-      </w:r>
-      <w:r>
-        <w:t xml:space="preserve">biological </w:t>
-      </w:r>
-      <w:r>
-        <w:t xml:space="preserve">replicates) </w:t>
-      </w:r>
-      <w:r>
-        <w:t>were fit to the Michaelis-Menten equation us</w:t>
-      </w:r>
-      <w:r>
-        <w:t xml:space="preserve">ing </w:t>
-      </w:r>
-      <w:r>
-        <w:t>SciPy.</w:t>
+        <w:t>To evaluate the prediction performance of the method, stratified 10-fold cross-validation</w:t>
+      </w:r>
+      <w:r>
+        <w:t xml:space="preserve"> together with bootstrap aggregating (bagging)</w:t>
+      </w:r>
+      <w:r>
+        <w:t xml:space="preserve"> was used</w:t>
+      </w:r>
+      <w:r>
+        <w:t>. Bagging was used to improve the stability and robustness of the predictor and entail in training 1,000 elastic net models with randomly drawn but stratified 10-fold cross-validation samples.</w:t>
+      </w:r>
+      <w:r>
+        <w:t xml:space="preserve"> The final three feature sets (one of each parameter to be estimated) were selected according to the averaged weight of each feature in all the 10,000 elastic net models (</w:t>
+      </w:r>
+      <w:r>
+        <w:t>10 models per cross-validation, randomized 1,000 times</w:t>
+      </w:r>
+      <w:r>
+        <w:t xml:space="preserve">). The weight of each selected feature in table 1 was </w:t>
+      </w:r>
+      <w:r>
+        <w:t>normalized with respect to the weight with the largest absolute value.</w:t>
       </w:r>
       <w:r>
         <w:t xml:space="preserve"> </w:t>
       </w:r>
-    </w:p>
-    <w:p>
-      <w:pPr>
-        <w:pStyle w:val="Heading2"/>
-      </w:pPr>
-      <w:r>
-        <w:t xml:space="preserve"> Predictive modeling</w:t>
-      </w:r>
-    </w:p>
-    <w:p>
-      <w:pPr>
-        <w:pStyle w:val="TAMainText"/>
-        <w:rPr>
-          <w:ins w:id="47" w:author="王晓康" w:date="2015-04-09T21:46:00Z"/>
-          <w:rFonts w:ascii="Myriad Pro Light" w:hAnsi="Myriad Pro Light"/>
-          <w:sz w:val="20"/>
-          <w:szCs w:val="28"/>
-        </w:rPr>
-      </w:pPr>
-      <w:r>
-        <w:t>Elastic net is a linear regression model that uses both l</w:t>
-      </w:r>
-      <w:r>
-        <w:rPr>
-          <w:vertAlign w:val="subscript"/>
-        </w:rPr>
-        <w:t>1</w:t>
-      </w:r>
-      <w:r>
-        <w:t xml:space="preserve"> and l</w:t>
-      </w:r>
-      <w:r>
-        <w:rPr>
-          <w:vertAlign w:val="subscript"/>
-        </w:rPr>
-        <w:t>2</w:t>
-      </w:r>
-      <w:r>
-        <w:t xml:space="preserve"> regularization for </w:t>
-      </w:r>
-      <w:r>
-        <w:t>simultaneously</w:t>
-      </w:r>
-      <w:r>
-        <w:t xml:space="preserve"> enforcing sparsity and selecting the most informative </w:t>
-      </w:r>
-      <w:r>
-        <w:t>features</w:t>
-      </w:r>
-      <w:r>
-        <w:t>.</w:t>
-      </w:r>
-      <w:r>
-        <w:t xml:space="preserve"> </w:t>
-      </w:r>
-      <w:r>
-        <w:t>To evaluate the prediction performance of the method, we used stratified 10-fold cross-validation</w:t>
-      </w:r>
-      <w:r>
-        <w:t xml:space="preserve"> together with bootstrap aggregating (bagging)</w:t>
-      </w:r>
-      <w:r>
-        <w:t>. Bagging was used to improve the stability and robustness of the predictor and entail in training 1,000 elastic net models with randomly drawn but stratified 10-fold cross-validation samples.</w:t>
-      </w:r>
-      <w:r>
-        <w:t xml:space="preserve"> </w:t>
-      </w:r>
-      <w:r>
-        <w:t xml:space="preserve">The final </w:t>
-      </w:r>
-      <w:r>
-        <w:t xml:space="preserve">three </w:t>
-      </w:r>
-      <w:r>
-        <w:t xml:space="preserve">feature sets </w:t>
-      </w:r>
-      <w:r>
-        <w:t xml:space="preserve">(one of each parameter to be estimated) </w:t>
-      </w:r>
-      <w:r>
-        <w:t>were selected according to the averaged weight of each feature in all the 10,000 elastic net models (</w:t>
-      </w:r>
-      <w:r>
-        <w:t>10 models per cross-validation, randomized 1,000 times</w:t>
-      </w:r>
-      <w:r>
-        <w:t xml:space="preserve">). The weight of each selected feature in table 1 was </w:t>
-      </w:r>
-      <w:r>
-        <w:t>normalized with respect to the weight with the largest absolute value.</w:t>
-      </w:r>
-      <w:r>
-        <w:t xml:space="preserve"> </w:t>
-      </w:r>
-      <w:ins w:id="48" w:author="ilias tagkopoulos" w:date="2015-04-11T10:53:00Z">
+      <w:ins w:id="18" w:author="ilias tagkopoulos" w:date="2015-04-11T10:53:00Z">
         <w:r>
           <w:t>P-values were calculated based on the Wilcoxon signed-rank test</w:t>
         </w:r>
       </w:ins>
-      <w:ins w:id="49" w:author="ilias tagkopoulos" w:date="2015-04-11T10:55:00Z">
+      <w:ins w:id="19" w:author="ilias tagkopoulos" w:date="2015-04-11T10:55:00Z">
         <w:r>
           <w:t xml:space="preserve"> after features and kinetic constants were no</w:t>
         </w:r>
       </w:ins>
-      <w:ins w:id="50" w:author="ilias tagkopoulos" w:date="2015-04-11T10:56:00Z">
+      <w:ins w:id="20" w:author="ilias tagkopoulos" w:date="2015-04-11T10:56:00Z">
         <w:r>
           <w:t>rmalized in the [0,1] interval</w:t>
         </w:r>
       </w:ins>
-      <w:ins w:id="51" w:author="ilias tagkopoulos" w:date="2015-04-11T10:53:00Z">
+      <w:ins w:id="21" w:author="ilias tagkopoulos" w:date="2015-04-11T10:53:00Z">
         <w:r>
           <w:t>.</w:t>
         </w:r>
       </w:ins>
-      <w:ins w:id="52" w:author="ilias tagkopoulos" w:date="2015-04-11T10:57:00Z">
+      <w:ins w:id="22" w:author="ilias tagkopoulos" w:date="2015-04-11T10:57:00Z">
         <w:r>
           <w:t xml:space="preserve"> </w:t>
         </w:r>
       </w:ins>
       <w:r>
-        <w:t xml:space="preserve">More information about the optimization and statistical procedure followed is available in </w:t>
+        <w:t xml:space="preserve">More </w:t>
+      </w:r>
+      <w:r>
+        <w:lastRenderedPageBreak/>
+        <w:t xml:space="preserve">information about the optimization and statistical procedure followed is available in </w:t>
       </w:r>
       <w:r>
         <w:t>Supplemental</w:t>
       </w:r>
       <w:r>
-        <w:t xml:space="preserve"> Materials.</w:t>
-      </w:r>
-      <w:r>
         <w:t xml:space="preserve"> </w:t>
       </w:r>
-    </w:p>
-    <w:p>
-      <w:pPr>
-        <w:rPr>
-          <w:color w:val="000000" w:themeColor="text1"/>
-        </w:rPr>
-      </w:pPr>
+      <w:r>
+        <w:t>X</w:t>
+      </w:r>
+      <w:r>
+        <w:t>.</w:t>
+      </w:r>
+      <w:r>
+        <w:t xml:space="preserve"> </w:t>
+      </w:r>
     </w:p>
     <w:p>
       <w:pPr>
         <w:pStyle w:val="TESupportingInfoTitle"/>
       </w:pPr>
       <w:r>
-        <w:lastRenderedPageBreak/>
         <w:t xml:space="preserve">ASSOCIATED CONTENT </w:t>
       </w:r>
     </w:p>
@@ -11968,7 +11916,25 @@
         <w:t>Supporting Information</w:t>
       </w:r>
       <w:r>
-        <w:t xml:space="preserve">. “This material is available free of charge via the Internet at http://pubs.acs.org.” </w:t>
+        <w:t xml:space="preserve">. </w:t>
+      </w:r>
+      <w:r>
+        <w:t>A full list of mutations selected, the distribution of yields for all 104 mutants, experimentally measured kinetic constants for each mutant, nonlinear regression analyses, the inhibition parameter K</w:t>
+      </w:r>
+      <w:r>
+        <w:rPr>
+          <w:vertAlign w:val="subscript"/>
+        </w:rPr>
+        <w:t>I</w:t>
+      </w:r>
+      <w:r>
+        <w:t xml:space="preserve"> for mutants exhibiting substrate inhibition, models of Q19A and R240A, an example set of Rosetta input files for wild type BglB, and PCC and SRC values for all features are included as supporting information. </w:t>
+      </w:r>
+      <w:r>
+        <w:t>This material is available free of charge via the In</w:t>
+      </w:r>
+      <w:r>
+        <w:t>ternet at http://pubs.acs.org.</w:t>
       </w:r>
     </w:p>
     <w:p>
@@ -11992,9 +11958,6 @@
         <w:pStyle w:val="StyleFACorrespondingAuthorFootnote7pt"/>
       </w:pPr>
       <w:r>
-        <w:t xml:space="preserve">* </w:t>
-      </w:r>
-      <w:r>
         <w:t>jbsiegel@ucdavis.edu</w:t>
       </w:r>
     </w:p>
@@ -12003,7 +11966,7 @@
         <w:pStyle w:val="FAAuthorInfoSubtitle"/>
       </w:pPr>
       <w:r>
-        <w:t>Present Addresses</w:t>
+        <w:t>Author Contributions</w:t>
       </w:r>
     </w:p>
     <w:p>
@@ -12011,22 +11974,6 @@
         <w:pStyle w:val="StyleFACorrespondingAuthorFootnote7pt"/>
       </w:pPr>
       <w:r>
-        <w:t>†If an author’s address is different than the one given in the affiliation line, this information may be included here.</w:t>
-      </w:r>
-    </w:p>
-    <w:p>
-      <w:pPr>
-        <w:pStyle w:val="FAAuthorInfoSubtitle"/>
-      </w:pPr>
-      <w:r>
-        <w:t>Author Contributions</w:t>
-      </w:r>
-    </w:p>
-    <w:p>
-      <w:pPr>
-        <w:pStyle w:val="StyleFACorrespondingAuthorFootnote7pt"/>
-      </w:pPr>
-      <w:r>
         <w:rPr>
           <w:rFonts w:ascii="Times New Roman" w:hAnsi="Times New Roman"/>
         </w:rPr>
@@ -12034,75 +11981,6 @@
       </w:r>
       <w:r>
         <w:t xml:space="preserve">These authors contributed equally. </w:t>
-      </w:r>
-    </w:p>
-    <w:p>
-      <w:pPr>
-        <w:pStyle w:val="FAAuthorInfoSubtitle"/>
-      </w:pPr>
-      <w:r>
-        <w:t>Funding Sources</w:t>
-      </w:r>
-    </w:p>
-    <w:p>
-      <w:pPr>
-        <w:pStyle w:val="StyleFACorrespondingAuthorFootnote7pt"/>
-      </w:pPr>
-      <w:r>
-        <w:t>IT is supported by ARO grant #201121557 and NSF grant #1254205. X</w:t>
-      </w:r>
-      <w:ins w:id="53" w:author="王晓康" w:date="2015-04-11T09:47:00Z">
-        <w:r>
-          <w:t>K</w:t>
-        </w:r>
-      </w:ins>
-      <w:r>
-        <w:t>W</w:t>
-      </w:r>
-      <w:r>
-        <w:t xml:space="preserve"> is supported by </w:t>
-      </w:r>
-      <w:ins w:id="54" w:author="王晓康" w:date="2015-04-11T09:49:00Z">
-        <w:r>
-          <w:rPr>
-            <w:highlight w:val="yellow"/>
-          </w:rPr>
-          <w:t>CSC</w:t>
-        </w:r>
-      </w:ins>
-      <w:del w:id="55" w:author="王晓康" w:date="2015-04-11T09:49:00Z">
-        <w:r>
-          <w:rPr>
-            <w:highlight w:val="yellow"/>
-          </w:rPr>
-          <w:delText>X</w:delText>
-        </w:r>
-      </w:del>
-      <w:r>
-        <w:t xml:space="preserve"> fellowship. </w:t>
-      </w:r>
-    </w:p>
-    <w:p>
-      <w:pPr>
-        <w:pStyle w:val="StyleFACorrespondingAuthorFootnote7pt"/>
-      </w:pPr>
-      <w:r>
-        <w:br/>
-      </w:r>
-      <w:r>
-        <w:rPr>
-          <w:rStyle w:val="FAAuthorInfoSubtitleChar"/>
-        </w:rPr>
-        <w:t>Notes</w:t>
-      </w:r>
-      <w:r>
-        <w:rPr>
-          <w:rStyle w:val="FAAuthorInfoSubtitleChar"/>
-        </w:rPr>
-        <w:br/>
-      </w:r>
-      <w:r>
-        <w:t>Any additional relevant notes should be placed here.</w:t>
       </w:r>
     </w:p>
     <w:p>
@@ -12118,7 +11996,10 @@
         <w:pStyle w:val="TDAcknowledgments"/>
       </w:pPr>
       <w:r>
-        <w:t>(Word Style "TD_Acknowledgments"). Generally the last paragraph of the paper is the place to acknowledge people (dedications), places, and financing (you may state grant numbers and sponsors here).  Follow the journal’s guidelines on what to include in the Acknowledgement section.</w:t>
+        <w:t>This work was supported by ARO #201121557 and NSF #1254205 (IT) and X and Y (JBS)</w:t>
+      </w:r>
+      <w:r>
+        <w:t xml:space="preserve">. </w:t>
       </w:r>
     </w:p>
     <w:p>
@@ -12149,10 +12030,7 @@
         <w:t>-nitrophenyl-ß-D-glucoside</w:t>
       </w:r>
       <w:r>
-        <w:t>; IPTG, i</w:t>
-      </w:r>
-      <w:r>
-        <w:t>sopropyl β-D-1-thiogalactopyranoside</w:t>
+        <w:t>; IPTG, isopropyl β-D-1-thiogalactopyranoside</w:t>
       </w:r>
     </w:p>
     <w:p>
@@ -12168,53 +12046,13 @@
         <w:pStyle w:val="TFReferencesSection"/>
         <w:ind w:firstLine="0"/>
         <w:rPr>
-          <w:ins w:id="56" w:author="王晓康" w:date="2015-04-09T21:44:00Z"/>
-        </w:rPr>
-      </w:pPr>
-      <w:r>
-        <w:t xml:space="preserve">(Word Style "TF_References_Section"). References are placed at the end of the manuscript. Authors are responsible for the accuracy and completeness of all references. Examples of the recommended formats for the various reference types can be found at </w:t>
-      </w:r>
-      <w:hyperlink r:id="rId16" w:history="1">
-        <w:r>
-          <w:rPr>
-            <w:rStyle w:val="Hyperlink"/>
-          </w:rPr>
-          <w:t>http://pubs.acs.org/page/4authors/index.html</w:t>
-        </w:r>
-      </w:hyperlink>
-      <w:r>
-        <w:t>. Detailed information on reference style can be found in The ACS Style Guide, available from Oxford Press.</w:t>
-      </w:r>
-    </w:p>
-    <w:p>
-      <w:pPr>
-        <w:rPr>
-          <w:ins w:id="57" w:author="王晓康" w:date="2015-04-09T21:44:00Z"/>
+          <w:ins w:id="23" w:author="王晓康" w:date="2015-04-09T21:44:00Z"/>
           <w:rFonts w:ascii="Times New Roman" w:hAnsi="Times New Roman"/>
         </w:rPr>
       </w:pPr>
-      <w:ins w:id="58" w:author="王晓康" w:date="2015-04-09T21:44:00Z">
-        <w:r>
-          <w:rPr>
-            <w:rFonts w:ascii="Times New Roman" w:hAnsi="Times New Roman"/>
-            <w:sz w:val="16"/>
-          </w:rPr>
-          <w:t>1</w:t>
-        </w:r>
-        <w:r>
-          <w:rPr>
-            <w:rFonts w:ascii="Times New Roman" w:hAnsi="Times New Roman"/>
-          </w:rPr>
-          <w:t>.</w:t>
-        </w:r>
-        <w:r>
-          <w:rPr>
-            <w:rFonts w:ascii="Times New Roman" w:hAnsi="Times New Roman"/>
-            <w:sz w:val="16"/>
-          </w:rPr>
-          <w:t>Zou H, Hastie T. Regularization and variable selection via the elastic net[J]. Journal of the Royal Statistical Society: Series B (Statistical Methodology), 2005, 67(2): 301-320.</w:t>
-        </w:r>
-      </w:ins>
+      <w:r>
+        <w:t>(Word Style "TF_References_Section"). References are placed at the end of the manuscript.</w:t>
+      </w:r>
     </w:p>
     <w:p/>
     <w:p>
@@ -12240,9 +12078,9 @@
       </w:pPr>
     </w:p>
     <w:sectPr>
-      <w:headerReference w:type="even" r:id="rId17"/>
-      <w:footerReference w:type="even" r:id="rId18"/>
-      <w:footerReference w:type="default" r:id="rId19"/>
+      <w:headerReference w:type="even" r:id="rId16"/>
+      <w:footerReference w:type="even" r:id="rId17"/>
+      <w:footerReference w:type="default" r:id="rId18"/>
       <w:type w:val="continuous"/>
       <w:pgSz w:w="12240" w:h="15840"/>
       <w:pgMar w:top="720" w:right="1094" w:bottom="720" w:left="1094" w:header="0" w:footer="0" w:gutter="0"/>
@@ -12250,72 +12088,6 @@
     </w:sectPr>
   </w:body>
 </w:document>
-</file>
-
-<file path=word/comments.xml><?xml version="1.0" encoding="utf-8"?>
-<w:comments xmlns:wpc="http://schemas.microsoft.com/office/word/2010/wordprocessingCanvas" xmlns:mo="http://schemas.microsoft.com/office/mac/office/2008/main" xmlns:mc="http://schemas.openxmlformats.org/markup-compatibility/2006" xmlns:mv="urn:schemas-microsoft-com:mac:vml" xmlns:o="urn:schemas-microsoft-com:office:office" xmlns:r="http://schemas.openxmlformats.org/officeDocument/2006/relationships" xmlns:m="http://schemas.openxmlformats.org/officeDocument/2006/math" xmlns:v="urn:schemas-microsoft-com:vml" xmlns:wp14="http://schemas.microsoft.com/office/word/2010/wordprocessingDrawing" xmlns:wp="http://schemas.openxmlformats.org/drawingml/2006/wordprocessingDrawing" xmlns:w10="urn:schemas-microsoft-com:office:word" xmlns:w="http://schemas.openxmlformats.org/wordprocessingml/2006/main" xmlns:w14="http://schemas.microsoft.com/office/word/2010/wordml" xmlns:wpg="http://schemas.microsoft.com/office/word/2010/wordprocessingGroup" xmlns:wpi="http://schemas.microsoft.com/office/word/2010/wordprocessingInk" xmlns:wne="http://schemas.microsoft.com/office/word/2006/wordml" xmlns:wps="http://schemas.microsoft.com/office/word/2010/wordprocessingShape" mc:Ignorable="w14 wp14">
-  <w:comment w:id="29" w:author="ilias tagkopoulos" w:date="2015-04-09T00:09:00Z" w:initials="it">
-    <w:p>
-      <w:pPr>
-        <w:pStyle w:val="CommentText"/>
-      </w:pPr>
-      <w:r>
-        <w:rPr>
-          <w:rStyle w:val="CommentReference"/>
-        </w:rPr>
-        <w:annotationRef/>
-      </w:r>
-      <w:r>
-        <w:t>Cite:</w:t>
-      </w:r>
-    </w:p>
-    <w:p>
-      <w:pPr>
-        <w:pStyle w:val="CommentText"/>
-      </w:pPr>
-    </w:p>
-    <w:p>
-      <w:pPr>
-        <w:pStyle w:val="CommentText"/>
-      </w:pPr>
-      <w:r>
-        <w:t>Zou, Hui; Hastie, Trevor (2005). "Regularization and Variable Selection via the Elastic Net". Journal of the Royal Statistical Society, Series B: 301–320.</w:t>
-      </w:r>
-    </w:p>
-  </w:comment>
-  <w:comment w:id="45" w:author="ilias tagkopoulos" w:date="2015-04-09T00:41:00Z" w:initials="it">
-    <w:p>
-      <w:pPr>
-        <w:pStyle w:val="CommentText"/>
-      </w:pPr>
-      <w:r>
-        <w:t xml:space="preserve">Alex and Justin: </w:t>
-      </w:r>
-      <w:r>
-        <w:rPr>
-          <w:rStyle w:val="CommentReference"/>
-        </w:rPr>
-        <w:annotationRef/>
-      </w:r>
-      <w:r>
-        <w:t>I think this has to be expanded and say why these features make sense and if there are any other features that you expected to be informative but they were not selected.</w:t>
-      </w:r>
-    </w:p>
-    <w:p>
-      <w:pPr>
-        <w:pStyle w:val="CommentText"/>
-      </w:pPr>
-    </w:p>
-    <w:p>
-      <w:pPr>
-        <w:pStyle w:val="CommentText"/>
-      </w:pPr>
-      <w:r>
-        <w:t xml:space="preserve">Also it would be interesting to look for features that are involved in ALL 3 predictions, vs. features that are very strong in only one (or two) of the predictions. Why is this happening ? Does this make sense? </w:t>
-      </w:r>
-    </w:p>
-  </w:comment>
-</w:comments>
 </file>
 
 <file path=word/commentsExtended.xml><?xml version="1.0" encoding="utf-8"?>
@@ -15037,7 +14809,7 @@
 </file>
 
 <file path=customXml/itemProps1.xml><?xml version="1.0" encoding="utf-8"?>
-<ds:datastoreItem xmlns:ds="http://schemas.openxmlformats.org/officeDocument/2006/customXml" ds:itemID="{1FB27B1F-CB70-AE4B-A0A1-34DFAE32FC8E}">
+<ds:datastoreItem xmlns:ds="http://schemas.openxmlformats.org/officeDocument/2006/customXml" ds:itemID="{A671E5D4-2EEF-F246-B5B3-FB03613576F2}">
   <ds:schemaRefs>
     <ds:schemaRef ds:uri="http://schemas.openxmlformats.org/officeDocument/2006/bibliography"/>
   </ds:schemaRefs>

</xml_diff>

<commit_message>
Added new heatmap and data analysis scripts, draft revisions
</commit_message>
<xml_diff>
--- a/draft/revisions/bagel-draft-alex.docx
+++ b/draft/revisions/bagel-draft-alex.docx
@@ -102,12 +102,6 @@
         <w:t xml:space="preserve">†, </w:t>
       </w:r>
       <w:r>
-        <w:t xml:space="preserve">SA Betzenderfer†, CX Chen†, VM Duong†, </w:t>
-      </w:r>
-      <w:r>
-        <w:t xml:space="preserve">CV Ryklansky†, </w:t>
-      </w:r>
-      <w:r>
         <w:t>X</w:t>
       </w:r>
       <w:ins w:id="0" w:author="MO" w:date="2015-04-09T18:12:00Z">
@@ -124,7 +118,16 @@
         </w:r>
       </w:ins>
       <w:r>
-        <w:t>†, A Alpekin†, N Beaumont†, H Kapoor†, N Kim†, H Mohabbot†, B Pang†, R Teel</w:t>
+        <w:t xml:space="preserve">†, </w:t>
+      </w:r>
+      <w:r>
+        <w:t xml:space="preserve">SA Betzenderfer†, CX Chen†, VM Duong†, </w:t>
+      </w:r>
+      <w:r>
+        <w:t xml:space="preserve">CV Ryklansky†, </w:t>
+      </w:r>
+      <w:r>
+        <w:t>A Alpekin†, N Beaumont†, H Kapoor†, N Kim†, H Mohabbot†, B Pang†, R Teel</w:t>
       </w:r>
       <w:r>
         <w:t xml:space="preserve"> </w:t>
@@ -344,6 +347,9 @@
         </w:rPr>
       </w:pPr>
       <w:r>
+        <w:rPr>
+          <w:noProof/>
+        </w:rPr>
         <mc:AlternateContent>
           <mc:Choice Requires="wps">
             <w:drawing>
@@ -863,7 +869,13 @@
         <w:t>ally reengineer enzyme function</w:t>
       </w:r>
       <w:r>
-        <w:t xml:space="preserve"> has the potential to allow the development of highly efficient and specific catalysts tailored for needs beyond what was selected for during natural evolution. A rapidly growing route for engineering enzyme catalysts is the use of computational tools to evaluate mutations </w:t>
+        <w:t xml:space="preserve"> has the potential to allow the development of highly efficient and specific catalysts tailored for needs beyond what was selected for during natural evolution. </w:t>
+      </w:r>
+      <w:r>
+        <w:t xml:space="preserve">[] </w:t>
+      </w:r>
+      <w:r>
+        <w:t xml:space="preserve">A rapidly growing route for engineering enzyme catalysts is the use of computational tools to evaluate mutations </w:t>
       </w:r>
       <w:r>
         <w:rPr>
@@ -927,6 +939,9 @@
       </w:r>
       <w:r>
         <w:t xml:space="preserve"> intended functional effect. </w:t>
+      </w:r>
+      <w:r>
+        <w:t>[]</w:t>
       </w:r>
     </w:p>
     <w:p>
@@ -1024,6 +1039,9 @@
         <w:t xml:space="preserve">. </w:t>
       </w:r>
       <w:r>
+        <w:t xml:space="preserve">[] </w:t>
+      </w:r>
+      <w:r>
         <w:t xml:space="preserve">Due to the lack of quantitative sequence-function datasets for enzymes, </w:t>
       </w:r>
       <w:r>
@@ -1042,16 +1060,25 @@
         <w:t>evaluate</w:t>
       </w:r>
       <w:r>
-        <w:t xml:space="preserve"> modeling algorithms have focused around sequence recovery as opposed to recapitulation of experimentally characterized effects. </w:t>
+        <w:t xml:space="preserve"> modeling algorithms have focused around sequence recovery as opposed to recapitulation of experimentally characterized effects.</w:t>
+      </w:r>
+      <w:r>
+        <w:t xml:space="preserve"> []</w:t>
+      </w:r>
+      <w:r>
+        <w:t xml:space="preserve"> </w:t>
       </w:r>
       <w:r>
         <w:t>However, s</w:t>
       </w:r>
       <w:r>
-        <w:t xml:space="preserve">equence recovery is a non-ideal metric as there are many </w:t>
+        <w:t xml:space="preserve">equence recovery is a non-ideal metric as there are </w:t>
       </w:r>
       <w:r>
         <w:lastRenderedPageBreak/>
+        <w:t xml:space="preserve">many </w:t>
+      </w:r>
+      <w:r>
         <w:t>mutations that are likely</w:t>
       </w:r>
       <w:r>
@@ -1063,14 +1090,20 @@
         <w:pStyle w:val="TAMainText"/>
       </w:pPr>
       <w:r>
-        <w:t>We aimed to address this by determining kinetic constants for a large number (&gt;100) of enzyme mutants, enabling both the assessment and potential improvement of modeling algorith</w:t>
-      </w:r>
-      <w:r>
-        <w:t xml:space="preserve">ms to </w:t>
+        <w:t>We aimed to address this by determining kineti</w:t>
+      </w:r>
+      <w:r>
+        <w:t>c constants for &gt;100</w:t>
+      </w:r>
+      <w:r>
+        <w:t xml:space="preserve"> enzyme mutants, enabling both the assessment and </w:t>
       </w:r>
       <w:r>
         <w:lastRenderedPageBreak/>
-        <w:t>evaluate enzyme structure–</w:t>
+        <w:t>potential improvement of modeling algorith</w:t>
+      </w:r>
+      <w:r>
+        <w:t>ms to evaluate enzyme structure–</w:t>
       </w:r>
       <w:r>
         <w:t xml:space="preserve">function relationships. </w:t>
@@ -1111,101 +1144,13 @@
         <w:pStyle w:val="TAMainText"/>
       </w:pPr>
       <w:r>
-        <w:t xml:space="preserve">The enzyme </w:t>
-      </w:r>
-      <w:r>
-        <w:t>ch</w:t>
-      </w:r>
-      <w:r>
-        <w:t xml:space="preserve">osen </w:t>
-      </w:r>
-      <w:r>
-        <w:t>as the first entry to this dataset is ß-glucosidase B</w:t>
-      </w:r>
-      <w:r>
-        <w:t xml:space="preserve"> from </w:t>
-      </w:r>
-      <w:ins w:id="4" w:author="Alex" w:date="2015-04-11T12:53:00Z">
-        <w:r>
-          <w:rPr>
-            <w:i/>
-          </w:rPr>
-          <w:t>Paenibacillus polymyxa</w:t>
-        </w:r>
-        <w:r>
-          <w:t xml:space="preserve"> </w:t>
-        </w:r>
-      </w:ins>
-      <w:r>
-        <w:t>(BglB)</w:t>
-      </w:r>
-      <w:r>
-        <w:t>, a family 1 glycoside hydrolase. Family 1 glycoside</w:t>
-      </w:r>
-      <w:r>
-        <w:t xml:space="preserve"> </w:t>
-      </w:r>
-      <w:r>
-        <w:t xml:space="preserve">hydrolases have been the subject of numerous structural and kinetic studies due to their importance </w:t>
-      </w:r>
-      <w:r>
-        <w:t>as</w:t>
-      </w:r>
-      <w:r>
-        <w:t xml:space="preserve"> the penultimate step in cellular ligno-cellulose utilization. An X-ray crystal struc</w:t>
-      </w:r>
-      <w:r>
-        <w:t>ture of BglB i</w:t>
-      </w:r>
-      <w:r>
-        <w:t>ndicates that BglB follows a classical Koshland double-displacement mechanism in which E353 performs a nucleophilic attack on the anomeric carbon of the substrate’s glucose moiety. The leaving group</w:t>
-      </w:r>
-      <w:r>
-        <w:t xml:space="preserve"> </w:t>
-      </w:r>
-      <w:r>
-        <w:t xml:space="preserve">is protonated by E164. </w:t>
-      </w:r>
-      <w:r>
-        <w:t xml:space="preserve">A third active site residue, </w:t>
-      </w:r>
-      <w:r>
-        <w:t>Y295</w:t>
-      </w:r>
-      <w:r>
-        <w:t>,</w:t>
-      </w:r>
-      <w:r>
-        <w:t xml:space="preserve"> orients E353 for catal</w:t>
-      </w:r>
-      <w:r>
-        <w:t>ysis with a hydrogen bond.</w:t>
-      </w:r>
-      <w:r>
-        <w:t xml:space="preserve"> The protein structure and reaction scheme are</w:t>
-      </w:r>
-      <w:r>
-        <w:t xml:space="preserve"> provided in </w:t>
-      </w:r>
-      <w:r>
         <w:rPr>
-          <w:b/>
+          <w:noProof/>
         </w:rPr>
-        <w:t>Figure 1</w:t>
-      </w:r>
-      <w:r>
-        <w:t xml:space="preserve">. </w:t>
-      </w:r>
-    </w:p>
-    <w:p>
-      <w:pPr>
-        <w:pStyle w:val="TAMainText"/>
-      </w:pPr>
-      <w:r>
         <mc:AlternateContent>
           <mc:Choice Requires="wps">
             <w:drawing>
-              <wp:anchor distT="0" distB="0" distL="114300" distR="114300" simplePos="0" relativeHeight="251660288" behindDoc="0" locked="0" layoutInCell="1" allowOverlap="1" wp14:anchorId="2E9B8184" wp14:editId="7AA315D3">
+              <wp:anchor distT="0" distB="0" distL="114300" distR="114300" simplePos="0" relativeHeight="251660288" behindDoc="0" locked="0" layoutInCell="1" allowOverlap="1" wp14:anchorId="2E9B8184" wp14:editId="4F5773B6">
                 <wp:simplePos x="0" y="0"/>
                 <wp:positionH relativeFrom="margin">
                   <wp:align>right</wp:align>
@@ -1213,8 +1158,8 @@
                 <wp:positionV relativeFrom="margin">
                   <wp:align>bottom</wp:align>
                 </wp:positionV>
-                <wp:extent cx="3067050" cy="5152390"/>
-                <wp:effectExtent l="0" t="0" r="0" b="3810"/>
+                <wp:extent cx="3067050" cy="6499225"/>
+                <wp:effectExtent l="0" t="0" r="0" b="3175"/>
                 <wp:wrapSquare wrapText="bothSides"/>
                 <wp:docPr id="10" name="Text Box 10"/>
                 <wp:cNvGraphicFramePr/>
@@ -1225,7 +1170,7 @@
                       <wps:spPr>
                         <a:xfrm>
                           <a:off x="0" y="0"/>
-                          <a:ext cx="3067050" cy="5152934"/>
+                          <a:ext cx="3067050" cy="6499687"/>
                         </a:xfrm>
                         <a:prstGeom prst="rect">
                           <a:avLst/>
@@ -1276,8 +1221,8 @@
                                 <w:sz w:val="18"/>
                               </w:rPr>
                               <w:drawing>
-                                <wp:inline distT="0" distB="0" distL="0" distR="0" wp14:anchorId="7CB93130" wp14:editId="2B8A7628">
-                                  <wp:extent cx="2799079" cy="3254744"/>
+                                <wp:inline distT="0" distB="0" distL="0" distR="0" wp14:anchorId="7CB93130" wp14:editId="3FCA4CC0">
+                                  <wp:extent cx="2822786" cy="4597780"/>
                                   <wp:effectExtent l="0" t="0" r="0" b="0"/>
                                   <wp:docPr id="3" name="Picture 3"/>
                                   <wp:cNvGraphicFramePr>
@@ -1305,7 +1250,7 @@
                                         <pic:spPr>
                                           <a:xfrm>
                                             <a:off x="0" y="0"/>
-                                            <a:ext cx="2799079" cy="3254744"/>
+                                            <a:ext cx="2823528" cy="4598988"/>
                                           </a:xfrm>
                                           <a:prstGeom prst="rect">
                                             <a:avLst/>
@@ -1862,7 +1807,7 @@
                 <v:stroke joinstyle="miter"/>
                 <v:path gradientshapeok="t" o:connecttype="rect"/>
               </v:shapetype>
-              <v:shape id="Text Box 10" o:spid="_x0000_s1027" type="#_x0000_t202" style="position:absolute;left:0;text-align:left;margin-left:190.3pt;margin-top:0;width:241.5pt;height:405.7pt;z-index:251660288;visibility:visible;mso-wrap-style:square;mso-width-percent:0;mso-height-percent:0;mso-wrap-distance-left:9pt;mso-wrap-distance-top:0;mso-wrap-distance-right:9pt;mso-wrap-distance-bottom:0;mso-position-horizontal:right;mso-position-horizontal-relative:margin;mso-position-vertical:bottom;mso-position-vertical-relative:margin;mso-width-percent:0;mso-height-percent:0;mso-width-relative:margin;mso-height-relative:margin;v-text-anchor:top" o:gfxdata="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" filled="f" stroked="f">
+              <v:shape id="Text Box 10" o:spid="_x0000_s1027" type="#_x0000_t202" style="position:absolute;left:0;text-align:left;margin-left:190.3pt;margin-top:0;width:241.5pt;height:511.75pt;z-index:251660288;visibility:visible;mso-wrap-style:square;mso-width-percent:0;mso-height-percent:0;mso-wrap-distance-left:9pt;mso-wrap-distance-top:0;mso-wrap-distance-right:9pt;mso-wrap-distance-bottom:0;mso-position-horizontal:right;mso-position-horizontal-relative:margin;mso-position-vertical:bottom;mso-position-vertical-relative:margin;mso-width-percent:0;mso-height-percent:0;mso-width-relative:margin;mso-height-relative:margin;v-text-anchor:top" o:gfxdata="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" filled="f" stroked="f">
                 <v:textbox>
                   <w:txbxContent>
                     <w:p>
@@ -1884,8 +1829,8 @@
                           <w:sz w:val="18"/>
                         </w:rPr>
                         <w:drawing>
-                          <wp:inline distT="0" distB="0" distL="0" distR="0" wp14:anchorId="7CB93130" wp14:editId="2B8A7628">
-                            <wp:extent cx="2799079" cy="3254744"/>
+                          <wp:inline distT="0" distB="0" distL="0" distR="0" wp14:anchorId="7CB93130" wp14:editId="3FCA4CC0">
+                            <wp:extent cx="2822786" cy="4597780"/>
                             <wp:effectExtent l="0" t="0" r="0" b="0"/>
                             <wp:docPr id="3" name="Picture 3"/>
                             <wp:cNvGraphicFramePr>
@@ -1913,7 +1858,7 @@
                                   <pic:spPr>
                                     <a:xfrm>
                                       <a:off x="0" y="0"/>
-                                      <a:ext cx="2799079" cy="3254744"/>
+                                      <a:ext cx="2823528" cy="4598988"/>
                                     </a:xfrm>
                                     <a:prstGeom prst="rect">
                                       <a:avLst/>
@@ -2453,6 +2398,103 @@
         </mc:AlternateContent>
       </w:r>
       <w:r>
+        <w:t xml:space="preserve">The enzyme </w:t>
+      </w:r>
+      <w:r>
+        <w:t>ch</w:t>
+      </w:r>
+      <w:r>
+        <w:t xml:space="preserve">osen </w:t>
+      </w:r>
+      <w:r>
+        <w:t>as the first entry to this dataset is ß-glucosidase B</w:t>
+      </w:r>
+      <w:r>
+        <w:t xml:space="preserve"> from </w:t>
+      </w:r>
+      <w:ins w:id="4" w:author="Alex" w:date="2015-04-11T12:53:00Z">
+        <w:r>
+          <w:rPr>
+            <w:i/>
+          </w:rPr>
+          <w:t>Paenibacillus polymyxa</w:t>
+        </w:r>
+        <w:r>
+          <w:t xml:space="preserve"> </w:t>
+        </w:r>
+      </w:ins>
+      <w:r>
+        <w:t>(BglB)</w:t>
+      </w:r>
+      <w:r>
+        <w:t>, a family 1 glycoside hydrolase. Family 1 glycoside</w:t>
+      </w:r>
+      <w:r>
+        <w:t xml:space="preserve"> </w:t>
+      </w:r>
+      <w:r>
+        <w:t xml:space="preserve">hydrolases have been the subject of numerous structural and kinetic studies due to their importance </w:t>
+      </w:r>
+      <w:r>
+        <w:t>as</w:t>
+      </w:r>
+      <w:r>
+        <w:t xml:space="preserve"> the penultimate step in cellular ligno-cellulose utilization. An X-ray crystal struc</w:t>
+      </w:r>
+      <w:r>
+        <w:t>ture of BglB i</w:t>
+      </w:r>
+      <w:r>
+        <w:t>ndicates that BglB follows a classical Koshland double-displacement mechanism in which E353 performs a nucleophilic attack on the anomeric carbon of the substrate’s glucose moiety. The leaving group</w:t>
+      </w:r>
+      <w:r>
+        <w:t xml:space="preserve"> </w:t>
+      </w:r>
+      <w:r>
+        <w:t xml:space="preserve">is protonated by E164. </w:t>
+      </w:r>
+      <w:r>
+        <w:t xml:space="preserve">A third active site residue, </w:t>
+      </w:r>
+      <w:r>
+        <w:t>Y295</w:t>
+      </w:r>
+      <w:r>
+        <w:t>,</w:t>
+      </w:r>
+      <w:r>
+        <w:t xml:space="preserve"> orients E353 for catal</w:t>
+      </w:r>
+      <w:r>
+        <w:t>ysis with a hydrogen bond.</w:t>
+      </w:r>
+      <w:r>
+        <w:t xml:space="preserve"> </w:t>
+      </w:r>
+      <w:r>
+        <w:t xml:space="preserve">[Isorna] </w:t>
+      </w:r>
+      <w:r>
+        <w:t>The protein structure and reaction scheme are</w:t>
+      </w:r>
+      <w:r>
+        <w:t xml:space="preserve"> provided in </w:t>
+      </w:r>
+      <w:r>
+        <w:rPr>
+          <w:b/>
+        </w:rPr>
+        <w:t>Figure 1</w:t>
+      </w:r>
+      <w:r>
+        <w:t xml:space="preserve">. </w:t>
+      </w:r>
+    </w:p>
+    <w:p>
+      <w:pPr>
+        <w:pStyle w:val="TAMainText"/>
+      </w:pPr>
+      <w:r>
         <w:t>Here, we report</w:t>
       </w:r>
       <w:r>
@@ -2723,6 +2765,9 @@
       </w:r>
       <w:r>
         <w:t>.</w:t>
+      </w:r>
+      <w:r>
+        <w:t xml:space="preserve"> </w:t>
       </w:r>
     </w:p>
     <w:p>
@@ -2781,7 +2826,11 @@
         <w:t xml:space="preserve"> were either favorable or</w:t>
       </w:r>
       <w:r>
-        <w:t xml:space="preserve"> did not increase the energy of the </w:t>
+        <w:t xml:space="preserve"> did not increase the </w:t>
+      </w:r>
+      <w:r>
+        <w:lastRenderedPageBreak/>
+        <w:t xml:space="preserve">energy of the </w:t>
       </w:r>
       <w:r>
         <w:t xml:space="preserve">overall </w:t>
@@ -2790,11 +2839,7 @@
         <w:t>sy</w:t>
       </w:r>
       <w:r>
-        <w:t xml:space="preserve">stem by greater than 5 Rosetta energy </w:t>
-      </w:r>
-      <w:r>
-        <w:lastRenderedPageBreak/>
-        <w:t>u</w:t>
+        <w:t>stem by greater than 5 Rosetta energy u</w:t>
       </w:r>
       <w:r>
         <w:t>nits were chosen to synthesize and experimentally characterize. Figure 1</w:t>
@@ -2979,7 +3024,7 @@
         <w:t xml:space="preserve">% maintained the yields obtained for native BglB, and </w:t>
       </w:r>
       <w:r>
-        <w:t>14</w:t>
+        <w:t>15</w:t>
       </w:r>
       <w:r>
         <w:t>% were not expressed and purified as a soluble protein above our</w:t>
@@ -3270,7 +3315,10 @@
         <w:t>the</w:t>
       </w:r>
       <w:r>
-        <w:t xml:space="preserve"> limit of detection. The highest catalytic efficiency observed is 5.6 x 10</w:t>
+        <w:t xml:space="preserve"> limit of detection. </w:t>
+      </w:r>
+      <w:r>
+        <w:t>The highest catalytic efficiency observed is 5.6 x 10</w:t>
       </w:r>
       <w:r>
         <w:rPr>
@@ -3335,7 +3383,9 @@
         <w:pStyle w:val="Heading2"/>
       </w:pPr>
       <w:r>
-        <w:lastRenderedPageBreak/>
+        <w:rPr>
+          <w:noProof/>
+        </w:rPr>
         <mc:AlternateContent>
           <mc:Choice Requires="wps">
             <w:drawing>
@@ -3450,7 +3500,7 @@
                               <w:t xml:space="preserve">Figure 3. </w:t>
                             </w:r>
                             <w:r>
-                              <w:t xml:space="preserve"> Active site model of BglB </w:t>
+                              <w:t xml:space="preserve"> Active site model and conservation analysis of BglB </w:t>
                             </w:r>
                             <w:r>
                               <w:rPr>
@@ -3562,7 +3612,7 @@
                                     <pic:cNvPicPr/>
                                   </pic:nvPicPr>
                                   <pic:blipFill>
-                                    <a:blip r:embed="rId14">
+                                    <a:blip r:embed="rId15">
                                       <a:extLst>
                                         <a:ext uri="{28A0092B-C50C-407E-A947-70E740481C1C}">
                                           <a14:useLocalDpi xmlns:a14="http://schemas.microsoft.com/office/drawing/2010/main" val="0"/>
@@ -3597,7 +3647,7 @@
                         <w:t xml:space="preserve">Figure 3. </w:t>
                       </w:r>
                       <w:r>
-                        <w:t xml:space="preserve"> Active site model of BglB </w:t>
+                        <w:t xml:space="preserve"> Active site model and conservation analysis of BglB </w:t>
                       </w:r>
                       <w:r>
                         <w:rPr>
@@ -3856,13 +3906,7 @@
         <w:t>a</w:t>
       </w:r>
       <w:r>
-        <w:t xml:space="preserve"> </w:t>
-      </w:r>
-      <w:r>
-        <w:t xml:space="preserve">ten fold </w:t>
-      </w:r>
-      <w:r>
-        <w:t xml:space="preserve">increase </w:t>
+        <w:t xml:space="preserve"> ten fold increase </w:t>
       </w:r>
       <w:r>
         <w:t xml:space="preserve">of </w:t>
@@ -3880,49 +3924,13 @@
         <w:t>cat</w:t>
       </w:r>
       <w:r>
-        <w:t xml:space="preserve"> by a single point mutant, R240A. </w:t>
-      </w:r>
-      <w:r>
-        <w:t>This mutation</w:t>
-      </w:r>
-      <w:r>
-        <w:t xml:space="preserve"> is not predicted to make a direct molecular interaction with the substrate, so </w:t>
-      </w:r>
-      <w:r>
-        <w:t>the</w:t>
-      </w:r>
-      <w:r>
-        <w:t xml:space="preserve"> mechanism </w:t>
-      </w:r>
-      <w:r>
-        <w:t xml:space="preserve">by which </w:t>
-      </w:r>
-      <w:r>
-        <w:t>this mutation</w:t>
-      </w:r>
-      <w:r>
-        <w:t xml:space="preserve"> </w:t>
-      </w:r>
-      <w:r>
-        <w:t>increa</w:t>
-      </w:r>
-      <w:r>
-        <w:t>ses</w:t>
-      </w:r>
-      <w:r>
-        <w:t xml:space="preserve"> the rate of catalysis </w:t>
-      </w:r>
-      <w:r>
-        <w:t>is unclear</w:t>
-      </w:r>
-      <w:r>
-        <w:t>. The crystal structure reveals tha</w:t>
-      </w:r>
-      <w:r>
-        <w:t xml:space="preserve">t R240 forms </w:t>
-      </w:r>
-      <w:r>
-        <w:t>two hy</w:t>
+        <w:t xml:space="preserve"> by a single point mutant, R240A. The </w:t>
+      </w:r>
+      <w:r>
+        <w:t xml:space="preserve">BglB </w:t>
+      </w:r>
+      <w:r>
+        <w:t>crystal structure reveals that R240 forms two hy</w:t>
       </w:r>
       <w:r>
         <w:t xml:space="preserve">drogen bonds with </w:t>
@@ -3937,34 +3945,28 @@
         <w:rPr>
           <w:b/>
         </w:rPr>
-        <w:t>(Figure 3)</w:t>
-      </w:r>
-      <w:r>
-        <w:t xml:space="preserve">. </w:t>
-      </w:r>
-      <w:r>
-        <w:t xml:space="preserve">Molecular modeling of the R240A mutant predicts that E222 adopts an alternative conformation in which </w:t>
+        <w:t>(Figure 3</w:t>
+      </w:r>
+      <w:r>
+        <w:rPr>
+          <w:b/>
+        </w:rPr>
+        <w:t>)</w:t>
+      </w:r>
+      <w:r>
+        <w:t xml:space="preserve">. Molecular modeling of the R240A mutant predicts that E222 adopts an alternative conformation in which </w:t>
       </w:r>
       <w:r>
         <w:t xml:space="preserve">the acid functional group of the glutamate </w:t>
       </w:r>
       <w:r>
-        <w:t xml:space="preserve">is </w:t>
-      </w:r>
-      <w:r>
-        <w:t xml:space="preserve">2 Å </w:t>
-      </w:r>
-      <w:r>
-        <w:t>closer to the active site (</w:t>
-      </w:r>
-      <w:r>
-        <w:t>Supp</w:t>
-      </w:r>
-      <w:r>
-        <w:t>lemental</w:t>
-      </w:r>
-      <w:r>
-        <w:t xml:space="preserve"> </w:t>
+        <w:t>is substantially</w:t>
+      </w:r>
+      <w:r>
+        <w:t xml:space="preserve"> closer to the active site (</w:t>
+      </w:r>
+      <w:r>
+        <w:t xml:space="preserve">Supplemental </w:t>
       </w:r>
       <w:r>
         <w:t>Fig</w:t>
@@ -3982,16 +3984,16 @@
         <w:t xml:space="preserve"> the electrostatic environment </w:t>
       </w:r>
       <w:r>
-        <w:t>there</w:t>
-      </w:r>
-      <w:r>
-        <w:t>. Further supporting the hypothesis that the electronegative environment in this region of the active site is important to catalysis is the mutation E222A</w:t>
-      </w:r>
-      <w:r>
-        <w:t>, which</w:t>
-      </w:r>
-      <w:r>
-        <w:t xml:space="preserve"> decreases </w:t>
+        <w:t>in</w:t>
+      </w:r>
+      <w:r>
+        <w:t xml:space="preserve"> the active site.</w:t>
+      </w:r>
+      <w:r>
+        <w:t xml:space="preserve">  In addition, </w:t>
+      </w:r>
+      <w:r>
+        <w:t xml:space="preserve">the mutation E222A decreases </w:t>
       </w:r>
       <w:r>
         <w:rPr>
@@ -4007,6 +4009,33 @@
       </w:r>
       <w:r>
         <w:t xml:space="preserve"> by ten fold. </w:t>
+      </w:r>
+      <w:r>
+        <w:t xml:space="preserve">Both observations support the previously proposed </w:t>
+      </w:r>
+      <w:r>
+        <w:t xml:space="preserve">hypothesis </w:t>
+      </w:r>
+      <w:r>
+        <w:t>that the electrostatic</w:t>
+      </w:r>
+      <w:r>
+        <w:t xml:space="preserve"> environment </w:t>
+      </w:r>
+      <w:r>
+        <w:t>of the enzyme</w:t>
+      </w:r>
+      <w:r>
+        <w:t xml:space="preserve"> active site is </w:t>
+      </w:r>
+      <w:r>
+        <w:t xml:space="preserve">of primary importance </w:t>
+      </w:r>
+      <w:r>
+        <w:t xml:space="preserve">to </w:t>
+      </w:r>
+      <w:r>
+        <w:t xml:space="preserve">catalysis [Warshel]. </w:t>
       </w:r>
     </w:p>
     <w:p>
@@ -4015,7 +4044,13 @@
         <w:ind w:left="0"/>
       </w:pPr>
       <w:r>
-        <w:t>Evaluation of computational modeling</w:t>
+        <w:t>C</w:t>
+      </w:r>
+      <w:r>
+        <w:t>omputational modeling</w:t>
+      </w:r>
+      <w:r>
+        <w:t xml:space="preserve"> and evalutation of predictive ability</w:t>
       </w:r>
     </w:p>
     <w:p>
@@ -4051,16 +4086,31 @@
         <w:t xml:space="preserve"> with random pert</w:t>
       </w:r>
       <w:r>
-        <w:t xml:space="preserve">urbation of the ligand followed </w:t>
-      </w:r>
-      <w:r>
-        <w:t>by funct</w:t>
-      </w:r>
-      <w:r>
-        <w:t xml:space="preserve">ional constraint optimization and </w:t>
-      </w:r>
-      <w:r>
-        <w:t xml:space="preserve">side chain repacking. </w:t>
+        <w:t>urbation of the ligand followed</w:t>
+      </w:r>
+      <w:r>
+        <w:t xml:space="preserve"> </w:t>
+      </w:r>
+      <w:r>
+        <w:t>by functional constraint optimization through rigid body mi</w:t>
+      </w:r>
+      <w:r>
+        <w:t>nization of the ligand and side</w:t>
+      </w:r>
+      <w:r>
+        <w:t>chain</w:t>
+      </w:r>
+      <w:r>
+        <w:t>s, sidechain repacking, and side</w:t>
+      </w:r>
+      <w:r>
+        <w:t>chain and backbone minimization</w:t>
+      </w:r>
+      <w:r>
+        <w:t xml:space="preserve">. </w:t>
+      </w:r>
+      <w:r>
+        <w:t xml:space="preserve">[] </w:t>
       </w:r>
       <w:r>
         <w:t>An</w:t>
@@ -4086,11 +4136,13 @@
         <w:pStyle w:val="TAMainText"/>
       </w:pPr>
       <w:r>
-        <w:lastRenderedPageBreak/>
+        <w:rPr>
+          <w:noProof/>
+        </w:rPr>
         <mc:AlternateContent>
           <mc:Choice Requires="wps">
             <w:drawing>
-              <wp:anchor distT="0" distB="0" distL="114300" distR="114300" simplePos="0" relativeHeight="251664384" behindDoc="0" locked="0" layoutInCell="1" allowOverlap="1" wp14:anchorId="5623B356" wp14:editId="39F643D0">
+              <wp:anchor distT="0" distB="0" distL="114300" distR="114300" simplePos="0" relativeHeight="251664384" behindDoc="0" locked="0" layoutInCell="1" allowOverlap="1" wp14:anchorId="5623B356" wp14:editId="1B40F0C6">
                 <wp:simplePos x="0" y="0"/>
                 <wp:positionH relativeFrom="margin">
                   <wp:align>right</wp:align>
@@ -4098,7 +4150,7 @@
                 <wp:positionV relativeFrom="margin">
                   <wp:align>bottom</wp:align>
                 </wp:positionV>
-                <wp:extent cx="6365875" cy="4274820"/>
+                <wp:extent cx="6365875" cy="4091305"/>
                 <wp:effectExtent l="0" t="0" r="0" b="0"/>
                 <wp:wrapSquare wrapText="bothSides"/>
                 <wp:docPr id="23" name="Text Box 23"/>
@@ -4110,7 +4162,7 @@
                       <wps:spPr>
                         <a:xfrm>
                           <a:off x="0" y="0"/>
-                          <a:ext cx="6365875" cy="4274820"/>
+                          <a:ext cx="6365875" cy="4091825"/>
                         </a:xfrm>
                         <a:prstGeom prst="rect">
                           <a:avLst/>
@@ -4661,7 +4713,7 @@
                                     </w:rPr>
                                   </w:pPr>
                                   <w:r>
-                                    <w:t>-0.03</w:t>
+                                    <w:t>ns</w:t>
                                   </w:r>
                                 </w:p>
                               </w:tc>
@@ -5441,7 +5493,10 @@
                                     </w:rPr>
                                   </w:pPr>
                                   <w:r>
-                                    <w:t>Overall packing of the system</w:t>
+                                    <w:rPr>
+                                      <w:color w:val="000000"/>
+                                    </w:rPr>
+                                    <w:t>Packing of the system with pNPG</w:t>
                                   </w:r>
                                 </w:p>
                               </w:tc>
@@ -5822,7 +5877,13 @@
                                     </w:rPr>
                                   </w:pPr>
                                   <w:r>
-                                    <w:t xml:space="preserve">Total system energy </w:t>
+                                    <w:t xml:space="preserve">Total </w:t>
+                                  </w:r>
+                                  <w:r>
+                                    <w:t>system</w:t>
+                                  </w:r>
+                                  <w:r>
+                                    <w:t xml:space="preserve"> energy </w:t>
                                   </w:r>
                                 </w:p>
                               </w:tc>
@@ -5861,133 +5922,6 @@
                                   </w:pPr>
                                   <w:r>
                                     <w:t>-621.6</w:t>
-                                  </w:r>
-                                </w:p>
-                              </w:tc>
-                            </w:tr>
-                            <w:tr>
-                              <w:trPr>
-                                <w:trHeight w:hRule="exact" w:val="252"/>
-                              </w:trPr>
-                              <w:tc>
-                                <w:tcPr>
-                                  <w:tcW w:w="1188" w:type="dxa"/>
-                                  <w:shd w:val="clear" w:color="auto" w:fill="auto"/>
-                                  <w:noWrap/>
-                                  <w:vAlign w:val="center"/>
-                                  <w:hideMark/>
-                                </w:tcPr>
-                                <w:p>
-                                  <w:pPr>
-                                    <w:pStyle w:val="TAMainText"/>
-                                    <w:jc w:val="right"/>
-                                    <w:rPr>
-                                      <w:rFonts w:cs="Arial"/>
-                                      <w:sz w:val="20"/>
-                                    </w:rPr>
-                                  </w:pPr>
-                                  <w:r>
-                                    <w:t>ns</w:t>
-                                  </w:r>
-                                </w:p>
-                              </w:tc>
-                              <w:tc>
-                                <w:tcPr>
-                                  <w:tcW w:w="810" w:type="dxa"/>
-                                  <w:shd w:val="clear" w:color="auto" w:fill="auto"/>
-                                  <w:noWrap/>
-                                  <w:vAlign w:val="center"/>
-                                  <w:hideMark/>
-                                </w:tcPr>
-                                <w:p>
-                                  <w:pPr>
-                                    <w:pStyle w:val="TAMainText"/>
-                                    <w:jc w:val="right"/>
-                                    <w:rPr>
-                                      <w:rFonts w:cs="Arial"/>
-                                      <w:sz w:val="20"/>
-                                    </w:rPr>
-                                  </w:pPr>
-                                  <w:r>
-                                    <w:t>-0.01</w:t>
-                                  </w:r>
-                                </w:p>
-                              </w:tc>
-                              <w:tc>
-                                <w:tcPr>
-                                  <w:tcW w:w="810" w:type="dxa"/>
-                                  <w:shd w:val="clear" w:color="auto" w:fill="auto"/>
-                                  <w:noWrap/>
-                                  <w:vAlign w:val="center"/>
-                                  <w:hideMark/>
-                                </w:tcPr>
-                                <w:p>
-                                  <w:pPr>
-                                    <w:pStyle w:val="TAMainText"/>
-                                    <w:jc w:val="right"/>
-                                    <w:rPr>
-                                      <w:rFonts w:cs="Arial"/>
-                                      <w:sz w:val="20"/>
-                                    </w:rPr>
-                                  </w:pPr>
-                                  <w:r>
-                                    <w:t>ns</w:t>
-                                  </w:r>
-                                </w:p>
-                              </w:tc>
-                              <w:tc>
-                                <w:tcPr>
-                                  <w:tcW w:w="5041" w:type="dxa"/>
-                                  <w:vAlign w:val="center"/>
-                                </w:tcPr>
-                                <w:p>
-                                  <w:pPr>
-                                    <w:pStyle w:val="TAMainText"/>
-                                    <w:rPr>
-                                      <w:rFonts w:cs="Arial"/>
-                                      <w:sz w:val="20"/>
-                                    </w:rPr>
-                                  </w:pPr>
-                                  <w:r>
-                                    <w:t>Hydrogen bond energy of the whole system</w:t>
-                                  </w:r>
-                                </w:p>
-                              </w:tc>
-                              <w:tc>
-                                <w:tcPr>
-                                  <w:tcW w:w="1080" w:type="dxa"/>
-                                  <w:vAlign w:val="center"/>
-                                </w:tcPr>
-                                <w:p>
-                                  <w:pPr>
-                                    <w:pStyle w:val="TAMainText"/>
-                                    <w:jc w:val="right"/>
-                                    <w:rPr>
-                                      <w:rFonts w:cs="Arial"/>
-                                      <w:sz w:val="20"/>
-                                    </w:rPr>
-                                  </w:pPr>
-                                  <w:r>
-                                    <w:t>-76.7</w:t>
-                                  </w:r>
-                                </w:p>
-                              </w:tc>
-                              <w:tc>
-                                <w:tcPr>
-                                  <w:tcW w:w="990" w:type="dxa"/>
-                                  <w:vAlign w:val="center"/>
-                                </w:tcPr>
-                                <w:p>
-                                  <w:pPr>
-                                    <w:pStyle w:val="TAMainText"/>
-                                    <w:jc w:val="right"/>
-                                    <w:rPr>
-                                      <w:rFonts w:cs="Arial"/>
-                                      <w:sz w:val="20"/>
-                                    </w:rPr>
-                                  </w:pPr>
-                                  <w:r>
-                                    <w:t>-67.63</w:t>
                                   </w:r>
                                 </w:p>
                               </w:tc>
@@ -6457,7 +6391,7 @@
                                     </w:rPr>
                                   </w:pPr>
                                   <w:r>
-                                    <w:t>Packing around E164 without pNPG</w:t>
+                                    <w:t xml:space="preserve">Packing around E164 </w:t>
                                   </w:r>
                                 </w:p>
                               </w:tc>
@@ -6782,7 +6716,7 @@
           </mc:Choice>
           <mc:Fallback>
             <w:pict>
-              <v:shape id="Text Box 23" o:spid="_x0000_s1029" type="#_x0000_t202" style="position:absolute;left:0;text-align:left;margin-left:450.05pt;margin-top:0;width:501.25pt;height:336.6pt;z-index:251664384;visibility:visible;mso-wrap-style:square;mso-width-percent:0;mso-height-percent:0;mso-wrap-distance-left:9pt;mso-wrap-distance-top:0;mso-wrap-distance-right:9pt;mso-wrap-distance-bottom:0;mso-position-horizontal:right;mso-position-horizontal-relative:margin;mso-position-vertical:bottom;mso-position-vertical-relative:margin;mso-width-percent:0;mso-height-percent:0;mso-width-relative:margin;mso-height-relative:margin;v-text-anchor:top" o:gfxdata="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" filled="f" stroked="f">
+              <v:shape id="Text Box 23" o:spid="_x0000_s1029" type="#_x0000_t202" style="position:absolute;left:0;text-align:left;margin-left:450.05pt;margin-top:0;width:501.25pt;height:322.15pt;z-index:251664384;visibility:visible;mso-wrap-style:square;mso-width-percent:0;mso-height-percent:0;mso-wrap-distance-left:9pt;mso-wrap-distance-top:0;mso-wrap-distance-right:9pt;mso-wrap-distance-bottom:0;mso-position-horizontal:right;mso-position-horizontal-relative:margin;mso-position-vertical:bottom;mso-position-vertical-relative:margin;mso-width-percent:0;mso-height-percent:0;mso-width-relative:margin;mso-height-relative:margin;v-text-anchor:top" o:gfxdata="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" filled="f" stroked="f">
                 <v:textbox inset="0">
                   <w:txbxContent>
                     <w:p>
@@ -7304,7 +7238,7 @@
                               </w:rPr>
                             </w:pPr>
                             <w:r>
-                              <w:t>-0.03</w:t>
+                              <w:t>ns</w:t>
                             </w:r>
                           </w:p>
                         </w:tc>
@@ -8084,7 +8018,10 @@
                               </w:rPr>
                             </w:pPr>
                             <w:r>
-                              <w:t>Overall packing of the system</w:t>
+                              <w:rPr>
+                                <w:color w:val="000000"/>
+                              </w:rPr>
+                              <w:t>Packing of the system with pNPG</w:t>
                             </w:r>
                           </w:p>
                         </w:tc>
@@ -8465,7 +8402,13 @@
                               </w:rPr>
                             </w:pPr>
                             <w:r>
-                              <w:t xml:space="preserve">Total system energy </w:t>
+                              <w:t xml:space="preserve">Total </w:t>
+                            </w:r>
+                            <w:r>
+                              <w:t>system</w:t>
+                            </w:r>
+                            <w:r>
+                              <w:t xml:space="preserve"> energy </w:t>
                             </w:r>
                           </w:p>
                         </w:tc>
@@ -8552,7 +8495,7 @@
                               </w:rPr>
                             </w:pPr>
                             <w:r>
-                              <w:t>-0.01</w:t>
+                              <w:t>ns</w:t>
                             </w:r>
                           </w:p>
                         </w:tc>
@@ -8574,7 +8517,7 @@
                               </w:rPr>
                             </w:pPr>
                             <w:r>
-                              <w:t>ns</w:t>
+                              <w:t>0.11</w:t>
                             </w:r>
                           </w:p>
                         </w:tc>
@@ -8592,7 +8535,7 @@
                               </w:rPr>
                             </w:pPr>
                             <w:r>
-                              <w:t>Hydrogen bond energy of the whole system</w:t>
+                              <w:t>Lennard-Jones repulsion around E353</w:t>
                             </w:r>
                           </w:p>
                         </w:tc>
@@ -8611,7 +8554,7 @@
                               </w:rPr>
                             </w:pPr>
                             <w:r>
-                              <w:t>-76.7</w:t>
+                              <w:t>0.67</w:t>
                             </w:r>
                           </w:p>
                         </w:tc>
@@ -8630,7 +8573,7 @@
                               </w:rPr>
                             </w:pPr>
                             <w:r>
-                              <w:t>-67.63</w:t>
+                              <w:t>1.41</w:t>
                             </w:r>
                           </w:p>
                         </w:tc>
@@ -8701,7 +8644,7 @@
                               </w:rPr>
                             </w:pPr>
                             <w:r>
-                              <w:t>0.11</w:t>
+                              <w:t>0.27</w:t>
                             </w:r>
                           </w:p>
                         </w:tc>
@@ -8719,7 +8662,7 @@
                               </w:rPr>
                             </w:pPr>
                             <w:r>
-                              <w:t>Lennard-Jones repulsion around E353</w:t>
+                              <w:t>Average hydrophobic surface area without pNPG</w:t>
                             </w:r>
                           </w:p>
                         </w:tc>
@@ -8738,7 +8681,7 @@
                               </w:rPr>
                             </w:pPr>
                             <w:r>
-                              <w:t>0.67</w:t>
+                              <w:t>0.51</w:t>
                             </w:r>
                           </w:p>
                         </w:tc>
@@ -8757,7 +8700,7 @@
                               </w:rPr>
                             </w:pPr>
                             <w:r>
-                              <w:t>1.41</w:t>
+                              <w:t>1.75</w:t>
                             </w:r>
                           </w:p>
                         </w:tc>
@@ -8828,7 +8771,7 @@
                               </w:rPr>
                             </w:pPr>
                             <w:r>
-                              <w:t>0.27</w:t>
+                              <w:t>0.32</w:t>
                             </w:r>
                           </w:p>
                         </w:tc>
@@ -8846,7 +8789,7 @@
                               </w:rPr>
                             </w:pPr>
                             <w:r>
-                              <w:t>Average hydrophobic surface area without pNPG</w:t>
+                              <w:t>Packing without pNPG around E353</w:t>
                             </w:r>
                           </w:p>
                         </w:tc>
@@ -8865,7 +8808,7 @@
                               </w:rPr>
                             </w:pPr>
                             <w:r>
-                              <w:t>0.51</w:t>
+                              <w:t>0.37</w:t>
                             </w:r>
                           </w:p>
                         </w:tc>
@@ -8884,7 +8827,7 @@
                               </w:rPr>
                             </w:pPr>
                             <w:r>
-                              <w:t>1.75</w:t>
+                              <w:t>0.99</w:t>
                             </w:r>
                           </w:p>
                         </w:tc>
@@ -8955,7 +8898,7 @@
                               </w:rPr>
                             </w:pPr>
                             <w:r>
-                              <w:t>0.32</w:t>
+                              <w:t>0.34</w:t>
                             </w:r>
                           </w:p>
                         </w:tc>
@@ -8973,7 +8916,7 @@
                               </w:rPr>
                             </w:pPr>
                             <w:r>
-                              <w:t>Packing without pNPG around E353</w:t>
+                              <w:t xml:space="preserve">Packing around E164 </w:t>
                             </w:r>
                           </w:p>
                         </w:tc>
@@ -9082,7 +9025,7 @@
                               </w:rPr>
                             </w:pPr>
                             <w:r>
-                              <w:t>0.34</w:t>
+                              <w:t>0.38</w:t>
                             </w:r>
                           </w:p>
                         </w:tc>
@@ -9100,7 +9043,7 @@
                               </w:rPr>
                             </w:pPr>
                             <w:r>
-                              <w:t>Packing around E164 without pNPG</w:t>
+                              <w:t>Packing around Y295 without pNPG</w:t>
                             </w:r>
                           </w:p>
                         </w:tc>
@@ -9119,7 +9062,7 @@
                               </w:rPr>
                             </w:pPr>
                             <w:r>
-                              <w:t>0.37</w:t>
+                              <w:t>0.34</w:t>
                             </w:r>
                           </w:p>
                         </w:tc>
@@ -9209,133 +9152,6 @@
                               </w:rPr>
                             </w:pPr>
                             <w:r>
-                              <w:t>0.38</w:t>
-                            </w:r>
-                          </w:p>
-                        </w:tc>
-                        <w:tc>
-                          <w:tcPr>
-                            <w:tcW w:w="5041" w:type="dxa"/>
-                            <w:vAlign w:val="center"/>
-                          </w:tcPr>
-                          <w:p>
-                            <w:pPr>
-                              <w:pStyle w:val="TAMainText"/>
-                              <w:rPr>
-                                <w:rFonts w:cs="Arial"/>
-                                <w:sz w:val="20"/>
-                              </w:rPr>
-                            </w:pPr>
-                            <w:r>
-                              <w:t>Packing around Y295 without pNPG</w:t>
-                            </w:r>
-                          </w:p>
-                        </w:tc>
-                        <w:tc>
-                          <w:tcPr>
-                            <w:tcW w:w="1080" w:type="dxa"/>
-                            <w:vAlign w:val="center"/>
-                          </w:tcPr>
-                          <w:p>
-                            <w:pPr>
-                              <w:pStyle w:val="TAMainText"/>
-                              <w:jc w:val="right"/>
-                              <w:rPr>
-                                <w:rFonts w:cs="Arial"/>
-                                <w:sz w:val="20"/>
-                              </w:rPr>
-                            </w:pPr>
-                            <w:r>
-                              <w:t>0.34</w:t>
-                            </w:r>
-                          </w:p>
-                        </w:tc>
-                        <w:tc>
-                          <w:tcPr>
-                            <w:tcW w:w="990" w:type="dxa"/>
-                            <w:vAlign w:val="center"/>
-                          </w:tcPr>
-                          <w:p>
-                            <w:pPr>
-                              <w:pStyle w:val="TAMainText"/>
-                              <w:jc w:val="right"/>
-                              <w:rPr>
-                                <w:rFonts w:cs="Arial"/>
-                                <w:sz w:val="20"/>
-                              </w:rPr>
-                            </w:pPr>
-                            <w:r>
-                              <w:t>0.99</w:t>
-                            </w:r>
-                          </w:p>
-                        </w:tc>
-                      </w:tr>
-                      <w:tr>
-                        <w:trPr>
-                          <w:trHeight w:hRule="exact" w:val="252"/>
-                        </w:trPr>
-                        <w:tc>
-                          <w:tcPr>
-                            <w:tcW w:w="1188" w:type="dxa"/>
-                            <w:shd w:val="clear" w:color="auto" w:fill="auto"/>
-                            <w:noWrap/>
-                            <w:vAlign w:val="center"/>
-                            <w:hideMark/>
-                          </w:tcPr>
-                          <w:p>
-                            <w:pPr>
-                              <w:pStyle w:val="TAMainText"/>
-                              <w:jc w:val="right"/>
-                              <w:rPr>
-                                <w:rFonts w:cs="Arial"/>
-                                <w:sz w:val="20"/>
-                              </w:rPr>
-                            </w:pPr>
-                            <w:r>
-                              <w:t>ns</w:t>
-                            </w:r>
-                          </w:p>
-                        </w:tc>
-                        <w:tc>
-                          <w:tcPr>
-                            <w:tcW w:w="810" w:type="dxa"/>
-                            <w:shd w:val="clear" w:color="auto" w:fill="auto"/>
-                            <w:noWrap/>
-                            <w:vAlign w:val="center"/>
-                            <w:hideMark/>
-                          </w:tcPr>
-                          <w:p>
-                            <w:pPr>
-                              <w:pStyle w:val="TAMainText"/>
-                              <w:jc w:val="right"/>
-                              <w:rPr>
-                                <w:rFonts w:cs="Arial"/>
-                                <w:sz w:val="20"/>
-                              </w:rPr>
-                            </w:pPr>
-                            <w:r>
-                              <w:t>ns</w:t>
-                            </w:r>
-                          </w:p>
-                        </w:tc>
-                        <w:tc>
-                          <w:tcPr>
-                            <w:tcW w:w="810" w:type="dxa"/>
-                            <w:shd w:val="clear" w:color="auto" w:fill="auto"/>
-                            <w:noWrap/>
-                            <w:vAlign w:val="center"/>
-                            <w:hideMark/>
-                          </w:tcPr>
-                          <w:p>
-                            <w:pPr>
-                              <w:pStyle w:val="TAMainText"/>
-                              <w:jc w:val="right"/>
-                              <w:rPr>
-                                <w:rFonts w:cs="Arial"/>
-                                <w:sz w:val="20"/>
-                              </w:rPr>
-                            </w:pPr>
-                            <w:r>
                               <w:t>0.51</w:t>
                             </w:r>
                           </w:p>
@@ -9459,6 +9275,7 @@
       <w:r>
         <w:rPr>
           <w:rFonts w:ascii="Lucida Sans Unicode" w:hAnsi="Lucida Sans Unicode" w:cs="Lucida Sans Unicode"/>
+          <w:noProof/>
         </w:rPr>
         <mc:AlternateContent>
           <mc:Choice Requires="wps">
@@ -9540,7 +9357,7 @@
                                             <pic:cNvPicPr/>
                                           </pic:nvPicPr>
                                           <pic:blipFill>
-                                            <a:blip r:embed="rId15"/>
+                                            <a:blip r:embed="rId16"/>
                                             <a:stretch>
                                               <a:fillRect/>
                                             </a:stretch>
@@ -9570,10 +9387,10 @@
                               </w:rPr>
                             </w:pPr>
                             <w:r>
-                              <w:t>Figure 4. Correlation</w:t>
-                            </w:r>
-                            <w:r>
-                              <w:t xml:space="preserve"> between m</w:t>
+                              <w:t xml:space="preserve">Figure 4. </w:t>
+                            </w:r>
+                            <w:r>
+                              <w:t>Correlation between m</w:t>
                             </w:r>
                             <w:r>
                               <w:t xml:space="preserve">achine learning predictions </w:t>
@@ -9597,7 +9414,7 @@
                               <w:rPr>
                                 <w:b w:val="0"/>
                               </w:rPr>
-                              <w:t xml:space="preserve">For each of </w:t>
+                              <w:t xml:space="preserve">The log value corresponding to the relative </w:t>
                             </w:r>
                             <w:r>
                               <w:rPr>
@@ -9650,7 +9467,7 @@
                               <w:rPr>
                                 <w:b w:val="0"/>
                               </w:rPr>
-                              <w:t xml:space="preserve"> (B), and K</w:t>
+                              <w:t xml:space="preserve"> (B), and 1/K</w:t>
                             </w:r>
                             <w:r>
                               <w:rPr>
@@ -9663,7 +9480,7 @@
                               <w:rPr>
                                 <w:b w:val="0"/>
                               </w:rPr>
-                              <w:t xml:space="preserve"> (C), experimentally-determined kinetic constants are shown on the </w:t>
+                              <w:t xml:space="preserve"> (C) for each mutant’s experimentally-determined kinetic constants (equivalent to the values depicted in Figure 2) are shown on the </w:t>
                             </w:r>
                             <w:r>
                               <w:rPr>
@@ -9701,7 +9518,7 @@
                               <w:rPr>
                                 <w:b w:val="0"/>
                               </w:rPr>
-                              <w:t xml:space="preserve">axis. The standard deviation was calculated based on the prediction by 1000-fold stratified cross validation for each mutant. All values are normalized relative to wild type BglB and are in log scale. Inset: histograms display the distribution of experimentally-determined values in the data set (90, 80 and 80 samples for </w:t>
+                              <w:t xml:space="preserve">axis. The standard deviation was calculated based on the prediction by1,000 times cross validation for each datapoint. All values are normalized relative to wild type BglB and are in log scale. Inset: histograms display the distribution of experimentally-determined values in the data set (90, 80 and 80 samples for </w:t>
                             </w:r>
                             <w:r>
                               <w:rPr>
@@ -9769,6 +9586,14 @@
                               </w:rPr>
                               <w:t>, respectively).</w:t>
                             </w:r>
+                          </w:p>
+                          <w:p>
+                            <w:pPr>
+                              <w:pStyle w:val="VAFigureCaption"/>
+                              <w:rPr>
+                                <w:b w:val="0"/>
+                              </w:rPr>
+                            </w:pPr>
                           </w:p>
                         </w:txbxContent>
                       </wps:txbx>
@@ -9820,7 +9645,7 @@
                                       <pic:cNvPicPr/>
                                     </pic:nvPicPr>
                                     <pic:blipFill>
-                                      <a:blip r:embed="rId15"/>
+                                      <a:blip r:embed="rId17"/>
                                       <a:stretch>
                                         <a:fillRect/>
                                       </a:stretch>
@@ -9850,10 +9675,10 @@
                         </w:rPr>
                       </w:pPr>
                       <w:r>
-                        <w:t>Figure 4. Correlation</w:t>
+                        <w:t xml:space="preserve">Figure 4. </w:t>
                       </w:r>
                       <w:r>
-                        <w:t xml:space="preserve"> between m</w:t>
+                        <w:t>Correlation between m</w:t>
                       </w:r>
                       <w:r>
                         <w:t xml:space="preserve">achine learning predictions </w:t>
@@ -9877,7 +9702,7 @@
                         <w:rPr>
                           <w:b w:val="0"/>
                         </w:rPr>
-                        <w:t xml:space="preserve">For each of </w:t>
+                        <w:t xml:space="preserve">The log value corresponding to the relative </w:t>
                       </w:r>
                       <w:r>
                         <w:rPr>
@@ -9930,7 +9755,7 @@
                         <w:rPr>
                           <w:b w:val="0"/>
                         </w:rPr>
-                        <w:t xml:space="preserve"> (B), and K</w:t>
+                        <w:t xml:space="preserve"> (B), and 1/K</w:t>
                       </w:r>
                       <w:r>
                         <w:rPr>
@@ -9943,7 +9768,7 @@
                         <w:rPr>
                           <w:b w:val="0"/>
                         </w:rPr>
-                        <w:t xml:space="preserve"> (C), experimentally-determined kinetic constants are shown on the </w:t>
+                        <w:t xml:space="preserve"> (C) for each mutant’s experimentally-determined kinetic constants (equivalent to the values depicted in Figure 2) are shown on the </w:t>
                       </w:r>
                       <w:r>
                         <w:rPr>
@@ -9981,7 +9806,7 @@
                         <w:rPr>
                           <w:b w:val="0"/>
                         </w:rPr>
-                        <w:t xml:space="preserve">axis. The standard deviation was calculated based on the prediction by 1000-fold stratified cross validation for each mutant. All values are normalized relative to wild type BglB and are in log scale. Inset: histograms display the distribution of experimentally-determined values in the data set (90, 80 and 80 samples for </w:t>
+                        <w:t xml:space="preserve">axis. The standard deviation was calculated based on the prediction by1,000 times cross validation for each datapoint. All values are normalized relative to wild type BglB and are in log scale. Inset: histograms display the distribution of experimentally-determined values in the data set (90, 80 and 80 samples for </w:t>
                       </w:r>
                       <w:r>
                         <w:rPr>
@@ -10050,6 +9875,14 @@
                         <w:t>, respectively).</w:t>
                       </w:r>
                     </w:p>
+                    <w:p>
+                      <w:pPr>
+                        <w:pStyle w:val="VAFigureCaption"/>
+                        <w:rPr>
+                          <w:b w:val="0"/>
+                        </w:rPr>
+                      </w:pPr>
+                    </w:p>
                   </w:txbxContent>
                 </v:textbox>
                 <w10:wrap type="square" anchorx="margin" anchory="margin"/>
@@ -10235,7 +10068,7 @@
       <w:r>
         <w:t>0.00</w:t>
       </w:r>
-      <w:ins w:id="7" w:author="MO" w:date="2015-04-09T18:00:00Z">
+      <w:ins w:id="6" w:author="MO" w:date="2015-04-09T18:00:00Z">
         <w:r>
           <w:rPr>
             <w:lang w:eastAsia="zh-CN"/>
@@ -10243,7 +10076,7 @@
           <w:t>4</w:t>
         </w:r>
       </w:ins>
-      <w:ins w:id="8" w:author="ilias tagkopoulos" w:date="2015-04-11T10:51:00Z">
+      <w:ins w:id="7" w:author="ilias tagkopoulos" w:date="2015-04-11T10:51:00Z">
         <w:r>
           <w:t>;</w:t>
         </w:r>
@@ -10293,7 +10126,7 @@
         </w:rPr>
         <w:t>0.000</w:t>
       </w:r>
-      <w:ins w:id="9" w:author="MO" w:date="2015-04-09T18:01:00Z">
+      <w:ins w:id="8" w:author="MO" w:date="2015-04-09T18:01:00Z">
         <w:r>
           <w:t>5</w:t>
         </w:r>
@@ -10322,7 +10155,7 @@
       <w:r>
         <w:t xml:space="preserve"> similar trends to those for PCC for all three predicted constants (</w:t>
       </w:r>
-      <w:ins w:id="10" w:author="MO" w:date="2015-04-09T18:14:00Z">
+      <w:ins w:id="9" w:author="MO" w:date="2015-04-09T18:14:00Z">
         <w:r>
           <w:t>0.55</w:t>
         </w:r>
@@ -10330,12 +10163,12 @@
       <w:r>
         <w:t>,</w:t>
       </w:r>
-      <w:ins w:id="11" w:author="MO" w:date="2015-04-09T18:25:00Z">
+      <w:ins w:id="10" w:author="MO" w:date="2015-04-09T18:25:00Z">
         <w:r>
           <w:t xml:space="preserve"> </w:t>
         </w:r>
       </w:ins>
-      <w:ins w:id="12" w:author="MO" w:date="2015-04-09T18:14:00Z">
+      <w:ins w:id="11" w:author="MO" w:date="2015-04-09T18:14:00Z">
         <w:r>
           <w:t>0.42</w:t>
         </w:r>
@@ -10343,7 +10176,7 @@
       <w:r>
         <w:t xml:space="preserve"> and </w:t>
       </w:r>
-      <w:ins w:id="13" w:author="MO" w:date="2015-04-09T18:14:00Z">
+      <w:ins w:id="12" w:author="MO" w:date="2015-04-09T18:14:00Z">
         <w:r>
           <w:t>0.38</w:t>
         </w:r>
@@ -10429,10 +10262,18 @@
     </w:p>
     <w:p>
       <w:pPr>
+        <w:pStyle w:val="Heading2"/>
+      </w:pPr>
+      <w:r>
+        <w:t>Machine learning prediction of kinetic constants</w:t>
+      </w:r>
+    </w:p>
+    <w:p>
+      <w:pPr>
         <w:pStyle w:val="TAMainText"/>
+        <w:ind w:firstLine="0"/>
       </w:pPr>
       <w:r>
-        <w:lastRenderedPageBreak/>
         <w:t xml:space="preserve">Since no single structural feature predicted </w:t>
       </w:r>
       <w:r>
@@ -10553,7 +10394,13 @@
         <w:t xml:space="preserve"> kinetic constant.</w:t>
       </w:r>
       <w:r>
-        <w:t xml:space="preserve"> To</w:t>
+        <w:t xml:space="preserve"> </w:t>
+      </w:r>
+      <w:r>
+        <w:t xml:space="preserve">[] </w:t>
+      </w:r>
+      <w:r>
+        <w:t>To</w:t>
       </w:r>
       <w:r>
         <w:t xml:space="preserve"> increase robustness to sample size and remove bias, we used a bootstrapping aggregating (bagging) technique, where the predicted value was an average </w:t>
@@ -10571,7 +10418,10 @@
         <w:t xml:space="preserve">he final prediction </w:t>
       </w:r>
       <w:r>
-        <w:t>from this ensemble learning regression method outperformed all individual models</w:t>
+        <w:t xml:space="preserve">from this ensemble learning regression method outperformed </w:t>
+      </w:r>
+      <w:r>
+        <w:t>single feature selection</w:t>
       </w:r>
       <w:r>
         <w:t xml:space="preserve">. </w:t>
@@ -10579,11 +10429,34 @@
       <w:r>
         <w:t>In the case</w:t>
       </w:r>
-      <w:ins w:id="14" w:author="王晓康" w:date="2015-04-11T09:44:00Z">
+      <w:ins w:id="13" w:author="王晓康" w:date="2015-04-11T09:44:00Z">
         <w:r>
           <w:t xml:space="preserve"> of</w:t>
         </w:r>
       </w:ins>
+      <w:r>
+        <w:rPr>
+          <w:i/>
+        </w:rPr>
+        <w:t xml:space="preserve"> </w:t>
+      </w:r>
+      <w:ins w:id="14" w:author="王晓康" w:date="2015-04-11T09:44:00Z">
+        <w:r>
+          <w:rPr>
+            <w:i/>
+          </w:rPr>
+          <w:t>k</w:t>
+        </w:r>
+        <w:r>
+          <w:rPr>
+            <w:vertAlign w:val="subscript"/>
+          </w:rPr>
+          <w:t>cat</w:t>
+        </w:r>
+      </w:ins>
+      <w:r>
+        <w:t xml:space="preserve"> and</w:t>
+      </w:r>
       <w:r>
         <w:t xml:space="preserve"> </w:t>
       </w:r>
@@ -10607,82 +10480,50 @@
           <w:rPr>
             <w:vertAlign w:val="subscript"/>
           </w:rPr>
-          <w:t>M,</w:t>
+          <w:t>M</w:t>
         </w:r>
         <w:r>
-          <w:t xml:space="preserve"> </w:t>
+          <w:t>,</w:t>
         </w:r>
       </w:ins>
       <w:r>
+        <w:t xml:space="preserve"> </w:t>
+      </w:r>
+      <w:r>
         <w:t>the PCC</w:t>
       </w:r>
       <w:r>
         <w:t xml:space="preserve"> increased to</w:t>
       </w:r>
       <w:r>
-        <w:t xml:space="preserve"> 0.77 </w:t>
+        <w:t xml:space="preserve"> </w:t>
+      </w:r>
+      <w:r>
+        <w:t xml:space="preserve">0.60 and </w:t>
+      </w:r>
+      <w:r>
+        <w:t>0.76</w:t>
+      </w:r>
+      <w:r>
+        <w:t>, respectively,</w:t>
+      </w:r>
+      <w:r>
+        <w:t xml:space="preserve"> </w:t>
       </w:r>
       <w:r>
         <w:t>from</w:t>
       </w:r>
       <w:r>
-        <w:t xml:space="preserve"> 0.65</w:t>
-      </w:r>
-      <w:r>
-        <w:t xml:space="preserve"> for</w:t>
+        <w:t xml:space="preserve"> 0.56</w:t>
+      </w:r>
+      <w:r>
+        <w:t>.</w:t>
       </w:r>
       <w:r>
         <w:t xml:space="preserve"> </w:t>
       </w:r>
       <w:r>
-        <w:t>individual models</w:t>
-      </w:r>
-      <w:r>
-        <w:t>.</w:t>
-      </w:r>
-      <w:r>
-        <w:t xml:space="preserve"> </w:t>
-      </w:r>
-      <w:r>
-        <w:t>F</w:t>
-      </w:r>
-      <w:r>
-        <w:t xml:space="preserve">or </w:t>
-      </w:r>
-      <w:ins w:id="16" w:author="王晓康" w:date="2015-04-11T09:45:00Z">
-        <w:r>
-          <w:rPr>
-            <w:i/>
-          </w:rPr>
-          <w:t>k</w:t>
-        </w:r>
-        <w:r>
-          <w:rPr>
-            <w:vertAlign w:val="subscript"/>
-          </w:rPr>
-          <w:t>cat</w:t>
-        </w:r>
-      </w:ins>
-      <w:r>
-        <w:t xml:space="preserve">, the </w:t>
-      </w:r>
-      <w:r>
-        <w:t xml:space="preserve">PCC </w:t>
-      </w:r>
-      <w:r>
-        <w:t>increased to</w:t>
-      </w:r>
-      <w:r>
-        <w:t xml:space="preserve"> 0.60 </w:t>
-      </w:r>
-      <w:r>
-        <w:t>from</w:t>
-      </w:r>
-      <w:r>
-        <w:t xml:space="preserve"> 0.48</w:t>
-      </w:r>
-      <w:r>
-        <w:t>, and for K</w:t>
+        <w:t>The PCC for K</w:t>
       </w:r>
       <w:r>
         <w:rPr>
@@ -10691,7 +10532,10 @@
         <w:t>M</w:t>
       </w:r>
       <w:r>
-        <w:t xml:space="preserve"> to </w:t>
+        <w:t xml:space="preserve"> also increased, </w:t>
+      </w:r>
+      <w:r>
+        <w:t xml:space="preserve">to </w:t>
       </w:r>
       <w:r>
         <w:t xml:space="preserve">0.71 </w:t>
@@ -10700,7 +10544,10 @@
         <w:t xml:space="preserve">from </w:t>
       </w:r>
       <w:r>
-        <w:t>0.56</w:t>
+        <w:t>0.</w:t>
+      </w:r>
+      <w:r>
+        <w:t>29</w:t>
       </w:r>
       <w:r>
         <w:t>.</w:t>
@@ -10732,10 +10579,264 @@
     </w:p>
     <w:p>
       <w:pPr>
-        <w:pStyle w:val="Heading2"/>
+        <w:pStyle w:val="TAMainText"/>
       </w:pPr>
       <w:r>
-        <w:t>Machine learning prediction of kinetic constants</w:t>
+        <w:t>The Michaelis-Menten constant K</w:t>
+      </w:r>
+      <w:r>
+        <w:rPr>
+          <w:vertAlign w:val="subscript"/>
+        </w:rPr>
+        <w:t>M</w:t>
+      </w:r>
+      <w:r>
+        <w:t xml:space="preserve"> </w:t>
+      </w:r>
+      <w:r>
+        <w:t>was found to be</w:t>
+      </w:r>
+      <w:r>
+        <w:t xml:space="preserve"> predicted by</w:t>
+      </w:r>
+      <w:r>
+        <w:t xml:space="preserve"> </w:t>
+      </w:r>
+      <w:r>
+        <w:t xml:space="preserve">Rosetta </w:t>
+      </w:r>
+      <w:r>
+        <w:t xml:space="preserve">packing statistics, which </w:t>
+      </w:r>
+      <w:r>
+        <w:t xml:space="preserve">quantify </w:t>
+      </w:r>
+      <w:r>
+        <w:t xml:space="preserve">shape complementarity between the enzyme and </w:t>
+      </w:r>
+      <w:r>
+        <w:t>proposed transition state model</w:t>
+      </w:r>
+      <w:r>
+        <w:t>.</w:t>
+      </w:r>
+      <w:r>
+        <w:t xml:space="preserve"> This is consistent with a rigid active site in BglB, as has been suggested by previous studies</w:t>
+      </w:r>
+      <w:r>
+        <w:t>. []</w:t>
+      </w:r>
+      <w:r>
+        <w:t xml:space="preserve"> </w:t>
+      </w:r>
+      <w:r>
+        <w:t xml:space="preserve">For the kinetic constant </w:t>
+      </w:r>
+      <w:r>
+        <w:rPr>
+          <w:i/>
+        </w:rPr>
+        <w:t>k</w:t>
+      </w:r>
+      <w:r>
+        <w:rPr>
+          <w:vertAlign w:val="subscript"/>
+        </w:rPr>
+        <w:t>cat</w:t>
+      </w:r>
+      <w:r>
+        <w:t xml:space="preserve">, the enzyme’s catalytic rate, </w:t>
+      </w:r>
+      <w:r>
+        <w:t xml:space="preserve">the features selected </w:t>
+      </w:r>
+      <w:r>
+        <w:t xml:space="preserve">as statistically significant predictors </w:t>
+      </w:r>
+      <w:r>
+        <w:t>include</w:t>
+      </w:r>
+      <w:r>
+        <w:t xml:space="preserve"> </w:t>
+      </w:r>
+      <w:r>
+        <w:t>a</w:t>
+      </w:r>
+      <w:r>
+        <w:t xml:space="preserve"> count of polar contacts in the system, the change in solvent-accessible surface area on binding, and packing statistics</w:t>
+      </w:r>
+      <w:r>
+        <w:t xml:space="preserve">. </w:t>
+      </w:r>
+      <w:r>
+        <w:t xml:space="preserve">For overall catalytic efficiency, </w:t>
+      </w:r>
+      <w:r>
+        <w:rPr>
+          <w:i/>
+        </w:rPr>
+        <w:t>k</w:t>
+      </w:r>
+      <w:r>
+        <w:rPr>
+          <w:vertAlign w:val="subscript"/>
+        </w:rPr>
+        <w:t>cat</w:t>
+      </w:r>
+      <w:r>
+        <w:t>/K</w:t>
+      </w:r>
+      <w:r>
+        <w:rPr>
+          <w:vertAlign w:val="subscript"/>
+        </w:rPr>
+        <w:t>M</w:t>
+      </w:r>
+      <w:r>
+        <w:t xml:space="preserve">, features selected </w:t>
+      </w:r>
+      <w:r>
+        <w:t>include</w:t>
+      </w:r>
+      <w:r>
+        <w:t xml:space="preserve"> </w:t>
+      </w:r>
+      <w:r>
+        <w:t>calculated</w:t>
+      </w:r>
+      <w:r>
+        <w:t xml:space="preserve"> </w:t>
+      </w:r>
+      <w:r>
+        <w:t xml:space="preserve">hydrogen bonding </w:t>
+      </w:r>
+      <w:r>
+        <w:t>energy between BglB and pNPG</w:t>
+      </w:r>
+      <w:r>
+        <w:t xml:space="preserve"> as well as the number of hydrogen bonds to pNPG. </w:t>
+      </w:r>
+      <w:r>
+        <w:t>It is interesti</w:t>
+      </w:r>
+      <w:r>
+        <w:t>ng to note that</w:t>
+      </w:r>
+      <w:r>
+        <w:t xml:space="preserve"> </w:t>
+      </w:r>
+      <w:r>
+        <w:rPr>
+          <w:i/>
+        </w:rPr>
+        <w:t>k</w:t>
+      </w:r>
+      <w:r>
+        <w:rPr>
+          <w:vertAlign w:val="subscript"/>
+        </w:rPr>
+        <w:t>cat</w:t>
+      </w:r>
+      <w:r>
+        <w:t>/K</w:t>
+      </w:r>
+      <w:r>
+        <w:rPr>
+          <w:vertAlign w:val="subscript"/>
+        </w:rPr>
+        <w:t>M</w:t>
+      </w:r>
+      <w:r>
+        <w:t xml:space="preserve"> is predicted by lower energy</w:t>
+      </w:r>
+      <w:r>
+        <w:t xml:space="preserve"> of hydrogen bonding</w:t>
+      </w:r>
+      <w:r>
+        <w:t xml:space="preserve"> to pNPG </w:t>
+      </w:r>
+      <w:r>
+        <w:t>and higher</w:t>
+      </w:r>
+      <w:r>
+        <w:t xml:space="preserve"> energies of </w:t>
+      </w:r>
+      <w:r>
+        <w:t xml:space="preserve">hydrogen bonding to </w:t>
+      </w:r>
+      <w:r>
+        <w:t>Y295</w:t>
+      </w:r>
+      <w:r>
+        <w:t>.</w:t>
+      </w:r>
+      <w:r>
+        <w:t xml:space="preserve"> </w:t>
+      </w:r>
+    </w:p>
+    <w:p>
+      <w:pPr>
+        <w:pStyle w:val="TAMainText"/>
+      </w:pPr>
+      <w:r>
+        <w:t xml:space="preserve">Features correlated to all three kinetic constants were </w:t>
+      </w:r>
+      <w:r>
+        <w:t xml:space="preserve">found to be </w:t>
+      </w:r>
+      <w:r>
+        <w:t>total system metrics</w:t>
+      </w:r>
+      <w:r>
+        <w:t xml:space="preserve">, while features correlated to only one kinetic constant were metrics </w:t>
+      </w:r>
+      <w:r>
+        <w:t>capturing a particular aspect</w:t>
+      </w:r>
+      <w:r>
+        <w:t xml:space="preserve"> (</w:t>
+      </w:r>
+      <w:r>
+        <w:t>e</w:t>
+      </w:r>
+      <w:r>
+        <w:t>.</w:t>
+      </w:r>
+      <w:r>
+        <w:t>g</w:t>
+      </w:r>
+      <w:r>
+        <w:t>. packing or hydrogen bond energy)</w:t>
+      </w:r>
+      <w:r>
+        <w:t xml:space="preserve"> </w:t>
+      </w:r>
+      <w:r>
+        <w:t xml:space="preserve">of one </w:t>
+      </w:r>
+      <w:r>
+        <w:t>residue in</w:t>
+      </w:r>
+      <w:r>
+        <w:t xml:space="preserve"> the enzyme active site. </w:t>
+      </w:r>
+    </w:p>
+    <w:p>
+      <w:pPr>
+        <w:pStyle w:val="Heading1"/>
+        <w:ind w:left="0" w:firstLine="0"/>
+      </w:pPr>
+      <w:r>
+        <w:rPr>
+          <w:rFonts w:ascii="Lucida Sans Unicode" w:hAnsi="Lucida Sans Unicode" w:cs="Lucida Sans Unicode"/>
+        </w:rPr>
+        <w:t>▩</w:t>
+      </w:r>
+      <w:r>
+        <w:t xml:space="preserve"> </w:t>
+      </w:r>
+      <w:r>
+        <w:t>DISCUSSION</w:t>
       </w:r>
     </w:p>
     <w:p>
@@ -10744,281 +10845,6 @@
         <w:ind w:firstLine="0"/>
       </w:pPr>
       <w:r>
-        <w:t>The Michaelis-Menten constant K</w:t>
-      </w:r>
-      <w:r>
-        <w:rPr>
-          <w:vertAlign w:val="subscript"/>
-        </w:rPr>
-        <w:t>M</w:t>
-      </w:r>
-      <w:r>
-        <w:t xml:space="preserve">, which </w:t>
-      </w:r>
-      <w:r>
-        <w:t>describes the substrate concentration required for the enzyme to reach ha</w:t>
-      </w:r>
-      <w:r>
-        <w:t>lf its maximum catalytic rate</w:t>
-      </w:r>
-      <w:r>
-        <w:t xml:space="preserve"> and thus </w:t>
-      </w:r>
-      <w:r>
-        <w:t xml:space="preserve">is a measure </w:t>
-      </w:r>
-      <w:r>
-        <w:t xml:space="preserve">of </w:t>
-      </w:r>
-      <w:r>
-        <w:t xml:space="preserve">the enzyme-substrate </w:t>
-      </w:r>
-      <w:r>
-        <w:t>dissociation constant</w:t>
-      </w:r>
-      <w:r>
-        <w:t xml:space="preserve">, </w:t>
-      </w:r>
-      <w:r>
-        <w:t>was found to be</w:t>
-      </w:r>
-      <w:r>
-        <w:t xml:space="preserve"> predicted by</w:t>
-      </w:r>
-      <w:r>
-        <w:t xml:space="preserve"> </w:t>
-      </w:r>
-      <w:r>
-        <w:t xml:space="preserve">Rosetta </w:t>
-      </w:r>
-      <w:r>
-        <w:t xml:space="preserve">packing statistics, which </w:t>
-      </w:r>
-      <w:r>
-        <w:t xml:space="preserve">quantify </w:t>
-      </w:r>
-      <w:r>
-        <w:t xml:space="preserve">shape complementarity between the enzyme and </w:t>
-      </w:r>
-      <w:r>
-        <w:t>proposed transition state model</w:t>
-      </w:r>
-      <w:r>
-        <w:t xml:space="preserve">. </w:t>
-      </w:r>
-      <w:r>
-        <w:t xml:space="preserve">For the kinetic constant </w:t>
-      </w:r>
-      <w:r>
-        <w:rPr>
-          <w:i/>
-        </w:rPr>
-        <w:t>k</w:t>
-      </w:r>
-      <w:r>
-        <w:rPr>
-          <w:vertAlign w:val="subscript"/>
-        </w:rPr>
-        <w:t>cat</w:t>
-      </w:r>
-      <w:r>
-        <w:t xml:space="preserve">, the enzyme’s catalytic rate, </w:t>
-      </w:r>
-      <w:r>
-        <w:t xml:space="preserve">the features selected </w:t>
-      </w:r>
-      <w:r>
-        <w:t xml:space="preserve">as statistically significant predictors </w:t>
-      </w:r>
-      <w:r>
-        <w:t>include</w:t>
-      </w:r>
-      <w:r>
-        <w:t xml:space="preserve"> </w:t>
-      </w:r>
-      <w:r>
-        <w:t>a</w:t>
-      </w:r>
-      <w:r>
-        <w:t xml:space="preserve"> count of polar contacts in the system, the change in solvent-accessible surface area on binding, and packing statistics</w:t>
-      </w:r>
-      <w:r>
-        <w:t xml:space="preserve">. </w:t>
-      </w:r>
-      <w:r>
-        <w:t xml:space="preserve">For overall catalytic efficiency, </w:t>
-      </w:r>
-      <w:r>
-        <w:rPr>
-          <w:i/>
-        </w:rPr>
-        <w:t>k</w:t>
-      </w:r>
-      <w:r>
-        <w:rPr>
-          <w:vertAlign w:val="subscript"/>
-        </w:rPr>
-        <w:t>cat</w:t>
-      </w:r>
-      <w:r>
-        <w:t>/K</w:t>
-      </w:r>
-      <w:r>
-        <w:rPr>
-          <w:vertAlign w:val="subscript"/>
-        </w:rPr>
-        <w:t>M</w:t>
-      </w:r>
-      <w:r>
-        <w:t xml:space="preserve">, features selected </w:t>
-      </w:r>
-      <w:r>
-        <w:t>include</w:t>
-      </w:r>
-      <w:r>
-        <w:t xml:space="preserve"> </w:t>
-      </w:r>
-      <w:r>
-        <w:t>calculated</w:t>
-      </w:r>
-      <w:r>
-        <w:t xml:space="preserve"> </w:t>
-      </w:r>
-      <w:r>
-        <w:t xml:space="preserve">hydrogen bonding </w:t>
-      </w:r>
-      <w:r>
-        <w:t>energy between BglB and pNPG</w:t>
-      </w:r>
-      <w:r>
-        <w:t xml:space="preserve"> as well as the number of hydrogen bonds to pNPG. </w:t>
-      </w:r>
-      <w:r>
-        <w:t>It is interesti</w:t>
-      </w:r>
-      <w:r>
-        <w:t>ng to note that</w:t>
-      </w:r>
-      <w:r>
-        <w:t xml:space="preserve"> </w:t>
-      </w:r>
-      <w:r>
-        <w:rPr>
-          <w:i/>
-        </w:rPr>
-        <w:t>k</w:t>
-      </w:r>
-      <w:r>
-        <w:rPr>
-          <w:vertAlign w:val="subscript"/>
-        </w:rPr>
-        <w:t>cat</w:t>
-      </w:r>
-      <w:r>
-        <w:t>/K</w:t>
-      </w:r>
-      <w:r>
-        <w:rPr>
-          <w:vertAlign w:val="subscript"/>
-        </w:rPr>
-        <w:t>M</w:t>
-      </w:r>
-      <w:r>
-        <w:t xml:space="preserve"> is predicted by lower energy</w:t>
-      </w:r>
-      <w:r>
-        <w:t xml:space="preserve"> of hydrogen bonding</w:t>
-      </w:r>
-      <w:r>
-        <w:t xml:space="preserve"> to pNPG </w:t>
-      </w:r>
-      <w:r>
-        <w:t>and higher</w:t>
-      </w:r>
-      <w:r>
-        <w:t xml:space="preserve"> energies of </w:t>
-      </w:r>
-      <w:r>
-        <w:t xml:space="preserve">hydrogen bonding to </w:t>
-      </w:r>
-      <w:r>
-        <w:t>Y295</w:t>
-      </w:r>
-      <w:r>
-        <w:t>.</w:t>
-      </w:r>
-      <w:r>
-        <w:t xml:space="preserve"> </w:t>
-      </w:r>
-      <w:r>
-        <w:t xml:space="preserve">Features correlated to all three kinetic constants were </w:t>
-      </w:r>
-      <w:r>
-        <w:t xml:space="preserve">found to be </w:t>
-      </w:r>
-      <w:r>
-        <w:t>total system metrics</w:t>
-      </w:r>
-      <w:r>
-        <w:t xml:space="preserve">, while features correlated to only one kinetic constant were metrics </w:t>
-      </w:r>
-      <w:r>
-        <w:t>capturing a particular aspect</w:t>
-      </w:r>
-      <w:r>
-        <w:t xml:space="preserve"> (</w:t>
-      </w:r>
-      <w:r>
-        <w:t>e</w:t>
-      </w:r>
-      <w:r>
-        <w:t>.</w:t>
-      </w:r>
-      <w:r>
-        <w:t>g</w:t>
-      </w:r>
-      <w:bookmarkStart w:id="17" w:name="_GoBack"/>
-      <w:bookmarkEnd w:id="17"/>
-      <w:r>
-        <w:t>. packing or hydrogen bond energy)</w:t>
-      </w:r>
-      <w:r>
-        <w:t xml:space="preserve"> </w:t>
-      </w:r>
-      <w:r>
-        <w:t xml:space="preserve">of one </w:t>
-      </w:r>
-      <w:r>
-        <w:t>residue in</w:t>
-      </w:r>
-      <w:r>
-        <w:t xml:space="preserve"> the enzyme active site. </w:t>
-      </w:r>
-    </w:p>
-    <w:p>
-      <w:pPr>
-        <w:pStyle w:val="Heading1"/>
-        <w:ind w:left="0" w:firstLine="0"/>
-      </w:pPr>
-      <w:r>
-        <w:rPr>
-          <w:rFonts w:ascii="Lucida Sans Unicode" w:hAnsi="Lucida Sans Unicode" w:cs="Lucida Sans Unicode"/>
-        </w:rPr>
-        <w:t>▩</w:t>
-      </w:r>
-      <w:r>
-        <w:t xml:space="preserve"> </w:t>
-      </w:r>
-      <w:r>
-        <w:t>DISCUSSION</w:t>
-      </w:r>
-    </w:p>
-    <w:p>
-      <w:pPr>
-        <w:pStyle w:val="TAMainText"/>
-        <w:ind w:firstLine="0"/>
-      </w:pPr>
-      <w:r>
         <w:t xml:space="preserve">The Rosetta Molecular Modeling Suite has been successfully used to </w:t>
       </w:r>
       <w:r>
@@ -11141,7 +10967,12 @@
         <w:t>100-fold decrease in activity when m</w:t>
       </w:r>
       <w:r>
-        <w:t>utated to alanine (Supp</w:t>
+        <w:t>utated</w:t>
+      </w:r>
+      <w:bookmarkStart w:id="16" w:name="_GoBack"/>
+      <w:bookmarkEnd w:id="16"/>
+      <w:r>
+        <w:t xml:space="preserve"> to alanine (Supp</w:t>
       </w:r>
       <w:r>
         <w:t>lemental</w:t>
@@ -11610,11 +11441,7 @@
         <w:ind w:firstLine="0"/>
       </w:pPr>
       <w:r>
-        <w:t xml:space="preserve">The crystal structure of recombinant BglB with the substrate analog 2-deoxy-2-fluoro-alpha-D-glucopyranose bound was used to identify the substrate binding pocket and the catalytic residues. Functional constraints were used to define catalytic distances, angles, and dihedrals among 4-nitrophenyl-ß-D-glucoside, E164, </w:t>
-      </w:r>
-      <w:r>
-        <w:lastRenderedPageBreak/>
-        <w:t>E353, and Y295. The structure was then loaded into Foldit, a graphical user interface to Rosetta. Point mutations to the protein were modeled and scored and those with reasonable energies (less than 5 Rosetta energy units higher than the native structure) were chosen.</w:t>
+        <w:t>The crystal structure of recombinant BglB with the substrate analog 2-deoxy-2-fluoro-alpha-D-glucopyranose bound was used to identify the substrate binding pocket and the catalytic residues. Functional constraints were used to define catalytic distances, angles, and dihedrals among 4-nitrophenyl-ß-D-glucoside, E164, E353, and Y295. The structure was then loaded into Foldit, a graphical user interface to Rosetta. Point mutations to the protein were modeled and scored and those with reasonable energies (less than 5 Rosetta energy units higher than the native structure) were chosen.</w:t>
       </w:r>
     </w:p>
     <w:p>
@@ -11849,37 +11676,33 @@
       <w:r>
         <w:t xml:space="preserve"> </w:t>
       </w:r>
-      <w:ins w:id="18" w:author="ilias tagkopoulos" w:date="2015-04-11T10:53:00Z">
+      <w:ins w:id="17" w:author="ilias tagkopoulos" w:date="2015-04-11T10:53:00Z">
         <w:r>
           <w:t>P-values were calculated based on the Wilcoxon signed-rank test</w:t>
         </w:r>
       </w:ins>
-      <w:ins w:id="19" w:author="ilias tagkopoulos" w:date="2015-04-11T10:55:00Z">
+      <w:ins w:id="18" w:author="ilias tagkopoulos" w:date="2015-04-11T10:55:00Z">
         <w:r>
           <w:t xml:space="preserve"> after features and kinetic constants were no</w:t>
         </w:r>
       </w:ins>
-      <w:ins w:id="20" w:author="ilias tagkopoulos" w:date="2015-04-11T10:56:00Z">
+      <w:ins w:id="19" w:author="ilias tagkopoulos" w:date="2015-04-11T10:56:00Z">
         <w:r>
           <w:t>rmalized in the [0,1] interval</w:t>
         </w:r>
       </w:ins>
-      <w:ins w:id="21" w:author="ilias tagkopoulos" w:date="2015-04-11T10:53:00Z">
+      <w:ins w:id="20" w:author="ilias tagkopoulos" w:date="2015-04-11T10:53:00Z">
         <w:r>
           <w:t>.</w:t>
         </w:r>
       </w:ins>
-      <w:ins w:id="22" w:author="ilias tagkopoulos" w:date="2015-04-11T10:57:00Z">
+      <w:ins w:id="21" w:author="ilias tagkopoulos" w:date="2015-04-11T10:57:00Z">
         <w:r>
           <w:t xml:space="preserve"> </w:t>
         </w:r>
       </w:ins>
       <w:r>
-        <w:t xml:space="preserve">More </w:t>
-      </w:r>
-      <w:r>
-        <w:lastRenderedPageBreak/>
-        <w:t xml:space="preserve">information about the optimization and statistical procedure followed is available in </w:t>
+        <w:t xml:space="preserve">More information about the optimization and statistical procedure followed is available in </w:t>
       </w:r>
       <w:r>
         <w:t>Supplemental</w:t>
@@ -12046,7 +11869,7 @@
         <w:pStyle w:val="TFReferencesSection"/>
         <w:ind w:firstLine="0"/>
         <w:rPr>
-          <w:ins w:id="23" w:author="王晓康" w:date="2015-04-09T21:44:00Z"/>
+          <w:ins w:id="22" w:author="王晓康" w:date="2015-04-09T21:44:00Z"/>
           <w:rFonts w:ascii="Times New Roman" w:hAnsi="Times New Roman"/>
         </w:rPr>
       </w:pPr>
@@ -12078,9 +11901,9 @@
       </w:pPr>
     </w:p>
     <w:sectPr>
-      <w:headerReference w:type="even" r:id="rId16"/>
-      <w:footerReference w:type="even" r:id="rId17"/>
-      <w:footerReference w:type="default" r:id="rId18"/>
+      <w:headerReference w:type="even" r:id="rId18"/>
+      <w:footerReference w:type="even" r:id="rId19"/>
+      <w:footerReference w:type="default" r:id="rId20"/>
       <w:type w:val="continuous"/>
       <w:pgSz w:w="12240" w:h="15840"/>
       <w:pgMar w:top="720" w:right="1094" w:bottom="720" w:left="1094" w:header="0" w:footer="0" w:gutter="0"/>
@@ -14809,7 +14632,7 @@
 </file>
 
 <file path=customXml/itemProps1.xml><?xml version="1.0" encoding="utf-8"?>
-<ds:datastoreItem xmlns:ds="http://schemas.openxmlformats.org/officeDocument/2006/customXml" ds:itemID="{A671E5D4-2EEF-F246-B5B3-FB03613576F2}">
+<ds:datastoreItem xmlns:ds="http://schemas.openxmlformats.org/officeDocument/2006/customXml" ds:itemID="{AAB10122-4019-BF4F-BD4B-8E1ADA004F43}">
   <ds:schemaRefs>
     <ds:schemaRef ds:uri="http://schemas.openxmlformats.org/officeDocument/2006/bibliography"/>
   </ds:schemaRefs>

</xml_diff>